<commit_message>
finish report algorithm part
</commit_message>
<xml_diff>
--- a/report.docx
+++ b/report.docx
@@ -163,15 +163,7 @@
           <w:sz w:val="32"/>
           <w:szCs w:val="32"/>
         </w:rPr>
-        <w:t xml:space="preserve">Machine </w:t>
-      </w:r>
-      <w:r>
-        <w:rPr>
-          <w:rFonts w:ascii="Arial" w:hAnsi="Arial" w:cs="Arial"/>
-          <w:sz w:val="32"/>
-          <w:szCs w:val="32"/>
-        </w:rPr>
-        <w:t>Learning Engineer Nanodegree</w:t>
+        <w:t>Machine Learning Engineer Nanodegree</w:t>
       </w:r>
     </w:p>
     <w:p>
@@ -576,7 +568,7 @@
     <w:p>
       <w:pPr>
         <w:rPr>
-          <w:rFonts w:ascii="Arial" w:eastAsia="宋体" w:hAnsi="Arial" w:cs="Arial" w:hint="eastAsia"/>
+          <w:rFonts w:ascii="Arial" w:eastAsia="宋体" w:hAnsi="Arial" w:cs="Arial"/>
           <w:bCs/>
           <w:kern w:val="36"/>
           <w:sz w:val="24"/>
@@ -688,33 +680,53 @@
     <w:p>
       <w:pPr>
         <w:rPr>
-          <w:rFonts w:ascii="Arial" w:eastAsia="宋体" w:hAnsi="Arial" w:cs="Arial" w:hint="eastAsia"/>
-          <w:bCs/>
-          <w:kern w:val="36"/>
-          <w:sz w:val="24"/>
-          <w:szCs w:val="24"/>
-        </w:rPr>
-      </w:pPr>
-    </w:p>
-    <w:p>
-      <w:pPr>
-        <w:rPr>
-          <w:rFonts w:ascii="Arial" w:eastAsia="宋体" w:hAnsi="Arial" w:cs="Arial"/>
-          <w:bCs/>
-          <w:kern w:val="36"/>
-          <w:sz w:val="24"/>
-          <w:szCs w:val="24"/>
-        </w:rPr>
-      </w:pPr>
-      <w:r>
-        <w:rPr>
-          <w:rFonts w:ascii="Arial" w:eastAsia="宋体" w:hAnsi="Arial" w:cs="Arial"/>
-          <w:bCs/>
-          <w:kern w:val="36"/>
-          <w:sz w:val="24"/>
-          <w:szCs w:val="24"/>
-        </w:rPr>
-        <w:t>We will use the CAR/MDD for assessing trend-trading algorithm. The higher the CAR/MDD mean the higher ratio of compound annual return(reward) to maximum drawdown(risk). The definition is stated below.</w:t>
+          <w:rFonts w:ascii="Arial" w:eastAsia="宋体" w:hAnsi="Arial" w:cs="Arial"/>
+          <w:bCs/>
+          <w:kern w:val="36"/>
+          <w:sz w:val="24"/>
+          <w:szCs w:val="24"/>
+        </w:rPr>
+      </w:pPr>
+    </w:p>
+    <w:p>
+      <w:pPr>
+        <w:rPr>
+          <w:rFonts w:ascii="Arial" w:eastAsia="宋体" w:hAnsi="Arial" w:cs="Arial"/>
+          <w:bCs/>
+          <w:kern w:val="36"/>
+          <w:sz w:val="24"/>
+          <w:szCs w:val="24"/>
+        </w:rPr>
+      </w:pPr>
+      <w:r>
+        <w:rPr>
+          <w:rFonts w:ascii="Arial" w:eastAsia="宋体" w:hAnsi="Arial" w:cs="Arial"/>
+          <w:bCs/>
+          <w:kern w:val="36"/>
+          <w:sz w:val="24"/>
+          <w:szCs w:val="24"/>
+        </w:rPr>
+        <w:t xml:space="preserve">We will use the CAR/MDD for assessing trend-trading algorithm. The higher the CAR/MDD mean the higher ratio of compound annual return(reward) to maximum drawdown(risk). The definition is stated </w:t>
+      </w:r>
+      <w:r>
+        <w:rPr>
+          <w:rFonts w:ascii="Arial" w:eastAsia="宋体" w:hAnsi="Arial" w:cs="Arial"/>
+          <w:bCs/>
+          <w:kern w:val="36"/>
+          <w:sz w:val="24"/>
+          <w:szCs w:val="24"/>
+        </w:rPr>
+        <w:t>in Table 1.1</w:t>
+      </w:r>
+      <w:r>
+        <w:rPr>
+          <w:rFonts w:ascii="Arial" w:eastAsia="宋体" w:hAnsi="Arial" w:cs="Arial"/>
+          <w:bCs/>
+          <w:kern w:val="36"/>
+          <w:sz w:val="24"/>
+          <w:szCs w:val="24"/>
+        </w:rPr>
+        <w:t>.</w:t>
       </w:r>
     </w:p>
     <w:p>
@@ -969,23 +981,24 @@
           </w:p>
           <w:p>
             <w:pPr>
-              <w:rPr>
-                <w:rFonts w:ascii="Courier New" w:eastAsia="宋体" w:hAnsi="Courier New" w:cs="Courier New"/>
-                <w:bCs/>
-                <w:kern w:val="36"/>
-                <w:sz w:val="24"/>
-                <w:szCs w:val="24"/>
-              </w:rPr>
-            </w:pPr>
-            <w:r>
-              <w:rPr>
-                <w:rFonts w:ascii="Courier New" w:eastAsia="宋体" w:hAnsi="Courier New" w:cs="Courier New"/>
-                <w:bCs/>
-                <w:kern w:val="36"/>
-                <w:sz w:val="24"/>
-                <w:szCs w:val="24"/>
-              </w:rPr>
-              <w:t xml:space="preserve">    start = </w:t>
+              <w:ind w:firstLine="480"/>
+              <w:rPr>
+                <w:rFonts w:ascii="Courier New" w:eastAsia="宋体" w:hAnsi="Courier New" w:cs="Courier New"/>
+                <w:bCs/>
+                <w:kern w:val="36"/>
+                <w:sz w:val="24"/>
+                <w:szCs w:val="24"/>
+              </w:rPr>
+            </w:pPr>
+            <w:r>
+              <w:rPr>
+                <w:rFonts w:ascii="Courier New" w:eastAsia="宋体" w:hAnsi="Courier New" w:cs="Courier New"/>
+                <w:bCs/>
+                <w:kern w:val="36"/>
+                <w:sz w:val="24"/>
+                <w:szCs w:val="24"/>
+              </w:rPr>
+              <w:t xml:space="preserve">start = </w:t>
             </w:r>
             <w:proofErr w:type="spellStart"/>
             <w:proofErr w:type="gramStart"/>
@@ -1009,28 +1022,69 @@
                 <w:sz w:val="24"/>
                 <w:szCs w:val="24"/>
               </w:rPr>
-              <w:t>(_date[0], '%d/%m/%Y')</w:t>
-            </w:r>
-          </w:p>
-          <w:p>
-            <w:pPr>
-              <w:rPr>
-                <w:rFonts w:ascii="Courier New" w:eastAsia="宋体" w:hAnsi="Courier New" w:cs="Courier New"/>
-                <w:bCs/>
-                <w:kern w:val="36"/>
-                <w:sz w:val="24"/>
-                <w:szCs w:val="24"/>
-              </w:rPr>
-            </w:pPr>
-            <w:r>
-              <w:rPr>
-                <w:rFonts w:ascii="Courier New" w:eastAsia="宋体" w:hAnsi="Courier New" w:cs="Courier New"/>
-                <w:bCs/>
-                <w:kern w:val="36"/>
-                <w:sz w:val="24"/>
-                <w:szCs w:val="24"/>
-              </w:rPr>
-              <w:t xml:space="preserve">    end = </w:t>
+              <w:t xml:space="preserve">(_date[0], </w:t>
+            </w:r>
+            <w:r>
+              <w:rPr>
+                <w:rFonts w:ascii="Courier New" w:eastAsia="宋体" w:hAnsi="Courier New" w:cs="Courier New"/>
+                <w:bCs/>
+                <w:kern w:val="36"/>
+                <w:sz w:val="24"/>
+                <w:szCs w:val="24"/>
+              </w:rPr>
+              <w:t>‘</w:t>
+            </w:r>
+            <w:r>
+              <w:rPr>
+                <w:rFonts w:ascii="Courier New" w:eastAsia="宋体" w:hAnsi="Courier New" w:cs="Courier New"/>
+                <w:bCs/>
+                <w:kern w:val="36"/>
+                <w:sz w:val="24"/>
+                <w:szCs w:val="24"/>
+              </w:rPr>
+              <w:t>%d/%m/%Y</w:t>
+            </w:r>
+            <w:r>
+              <w:rPr>
+                <w:rFonts w:ascii="Courier New" w:eastAsia="宋体" w:hAnsi="Courier New" w:cs="Courier New"/>
+                <w:bCs/>
+                <w:kern w:val="36"/>
+                <w:sz w:val="24"/>
+                <w:szCs w:val="24"/>
+              </w:rPr>
+              <w:t>’</w:t>
+            </w:r>
+            <w:r>
+              <w:rPr>
+                <w:rFonts w:ascii="Courier New" w:eastAsia="宋体" w:hAnsi="Courier New" w:cs="Courier New"/>
+                <w:bCs/>
+                <w:kern w:val="36"/>
+                <w:sz w:val="24"/>
+                <w:szCs w:val="24"/>
+              </w:rPr>
+              <w:t>)</w:t>
+            </w:r>
+          </w:p>
+          <w:p>
+            <w:pPr>
+              <w:ind w:firstLine="480"/>
+              <w:rPr>
+                <w:rFonts w:ascii="Courier New" w:eastAsia="宋体" w:hAnsi="Courier New" w:cs="Courier New"/>
+                <w:bCs/>
+                <w:kern w:val="36"/>
+                <w:sz w:val="24"/>
+                <w:szCs w:val="24"/>
+              </w:rPr>
+            </w:pPr>
+            <w:r>
+              <w:rPr>
+                <w:rFonts w:ascii="Courier New" w:eastAsia="宋体" w:hAnsi="Courier New" w:cs="Courier New"/>
+                <w:bCs/>
+                <w:kern w:val="36"/>
+                <w:sz w:val="24"/>
+                <w:szCs w:val="24"/>
+              </w:rPr>
+              <w:t xml:space="preserve">end = </w:t>
             </w:r>
             <w:proofErr w:type="spellStart"/>
             <w:proofErr w:type="gramStart"/>
@@ -1054,50 +1108,102 @@
                 <w:sz w:val="24"/>
                 <w:szCs w:val="24"/>
               </w:rPr>
-              <w:t>(_date[-1], '%d/%m/%Y')</w:t>
-            </w:r>
-          </w:p>
-          <w:p>
-            <w:pPr>
-              <w:rPr>
-                <w:rFonts w:ascii="Courier New" w:eastAsia="宋体" w:hAnsi="Courier New" w:cs="Courier New"/>
-                <w:bCs/>
-                <w:kern w:val="36"/>
-                <w:sz w:val="24"/>
-                <w:szCs w:val="24"/>
-              </w:rPr>
-            </w:pPr>
-            <w:r>
-              <w:rPr>
-                <w:rFonts w:ascii="Courier New" w:eastAsia="宋体" w:hAnsi="Courier New" w:cs="Courier New"/>
-                <w:bCs/>
-                <w:kern w:val="36"/>
-                <w:sz w:val="24"/>
-                <w:szCs w:val="24"/>
-              </w:rPr>
-              <w:t xml:space="preserve">    delta = end - start</w:t>
-            </w:r>
-          </w:p>
-          <w:p>
-            <w:pPr>
-              <w:rPr>
-                <w:rFonts w:ascii="Courier New" w:eastAsia="宋体" w:hAnsi="Courier New" w:cs="Courier New"/>
-                <w:bCs/>
-                <w:kern w:val="36"/>
-                <w:sz w:val="24"/>
-                <w:szCs w:val="24"/>
-              </w:rPr>
-            </w:pPr>
-            <w:r>
-              <w:rPr>
-                <w:rFonts w:ascii="Courier New" w:eastAsia="宋体" w:hAnsi="Courier New" w:cs="Courier New"/>
-                <w:bCs/>
-                <w:kern w:val="36"/>
-                <w:sz w:val="24"/>
-                <w:szCs w:val="24"/>
-              </w:rPr>
-              <w:t xml:space="preserve">    </w:t>
-            </w:r>
+              <w:t xml:space="preserve">(_date[-1], </w:t>
+            </w:r>
+            <w:r>
+              <w:rPr>
+                <w:rFonts w:ascii="Courier New" w:eastAsia="宋体" w:hAnsi="Courier New" w:cs="Courier New"/>
+                <w:bCs/>
+                <w:kern w:val="36"/>
+                <w:sz w:val="24"/>
+                <w:szCs w:val="24"/>
+              </w:rPr>
+              <w:t>‘</w:t>
+            </w:r>
+            <w:r>
+              <w:rPr>
+                <w:rFonts w:ascii="Courier New" w:eastAsia="宋体" w:hAnsi="Courier New" w:cs="Courier New"/>
+                <w:bCs/>
+                <w:kern w:val="36"/>
+                <w:sz w:val="24"/>
+                <w:szCs w:val="24"/>
+              </w:rPr>
+              <w:t>%d/%m/%Y</w:t>
+            </w:r>
+            <w:r>
+              <w:rPr>
+                <w:rFonts w:ascii="Courier New" w:eastAsia="宋体" w:hAnsi="Courier New" w:cs="Courier New"/>
+                <w:bCs/>
+                <w:kern w:val="36"/>
+                <w:sz w:val="24"/>
+                <w:szCs w:val="24"/>
+              </w:rPr>
+              <w:t>’</w:t>
+            </w:r>
+            <w:r>
+              <w:rPr>
+                <w:rFonts w:ascii="Courier New" w:eastAsia="宋体" w:hAnsi="Courier New" w:cs="Courier New"/>
+                <w:bCs/>
+                <w:kern w:val="36"/>
+                <w:sz w:val="24"/>
+                <w:szCs w:val="24"/>
+              </w:rPr>
+              <w:t>)</w:t>
+            </w:r>
+          </w:p>
+          <w:p>
+            <w:pPr>
+              <w:ind w:firstLine="480"/>
+              <w:rPr>
+                <w:rFonts w:ascii="Courier New" w:eastAsia="宋体" w:hAnsi="Courier New" w:cs="Courier New"/>
+                <w:bCs/>
+                <w:kern w:val="36"/>
+                <w:sz w:val="24"/>
+                <w:szCs w:val="24"/>
+              </w:rPr>
+            </w:pPr>
+            <w:r>
+              <w:rPr>
+                <w:rFonts w:ascii="Courier New" w:eastAsia="宋体" w:hAnsi="Courier New" w:cs="Courier New"/>
+                <w:bCs/>
+                <w:kern w:val="36"/>
+                <w:sz w:val="24"/>
+                <w:szCs w:val="24"/>
+              </w:rPr>
+              <w:t xml:space="preserve">delta = end </w:t>
+            </w:r>
+            <w:r>
+              <w:rPr>
+                <w:rFonts w:ascii="Courier New" w:eastAsia="宋体" w:hAnsi="Courier New" w:cs="Courier New"/>
+                <w:bCs/>
+                <w:kern w:val="36"/>
+                <w:sz w:val="24"/>
+                <w:szCs w:val="24"/>
+              </w:rPr>
+              <w:t>–</w:t>
+            </w:r>
+            <w:r>
+              <w:rPr>
+                <w:rFonts w:ascii="Courier New" w:eastAsia="宋体" w:hAnsi="Courier New" w:cs="Courier New"/>
+                <w:bCs/>
+                <w:kern w:val="36"/>
+                <w:sz w:val="24"/>
+                <w:szCs w:val="24"/>
+              </w:rPr>
+              <w:t xml:space="preserve"> start</w:t>
+            </w:r>
+          </w:p>
+          <w:p>
+            <w:pPr>
+              <w:ind w:firstLine="480"/>
+              <w:rPr>
+                <w:rFonts w:ascii="Courier New" w:eastAsia="宋体" w:hAnsi="Courier New" w:cs="Courier New"/>
+                <w:bCs/>
+                <w:kern w:val="36"/>
+                <w:sz w:val="24"/>
+                <w:szCs w:val="24"/>
+              </w:rPr>
+            </w:pPr>
             <w:proofErr w:type="spellStart"/>
             <w:r>
               <w:rPr>
@@ -1137,24 +1243,15 @@
           </w:p>
           <w:p>
             <w:pPr>
-              <w:rPr>
-                <w:rFonts w:ascii="Courier New" w:eastAsia="宋体" w:hAnsi="Courier New" w:cs="Courier New"/>
-                <w:bCs/>
-                <w:kern w:val="36"/>
-                <w:sz w:val="24"/>
-                <w:szCs w:val="24"/>
-              </w:rPr>
-            </w:pPr>
-            <w:r>
-              <w:rPr>
-                <w:rFonts w:ascii="Courier New" w:eastAsia="宋体" w:hAnsi="Courier New" w:cs="Courier New"/>
-                <w:bCs/>
-                <w:kern w:val="36"/>
-                <w:sz w:val="24"/>
-                <w:szCs w:val="24"/>
-              </w:rPr>
-              <w:t xml:space="preserve">    </w:t>
-            </w:r>
+              <w:ind w:firstLine="480"/>
+              <w:rPr>
+                <w:rFonts w:ascii="Courier New" w:eastAsia="宋体" w:hAnsi="Courier New" w:cs="Courier New"/>
+                <w:bCs/>
+                <w:kern w:val="36"/>
+                <w:sz w:val="24"/>
+                <w:szCs w:val="24"/>
+              </w:rPr>
+            </w:pPr>
             <w:proofErr w:type="spellStart"/>
             <w:r>
               <w:rPr>
@@ -1202,23 +1299,24 @@
           </w:p>
           <w:p>
             <w:pPr>
-              <w:rPr>
-                <w:rFonts w:ascii="Courier New" w:eastAsia="宋体" w:hAnsi="Courier New" w:cs="Courier New"/>
-                <w:bCs/>
-                <w:kern w:val="36"/>
-                <w:sz w:val="24"/>
-                <w:szCs w:val="24"/>
-              </w:rPr>
-            </w:pPr>
-            <w:r>
-              <w:rPr>
-                <w:rFonts w:ascii="Courier New" w:eastAsia="宋体" w:hAnsi="Courier New" w:cs="Courier New"/>
-                <w:bCs/>
-                <w:kern w:val="36"/>
-                <w:sz w:val="24"/>
-                <w:szCs w:val="24"/>
-              </w:rPr>
-              <w:t xml:space="preserve">    print(</w:t>
+              <w:ind w:firstLine="480"/>
+              <w:rPr>
+                <w:rFonts w:ascii="Courier New" w:eastAsia="宋体" w:hAnsi="Courier New" w:cs="Courier New"/>
+                <w:bCs/>
+                <w:kern w:val="36"/>
+                <w:sz w:val="24"/>
+                <w:szCs w:val="24"/>
+              </w:rPr>
+            </w:pPr>
+            <w:r>
+              <w:rPr>
+                <w:rFonts w:ascii="Courier New" w:eastAsia="宋体" w:hAnsi="Courier New" w:cs="Courier New"/>
+                <w:bCs/>
+                <w:kern w:val="36"/>
+                <w:sz w:val="24"/>
+                <w:szCs w:val="24"/>
+              </w:rPr>
+              <w:t>print(</w:t>
             </w:r>
             <w:proofErr w:type="spellStart"/>
             <w:r>
@@ -1245,24 +1343,15 @@
           </w:p>
           <w:p>
             <w:pPr>
-              <w:rPr>
-                <w:rFonts w:ascii="Courier New" w:eastAsia="宋体" w:hAnsi="Courier New" w:cs="Courier New"/>
-                <w:bCs/>
-                <w:kern w:val="36"/>
-                <w:sz w:val="24"/>
-                <w:szCs w:val="24"/>
-              </w:rPr>
-            </w:pPr>
-            <w:r>
-              <w:rPr>
-                <w:rFonts w:ascii="Courier New" w:eastAsia="宋体" w:hAnsi="Courier New" w:cs="Courier New"/>
-                <w:bCs/>
-                <w:kern w:val="36"/>
-                <w:sz w:val="24"/>
-                <w:szCs w:val="24"/>
-              </w:rPr>
-              <w:t xml:space="preserve">    </w:t>
-            </w:r>
+              <w:ind w:firstLine="480"/>
+              <w:rPr>
+                <w:rFonts w:ascii="Courier New" w:eastAsia="宋体" w:hAnsi="Courier New" w:cs="Courier New"/>
+                <w:bCs/>
+                <w:kern w:val="36"/>
+                <w:sz w:val="24"/>
+                <w:szCs w:val="24"/>
+              </w:rPr>
+            </w:pPr>
             <w:proofErr w:type="spellStart"/>
             <w:r>
               <w:rPr>
@@ -1305,28 +1394,49 @@
                 <w:sz w:val="24"/>
                 <w:szCs w:val="24"/>
               </w:rPr>
-              <w:t>-1] - X[0])/X[0]</w:t>
-            </w:r>
-          </w:p>
-          <w:p>
-            <w:pPr>
-              <w:rPr>
-                <w:rFonts w:ascii="Courier New" w:eastAsia="宋体" w:hAnsi="Courier New" w:cs="Courier New"/>
-                <w:bCs/>
-                <w:kern w:val="36"/>
-                <w:sz w:val="24"/>
-                <w:szCs w:val="24"/>
-              </w:rPr>
-            </w:pPr>
-            <w:r>
-              <w:rPr>
-                <w:rFonts w:ascii="Courier New" w:eastAsia="宋体" w:hAnsi="Courier New" w:cs="Courier New"/>
-                <w:bCs/>
-                <w:kern w:val="36"/>
-                <w:sz w:val="24"/>
-                <w:szCs w:val="24"/>
-              </w:rPr>
-              <w:t xml:space="preserve">    return </w:t>
+              <w:t xml:space="preserve">-1] </w:t>
+            </w:r>
+            <w:r>
+              <w:rPr>
+                <w:rFonts w:ascii="Courier New" w:eastAsia="宋体" w:hAnsi="Courier New" w:cs="Courier New"/>
+                <w:bCs/>
+                <w:kern w:val="36"/>
+                <w:sz w:val="24"/>
+                <w:szCs w:val="24"/>
+              </w:rPr>
+              <w:t>–</w:t>
+            </w:r>
+            <w:r>
+              <w:rPr>
+                <w:rFonts w:ascii="Courier New" w:eastAsia="宋体" w:hAnsi="Courier New" w:cs="Courier New"/>
+                <w:bCs/>
+                <w:kern w:val="36"/>
+                <w:sz w:val="24"/>
+                <w:szCs w:val="24"/>
+              </w:rPr>
+              <w:t xml:space="preserve"> X[0])/X[0]</w:t>
+            </w:r>
+          </w:p>
+          <w:p>
+            <w:pPr>
+              <w:ind w:firstLine="480"/>
+              <w:rPr>
+                <w:rFonts w:ascii="Courier New" w:eastAsia="宋体" w:hAnsi="Courier New" w:cs="Courier New"/>
+                <w:bCs/>
+                <w:kern w:val="36"/>
+                <w:sz w:val="24"/>
+                <w:szCs w:val="24"/>
+              </w:rPr>
+            </w:pPr>
+            <w:r>
+              <w:rPr>
+                <w:rFonts w:ascii="Courier New" w:eastAsia="宋体" w:hAnsi="Courier New" w:cs="Courier New"/>
+                <w:bCs/>
+                <w:kern w:val="36"/>
+                <w:sz w:val="24"/>
+                <w:szCs w:val="24"/>
+              </w:rPr>
+              <w:t xml:space="preserve">return </w:t>
             </w:r>
             <w:proofErr w:type="spellStart"/>
             <w:proofErr w:type="gramStart"/>
@@ -1394,7 +1504,27 @@
                 <w:sz w:val="24"/>
                 <w:szCs w:val="24"/>
               </w:rPr>
-              <w:t>) - 1</w:t>
+              <w:t xml:space="preserve">) </w:t>
+            </w:r>
+            <w:r>
+              <w:rPr>
+                <w:rFonts w:ascii="Courier New" w:eastAsia="宋体" w:hAnsi="Courier New" w:cs="Courier New"/>
+                <w:bCs/>
+                <w:kern w:val="36"/>
+                <w:sz w:val="24"/>
+                <w:szCs w:val="24"/>
+              </w:rPr>
+              <w:t>–</w:t>
+            </w:r>
+            <w:r>
+              <w:rPr>
+                <w:rFonts w:ascii="Courier New" w:eastAsia="宋体" w:hAnsi="Courier New" w:cs="Courier New"/>
+                <w:bCs/>
+                <w:kern w:val="36"/>
+                <w:sz w:val="24"/>
+                <w:szCs w:val="24"/>
+              </w:rPr>
+              <w:t xml:space="preserve"> 1</w:t>
             </w:r>
           </w:p>
           <w:p>
@@ -1464,24 +1594,15 @@
           </w:p>
           <w:p>
             <w:pPr>
-              <w:rPr>
-                <w:rFonts w:ascii="Courier New" w:eastAsia="宋体" w:hAnsi="Courier New" w:cs="Courier New"/>
-                <w:bCs/>
-                <w:kern w:val="36"/>
-                <w:sz w:val="24"/>
-                <w:szCs w:val="24"/>
-              </w:rPr>
-            </w:pPr>
-            <w:r>
-              <w:rPr>
-                <w:rFonts w:ascii="Courier New" w:eastAsia="宋体" w:hAnsi="Courier New" w:cs="Courier New"/>
-                <w:bCs/>
-                <w:kern w:val="36"/>
-                <w:sz w:val="24"/>
-                <w:szCs w:val="24"/>
-              </w:rPr>
-              <w:t xml:space="preserve">    </w:t>
-            </w:r>
+              <w:ind w:firstLine="480"/>
+              <w:rPr>
+                <w:rFonts w:ascii="Courier New" w:eastAsia="宋体" w:hAnsi="Courier New" w:cs="Courier New"/>
+                <w:bCs/>
+                <w:kern w:val="36"/>
+                <w:sz w:val="24"/>
+                <w:szCs w:val="24"/>
+              </w:rPr>
+            </w:pPr>
             <w:proofErr w:type="spellStart"/>
             <w:r>
               <w:rPr>
@@ -1507,23 +1628,24 @@
           </w:p>
           <w:p>
             <w:pPr>
-              <w:rPr>
-                <w:rFonts w:ascii="Courier New" w:eastAsia="宋体" w:hAnsi="Courier New" w:cs="Courier New"/>
-                <w:bCs/>
-                <w:kern w:val="36"/>
-                <w:sz w:val="24"/>
-                <w:szCs w:val="24"/>
-              </w:rPr>
-            </w:pPr>
-            <w:r>
-              <w:rPr>
-                <w:rFonts w:ascii="Courier New" w:eastAsia="宋体" w:hAnsi="Courier New" w:cs="Courier New"/>
-                <w:bCs/>
-                <w:kern w:val="36"/>
-                <w:sz w:val="24"/>
-                <w:szCs w:val="24"/>
-              </w:rPr>
-              <w:t xml:space="preserve">    peak = </w:t>
+              <w:ind w:firstLine="480"/>
+              <w:rPr>
+                <w:rFonts w:ascii="Courier New" w:eastAsia="宋体" w:hAnsi="Courier New" w:cs="Courier New"/>
+                <w:bCs/>
+                <w:kern w:val="36"/>
+                <w:sz w:val="24"/>
+                <w:szCs w:val="24"/>
+              </w:rPr>
+            </w:pPr>
+            <w:r>
+              <w:rPr>
+                <w:rFonts w:ascii="Courier New" w:eastAsia="宋体" w:hAnsi="Courier New" w:cs="Courier New"/>
+                <w:bCs/>
+                <w:kern w:val="36"/>
+                <w:sz w:val="24"/>
+                <w:szCs w:val="24"/>
+              </w:rPr>
+              <w:t xml:space="preserve">peak = </w:t>
             </w:r>
             <w:proofErr w:type="gramStart"/>
             <w:r>
@@ -1550,23 +1672,24 @@
           </w:p>
           <w:p>
             <w:pPr>
-              <w:rPr>
-                <w:rFonts w:ascii="Courier New" w:eastAsia="宋体" w:hAnsi="Courier New" w:cs="Courier New"/>
-                <w:bCs/>
-                <w:kern w:val="36"/>
-                <w:sz w:val="24"/>
-                <w:szCs w:val="24"/>
-              </w:rPr>
-            </w:pPr>
-            <w:r>
-              <w:rPr>
-                <w:rFonts w:ascii="Courier New" w:eastAsia="宋体" w:hAnsi="Courier New" w:cs="Courier New"/>
-                <w:bCs/>
-                <w:kern w:val="36"/>
-                <w:sz w:val="24"/>
-                <w:szCs w:val="24"/>
-              </w:rPr>
-              <w:t xml:space="preserve">    for x in X:</w:t>
+              <w:ind w:firstLine="480"/>
+              <w:rPr>
+                <w:rFonts w:ascii="Courier New" w:eastAsia="宋体" w:hAnsi="Courier New" w:cs="Courier New"/>
+                <w:bCs/>
+                <w:kern w:val="36"/>
+                <w:sz w:val="24"/>
+                <w:szCs w:val="24"/>
+              </w:rPr>
+            </w:pPr>
+            <w:r>
+              <w:rPr>
+                <w:rFonts w:ascii="Courier New" w:eastAsia="宋体" w:hAnsi="Courier New" w:cs="Courier New"/>
+                <w:bCs/>
+                <w:kern w:val="36"/>
+                <w:sz w:val="24"/>
+                <w:szCs w:val="24"/>
+              </w:rPr>
+              <w:t>for x in X:</w:t>
             </w:r>
           </w:p>
           <w:p>
@@ -1629,7 +1752,27 @@
                 <w:sz w:val="24"/>
                 <w:szCs w:val="24"/>
               </w:rPr>
-              <w:t xml:space="preserve">        dd = (x - peak) / peak</w:t>
+              <w:t xml:space="preserve">        dd = (x </w:t>
+            </w:r>
+            <w:r>
+              <w:rPr>
+                <w:rFonts w:ascii="Courier New" w:eastAsia="宋体" w:hAnsi="Courier New" w:cs="Courier New"/>
+                <w:bCs/>
+                <w:kern w:val="36"/>
+                <w:sz w:val="24"/>
+                <w:szCs w:val="24"/>
+              </w:rPr>
+              <w:t>–</w:t>
+            </w:r>
+            <w:r>
+              <w:rPr>
+                <w:rFonts w:ascii="Courier New" w:eastAsia="宋体" w:hAnsi="Courier New" w:cs="Courier New"/>
+                <w:bCs/>
+                <w:kern w:val="36"/>
+                <w:sz w:val="24"/>
+                <w:szCs w:val="24"/>
+              </w:rPr>
+              <w:t xml:space="preserve"> peak) / peak</w:t>
             </w:r>
           </w:p>
           <w:p>
@@ -1804,7 +1947,37 @@
                 <w:sz w:val="24"/>
                 <w:szCs w:val="24"/>
               </w:rPr>
-              <w:t xml:space="preserve"> = 'dataset/HK_Equity_Fund_B_testing.csv'</w:t>
+              <w:t xml:space="preserve"> = </w:t>
+            </w:r>
+            <w:r>
+              <w:rPr>
+                <w:rFonts w:ascii="Courier New" w:eastAsia="宋体" w:hAnsi="Courier New" w:cs="Courier New"/>
+                <w:bCs/>
+                <w:kern w:val="36"/>
+                <w:sz w:val="24"/>
+                <w:szCs w:val="24"/>
+              </w:rPr>
+              <w:t>‘</w:t>
+            </w:r>
+            <w:r>
+              <w:rPr>
+                <w:rFonts w:ascii="Courier New" w:eastAsia="宋体" w:hAnsi="Courier New" w:cs="Courier New"/>
+                <w:bCs/>
+                <w:kern w:val="36"/>
+                <w:sz w:val="24"/>
+                <w:szCs w:val="24"/>
+              </w:rPr>
+              <w:t>dataset/HK_Equity_Fund_B_testing.csv</w:t>
+            </w:r>
+            <w:r>
+              <w:rPr>
+                <w:rFonts w:ascii="Courier New" w:eastAsia="宋体" w:hAnsi="Courier New" w:cs="Courier New"/>
+                <w:bCs/>
+                <w:kern w:val="36"/>
+                <w:sz w:val="24"/>
+                <w:szCs w:val="24"/>
+              </w:rPr>
+              <w:t>’</w:t>
             </w:r>
           </w:p>
           <w:p>
@@ -2212,7 +2385,17 @@
                 <w:sz w:val="24"/>
                 <w:szCs w:val="24"/>
               </w:rPr>
-              <w:t xml:space="preserve">'Compound </w:t>
+              <w:t>‘</w:t>
+            </w:r>
+            <w:r>
+              <w:rPr>
+                <w:rFonts w:ascii="Courier New" w:eastAsia="宋体" w:hAnsi="Courier New" w:cs="Courier New"/>
+                <w:bCs/>
+                <w:kern w:val="36"/>
+                <w:sz w:val="24"/>
+                <w:szCs w:val="24"/>
+              </w:rPr>
+              <w:t xml:space="preserve">Compound </w:t>
             </w:r>
             <w:proofErr w:type="spellStart"/>
             <w:r>
@@ -2234,7 +2417,27 @@
                 <w:sz w:val="24"/>
                 <w:szCs w:val="24"/>
               </w:rPr>
-              <w:t xml:space="preserve"> Return = %.4f percent' % _car)</w:t>
+              <w:t xml:space="preserve"> Return = %.4f percent</w:t>
+            </w:r>
+            <w:r>
+              <w:rPr>
+                <w:rFonts w:ascii="Courier New" w:eastAsia="宋体" w:hAnsi="Courier New" w:cs="Courier New"/>
+                <w:bCs/>
+                <w:kern w:val="36"/>
+                <w:sz w:val="24"/>
+                <w:szCs w:val="24"/>
+              </w:rPr>
+              <w:t>’</w:t>
+            </w:r>
+            <w:r>
+              <w:rPr>
+                <w:rFonts w:ascii="Courier New" w:eastAsia="宋体" w:hAnsi="Courier New" w:cs="Courier New"/>
+                <w:bCs/>
+                <w:kern w:val="36"/>
+                <w:sz w:val="24"/>
+                <w:szCs w:val="24"/>
+              </w:rPr>
+              <w:t xml:space="preserve"> % _car)</w:t>
             </w:r>
           </w:p>
           <w:p>
@@ -2267,7 +2470,17 @@
                 <w:sz w:val="24"/>
                 <w:szCs w:val="24"/>
               </w:rPr>
-              <w:t xml:space="preserve">'Maximum </w:t>
+              <w:t>‘</w:t>
+            </w:r>
+            <w:r>
+              <w:rPr>
+                <w:rFonts w:ascii="Courier New" w:eastAsia="宋体" w:hAnsi="Courier New" w:cs="Courier New"/>
+                <w:bCs/>
+                <w:kern w:val="36"/>
+                <w:sz w:val="24"/>
+                <w:szCs w:val="24"/>
+              </w:rPr>
+              <w:t xml:space="preserve">Maximum </w:t>
             </w:r>
             <w:proofErr w:type="spellStart"/>
             <w:r>
@@ -2289,7 +2502,27 @@
                 <w:sz w:val="24"/>
                 <w:szCs w:val="24"/>
               </w:rPr>
-              <w:t xml:space="preserve"> = %.4f percent' % _</w:t>
+              <w:t xml:space="preserve"> = %.4f percent</w:t>
+            </w:r>
+            <w:r>
+              <w:rPr>
+                <w:rFonts w:ascii="Courier New" w:eastAsia="宋体" w:hAnsi="Courier New" w:cs="Courier New"/>
+                <w:bCs/>
+                <w:kern w:val="36"/>
+                <w:sz w:val="24"/>
+                <w:szCs w:val="24"/>
+              </w:rPr>
+              <w:t>’</w:t>
+            </w:r>
+            <w:r>
+              <w:rPr>
+                <w:rFonts w:ascii="Courier New" w:eastAsia="宋体" w:hAnsi="Courier New" w:cs="Courier New"/>
+                <w:bCs/>
+                <w:kern w:val="36"/>
+                <w:sz w:val="24"/>
+                <w:szCs w:val="24"/>
+              </w:rPr>
+              <w:t xml:space="preserve"> % _</w:t>
             </w:r>
             <w:proofErr w:type="spellStart"/>
             <w:r>
@@ -2317,7 +2550,7 @@
           <w:p>
             <w:pPr>
               <w:rPr>
-                <w:rFonts w:ascii="Arial" w:eastAsia="宋体" w:hAnsi="Arial" w:cs="Arial" w:hint="eastAsia"/>
+                <w:rFonts w:ascii="Arial" w:eastAsia="宋体" w:hAnsi="Arial" w:cs="Arial"/>
                 <w:bCs/>
                 <w:kern w:val="36"/>
                 <w:sz w:val="24"/>
@@ -2344,7 +2577,37 @@
                 <w:sz w:val="24"/>
                 <w:szCs w:val="24"/>
               </w:rPr>
-              <w:t>'CAR/MDD = %.4f' % (_car/_</w:t>
+              <w:t>‘</w:t>
+            </w:r>
+            <w:r>
+              <w:rPr>
+                <w:rFonts w:ascii="Courier New" w:eastAsia="宋体" w:hAnsi="Courier New" w:cs="Courier New"/>
+                <w:bCs/>
+                <w:kern w:val="36"/>
+                <w:sz w:val="24"/>
+                <w:szCs w:val="24"/>
+              </w:rPr>
+              <w:t>CAR/MDD = %.4f</w:t>
+            </w:r>
+            <w:r>
+              <w:rPr>
+                <w:rFonts w:ascii="Courier New" w:eastAsia="宋体" w:hAnsi="Courier New" w:cs="Courier New"/>
+                <w:bCs/>
+                <w:kern w:val="36"/>
+                <w:sz w:val="24"/>
+                <w:szCs w:val="24"/>
+              </w:rPr>
+              <w:t>’</w:t>
+            </w:r>
+            <w:r>
+              <w:rPr>
+                <w:rFonts w:ascii="Courier New" w:eastAsia="宋体" w:hAnsi="Courier New" w:cs="Courier New"/>
+                <w:bCs/>
+                <w:kern w:val="36"/>
+                <w:sz w:val="24"/>
+                <w:szCs w:val="24"/>
+              </w:rPr>
+              <w:t xml:space="preserve"> % (_car/_</w:t>
             </w:r>
             <w:proofErr w:type="spellStart"/>
             <w:r>
@@ -2518,36 +2781,63 @@
     </w:tbl>
     <w:p>
       <w:pPr>
-        <w:rPr>
-          <w:rFonts w:ascii="Arial" w:eastAsia="宋体" w:hAnsi="Arial" w:cs="Arial"/>
-          <w:bCs/>
-          <w:kern w:val="36"/>
-          <w:sz w:val="24"/>
-          <w:szCs w:val="24"/>
-        </w:rPr>
-      </w:pPr>
-    </w:p>
-    <w:p>
-      <w:pPr>
-        <w:rPr>
-          <w:rFonts w:ascii="Arial" w:eastAsia="宋体" w:hAnsi="Arial" w:cs="Arial"/>
-          <w:bCs/>
-          <w:kern w:val="36"/>
-          <w:sz w:val="24"/>
-          <w:szCs w:val="24"/>
-        </w:rPr>
-      </w:pPr>
-    </w:p>
-    <w:p>
-      <w:pPr>
+        <w:jc w:val="center"/>
+        <w:rPr>
+          <w:rFonts w:ascii="Arial" w:eastAsia="PMingLiU" w:hAnsi="Arial" w:cs="Arial" w:hint="eastAsia"/>
+          <w:b/>
+          <w:bCs/>
+          <w:kern w:val="36"/>
+          <w:sz w:val="24"/>
+          <w:szCs w:val="24"/>
+          <w:lang w:eastAsia="zh-HK"/>
+        </w:rPr>
+      </w:pPr>
+      <w:r>
+        <w:rPr>
+          <w:rFonts w:ascii="Arial" w:eastAsia="PMingLiU" w:hAnsi="Arial" w:cs="Arial" w:hint="eastAsia"/>
+          <w:b/>
+          <w:bCs/>
+          <w:kern w:val="36"/>
+          <w:sz w:val="24"/>
+          <w:szCs w:val="24"/>
+          <w:lang w:eastAsia="zh-HK"/>
+        </w:rPr>
+        <w:t>T</w:t>
+      </w:r>
+      <w:r>
         <w:rPr>
           <w:rFonts w:ascii="Arial" w:eastAsia="PMingLiU" w:hAnsi="Arial" w:cs="Arial"/>
+          <w:b/>
           <w:bCs/>
           <w:kern w:val="36"/>
           <w:sz w:val="24"/>
           <w:szCs w:val="24"/>
           <w:lang w:eastAsia="zh-HK"/>
         </w:rPr>
+        <w:t>able 1.1</w:t>
+      </w:r>
+    </w:p>
+    <w:p>
+      <w:pPr>
+        <w:rPr>
+          <w:rFonts w:ascii="Arial" w:eastAsia="宋体" w:hAnsi="Arial" w:cs="Arial"/>
+          <w:bCs/>
+          <w:kern w:val="36"/>
+          <w:sz w:val="24"/>
+          <w:szCs w:val="24"/>
+        </w:rPr>
+      </w:pPr>
+    </w:p>
+    <w:p>
+      <w:pPr>
+        <w:rPr>
+          <w:rFonts w:ascii="Arial" w:eastAsia="PMingLiU" w:hAnsi="Arial" w:cs="Arial"/>
+          <w:bCs/>
+          <w:kern w:val="36"/>
+          <w:sz w:val="24"/>
+          <w:szCs w:val="24"/>
+          <w:lang w:eastAsia="zh-HK"/>
+        </w:rPr>
       </w:pPr>
       <w:r>
         <w:rPr>
@@ -2558,7 +2848,27 @@
           <w:szCs w:val="24"/>
         </w:rPr>
         <w:lastRenderedPageBreak/>
-        <w:t xml:space="preserve">You will obtain the performance of holding Sun Life MPF Hong Kong Equity Fund (Class B) by running the block above. The fund with the best performance is Sun Life MPF Hong Kong Equity Fund (Class B) in the testing period. The compound annual return is 9.4378 percent and the maximum drawdown of the fund is 28.0587 percent. So, the CAR/MDD is 0.3364. If the learning agent has both high CAR/MDD and the CAR, that's means the learning agent is better than the benchmark. The </w:t>
+        <w:t>You will obtain the performance of holding Sun Life MPF Hong Kong Equity Fund (Class B) by running the block above. The fund with the best performance is Sun Life MPF Hong Kong Equity Fund (Class B) in the testing period. The compound annual return is 9.4378 percent and the maximum drawdown of the fund is 28.0587 percent. So, the CAR/MDD is 0.3364. If the learning agent has both high CAR/MDD and the CAR, that</w:t>
+      </w:r>
+      <w:r>
+        <w:rPr>
+          <w:rFonts w:ascii="Arial" w:eastAsia="宋体" w:hAnsi="Arial" w:cs="Arial"/>
+          <w:bCs/>
+          <w:kern w:val="36"/>
+          <w:sz w:val="24"/>
+          <w:szCs w:val="24"/>
+        </w:rPr>
+        <w:t>’</w:t>
+      </w:r>
+      <w:r>
+        <w:rPr>
+          <w:rFonts w:ascii="Arial" w:eastAsia="宋体" w:hAnsi="Arial" w:cs="Arial"/>
+          <w:bCs/>
+          <w:kern w:val="36"/>
+          <w:sz w:val="24"/>
+          <w:szCs w:val="24"/>
+        </w:rPr>
+        <w:t xml:space="preserve">s means the learning agent is better than the benchmark. The </w:t>
       </w:r>
       <w:r>
         <w:rPr>
@@ -2676,11 +2986,22 @@
         </w:rPr>
         <w:t xml:space="preserve"> library.</w:t>
       </w:r>
-    </w:p>
-    <w:p>
-      <w:pPr>
-        <w:rPr>
-          <w:rFonts w:ascii="Arial" w:eastAsia="PMingLiU" w:hAnsi="Arial" w:cs="Arial" w:hint="eastAsia"/>
+      <w:r>
+        <w:rPr>
+          <w:rFonts w:ascii="Arial" w:eastAsia="PMingLiU" w:hAnsi="Arial" w:cs="Arial"/>
+          <w:bCs/>
+          <w:kern w:val="36"/>
+          <w:sz w:val="24"/>
+          <w:szCs w:val="24"/>
+          <w:lang w:eastAsia="zh-HK"/>
+        </w:rPr>
+        <w:t xml:space="preserve"> Code is stated in Table 1.2.</w:t>
+      </w:r>
+    </w:p>
+    <w:p>
+      <w:pPr>
+        <w:rPr>
+          <w:rFonts w:ascii="Arial" w:eastAsia="PMingLiU" w:hAnsi="Arial" w:cs="Arial"/>
           <w:bCs/>
           <w:kern w:val="36"/>
           <w:sz w:val="24"/>
@@ -2721,7 +3042,17 @@
                 <w:sz w:val="24"/>
                 <w:szCs w:val="24"/>
               </w:rPr>
-              <w:t xml:space="preserve">from </w:t>
+              <w:t>F</w:t>
+            </w:r>
+            <w:r>
+              <w:rPr>
+                <w:rFonts w:ascii="Courier New" w:eastAsia="宋体" w:hAnsi="Courier New" w:cs="Courier New"/>
+                <w:bCs/>
+                <w:kern w:val="36"/>
+                <w:sz w:val="24"/>
+                <w:szCs w:val="24"/>
+              </w:rPr>
+              <w:t xml:space="preserve">rom </w:t>
             </w:r>
             <w:proofErr w:type="spellStart"/>
             <w:proofErr w:type="gramStart"/>
@@ -3390,24 +3721,15 @@
           </w:p>
           <w:p>
             <w:pPr>
-              <w:rPr>
-                <w:rFonts w:ascii="Courier New" w:eastAsia="宋体" w:hAnsi="Courier New" w:cs="Courier New"/>
-                <w:bCs/>
-                <w:kern w:val="36"/>
-                <w:sz w:val="24"/>
-                <w:szCs w:val="24"/>
-              </w:rPr>
-            </w:pPr>
-            <w:r>
-              <w:rPr>
-                <w:rFonts w:ascii="Courier New" w:eastAsia="宋体" w:hAnsi="Courier New" w:cs="Courier New"/>
-                <w:bCs/>
-                <w:kern w:val="36"/>
-                <w:sz w:val="24"/>
-                <w:szCs w:val="24"/>
-              </w:rPr>
-              <w:t xml:space="preserve">    </w:t>
-            </w:r>
+              <w:ind w:firstLine="480"/>
+              <w:rPr>
+                <w:rFonts w:ascii="Courier New" w:eastAsia="宋体" w:hAnsi="Courier New" w:cs="Courier New"/>
+                <w:bCs/>
+                <w:kern w:val="36"/>
+                <w:sz w:val="24"/>
+                <w:szCs w:val="24"/>
+              </w:rPr>
+            </w:pPr>
             <w:proofErr w:type="spellStart"/>
             <w:r>
               <w:rPr>
@@ -3500,24 +3822,15 @@
           </w:p>
           <w:p>
             <w:pPr>
-              <w:rPr>
-                <w:rFonts w:ascii="Arial" w:eastAsia="宋体" w:hAnsi="Arial" w:cs="Arial" w:hint="eastAsia"/>
-                <w:bCs/>
-                <w:kern w:val="36"/>
-                <w:sz w:val="24"/>
-                <w:szCs w:val="24"/>
-              </w:rPr>
-            </w:pPr>
-            <w:r>
-              <w:rPr>
-                <w:rFonts w:ascii="Courier New" w:eastAsia="宋体" w:hAnsi="Courier New" w:cs="Courier New"/>
-                <w:bCs/>
-                <w:kern w:val="36"/>
-                <w:sz w:val="24"/>
-                <w:szCs w:val="24"/>
-              </w:rPr>
-              <w:t xml:space="preserve">    </w:t>
-            </w:r>
+              <w:ind w:firstLine="480"/>
+              <w:rPr>
+                <w:rFonts w:ascii="Arial" w:eastAsia="宋体" w:hAnsi="Arial" w:cs="Arial"/>
+                <w:bCs/>
+                <w:kern w:val="36"/>
+                <w:sz w:val="24"/>
+                <w:szCs w:val="24"/>
+              </w:rPr>
+            </w:pPr>
             <w:proofErr w:type="spellStart"/>
             <w:r>
               <w:rPr>
@@ -3546,25 +3859,41 @@
     </w:tbl>
     <w:p>
       <w:pPr>
-        <w:rPr>
-          <w:rFonts w:ascii="Arial" w:eastAsia="宋体" w:hAnsi="Arial" w:cs="Arial"/>
-          <w:bCs/>
-          <w:kern w:val="36"/>
-          <w:sz w:val="24"/>
-          <w:szCs w:val="24"/>
-        </w:rPr>
-      </w:pPr>
-    </w:p>
-    <w:p>
-      <w:pPr>
-        <w:rPr>
-          <w:rFonts w:ascii="Arial" w:eastAsia="宋体" w:hAnsi="Arial" w:cs="Arial"/>
-          <w:bCs/>
-          <w:kern w:val="36"/>
-          <w:sz w:val="24"/>
-          <w:szCs w:val="24"/>
-        </w:rPr>
-      </w:pPr>
+        <w:jc w:val="center"/>
+        <w:rPr>
+          <w:rFonts w:ascii="Arial" w:eastAsia="PMingLiU" w:hAnsi="Arial" w:cs="Arial" w:hint="eastAsia"/>
+          <w:b/>
+          <w:bCs/>
+          <w:kern w:val="36"/>
+          <w:sz w:val="24"/>
+          <w:szCs w:val="24"/>
+          <w:lang w:eastAsia="zh-HK"/>
+        </w:rPr>
+      </w:pPr>
+      <w:r>
+        <w:rPr>
+          <w:rFonts w:ascii="Arial" w:eastAsia="PMingLiU" w:hAnsi="Arial" w:cs="Arial" w:hint="eastAsia"/>
+          <w:b/>
+          <w:bCs/>
+          <w:kern w:val="36"/>
+          <w:sz w:val="24"/>
+          <w:szCs w:val="24"/>
+          <w:lang w:eastAsia="zh-HK"/>
+        </w:rPr>
+        <w:t>T</w:t>
+      </w:r>
+      <w:r>
+        <w:rPr>
+          <w:rFonts w:ascii="Arial" w:eastAsia="PMingLiU" w:hAnsi="Arial" w:cs="Arial"/>
+          <w:b/>
+          <w:bCs/>
+          <w:kern w:val="36"/>
+          <w:sz w:val="24"/>
+          <w:szCs w:val="24"/>
+          <w:lang w:eastAsia="zh-HK"/>
+        </w:rPr>
+        <w:t>able 1.2</w:t>
+      </w:r>
     </w:p>
     <w:p>
       <w:pPr>
@@ -3736,7 +4065,7 @@
     <w:p>
       <w:pPr>
         <w:rPr>
-          <w:rFonts w:ascii="Arial" w:eastAsia="宋体" w:hAnsi="Arial" w:cs="Arial" w:hint="eastAsia"/>
+          <w:rFonts w:ascii="Arial" w:eastAsia="宋体" w:hAnsi="Arial" w:cs="Arial"/>
           <w:bCs/>
           <w:kern w:val="36"/>
           <w:sz w:val="24"/>
@@ -3772,7 +4101,7 @@
     <w:p>
       <w:pPr>
         <w:rPr>
-          <w:rFonts w:ascii="Arial" w:eastAsia="宋体" w:hAnsi="Arial" w:cs="Arial" w:hint="eastAsia"/>
+          <w:rFonts w:ascii="Arial" w:eastAsia="宋体" w:hAnsi="Arial" w:cs="Arial"/>
           <w:bCs/>
           <w:kern w:val="36"/>
           <w:sz w:val="24"/>
@@ -3862,7 +4191,7 @@
     <w:p>
       <w:pPr>
         <w:rPr>
-          <w:rFonts w:ascii="Arial" w:eastAsia="宋体" w:hAnsi="Arial" w:cs="Arial" w:hint="eastAsia"/>
+          <w:rFonts w:ascii="Arial" w:eastAsia="宋体" w:hAnsi="Arial" w:cs="Arial"/>
           <w:bCs/>
           <w:kern w:val="36"/>
           <w:sz w:val="24"/>
@@ -3982,7 +4311,7 @@
     <w:p>
       <w:pPr>
         <w:rPr>
-          <w:rFonts w:ascii="Arial" w:eastAsia="宋体" w:hAnsi="Arial" w:cs="Arial" w:hint="eastAsia"/>
+          <w:rFonts w:ascii="Arial" w:eastAsia="宋体" w:hAnsi="Arial" w:cs="Arial"/>
           <w:bCs/>
           <w:kern w:val="36"/>
           <w:sz w:val="24"/>
@@ -4229,7 +4558,7 @@
     <w:p>
       <w:pPr>
         <w:rPr>
-          <w:rFonts w:ascii="Arial" w:eastAsia="宋体" w:hAnsi="Arial" w:cs="Arial" w:hint="eastAsia"/>
+          <w:rFonts w:ascii="Arial" w:eastAsia="宋体" w:hAnsi="Arial" w:cs="Arial"/>
           <w:bCs/>
           <w:kern w:val="36"/>
           <w:sz w:val="24"/>
@@ -4499,7 +4828,7 @@
           <w:p>
             <w:pPr>
               <w:rPr>
-                <w:rFonts w:ascii="Courier New" w:eastAsia="PMingLiU" w:hAnsi="Courier New" w:cs="Courier New" w:hint="eastAsia"/>
+                <w:rFonts w:ascii="Courier New" w:eastAsia="PMingLiU" w:hAnsi="Courier New" w:cs="Courier New"/>
                 <w:b/>
                 <w:bCs/>
                 <w:kern w:val="36"/>
@@ -6340,7 +6669,7 @@
           <w:p>
             <w:pPr>
               <w:rPr>
-                <w:rFonts w:ascii="Courier New" w:eastAsia="宋体" w:hAnsi="Courier New" w:cs="Courier New" w:hint="eastAsia"/>
+                <w:rFonts w:ascii="Courier New" w:eastAsia="宋体" w:hAnsi="Courier New" w:cs="Courier New"/>
                 <w:bCs/>
                 <w:kern w:val="36"/>
                 <w:sz w:val="24"/>
@@ -6358,7 +6687,7 @@
           <w:p>
             <w:pPr>
               <w:rPr>
-                <w:rFonts w:ascii="Courier New" w:eastAsia="PMingLiU" w:hAnsi="Courier New" w:cs="Courier New" w:hint="eastAsia"/>
+                <w:rFonts w:ascii="Courier New" w:eastAsia="PMingLiU" w:hAnsi="Courier New" w:cs="Courier New"/>
                 <w:b/>
                 <w:bCs/>
                 <w:kern w:val="36"/>
@@ -6549,7 +6878,7 @@
           <w:p>
             <w:pPr>
               <w:rPr>
-                <w:rFonts w:ascii="Courier New" w:eastAsia="PMingLiU" w:hAnsi="Courier New" w:cs="Courier New" w:hint="eastAsia"/>
+                <w:rFonts w:ascii="Courier New" w:eastAsia="PMingLiU" w:hAnsi="Courier New" w:cs="Courier New"/>
                 <w:b/>
                 <w:bCs/>
                 <w:kern w:val="36"/>
@@ -6625,19 +6954,69 @@
     </w:tbl>
     <w:p>
       <w:pPr>
-        <w:rPr>
-          <w:rFonts w:ascii="Arial" w:eastAsia="宋体" w:hAnsi="Arial" w:cs="Arial"/>
+        <w:jc w:val="center"/>
+        <w:rPr>
+          <w:rFonts w:ascii="Arial" w:eastAsia="PMingLiU" w:hAnsi="Arial" w:cs="Arial"/>
           <w:b/>
           <w:bCs/>
           <w:kern w:val="36"/>
           <w:sz w:val="24"/>
           <w:szCs w:val="24"/>
+          <w:lang w:eastAsia="zh-HK"/>
+        </w:rPr>
+      </w:pPr>
+      <w:r>
+        <w:rPr>
+          <w:rFonts w:ascii="Arial" w:eastAsia="PMingLiU" w:hAnsi="Arial" w:cs="Arial" w:hint="eastAsia"/>
+          <w:b/>
+          <w:bCs/>
+          <w:kern w:val="36"/>
+          <w:sz w:val="24"/>
+          <w:szCs w:val="24"/>
+          <w:lang w:eastAsia="zh-HK"/>
+        </w:rPr>
+        <w:lastRenderedPageBreak/>
+        <w:t>T</w:t>
+      </w:r>
+      <w:r>
+        <w:rPr>
+          <w:rFonts w:ascii="Arial" w:eastAsia="PMingLiU" w:hAnsi="Arial" w:cs="Arial"/>
+          <w:b/>
+          <w:bCs/>
+          <w:kern w:val="36"/>
+          <w:sz w:val="24"/>
+          <w:szCs w:val="24"/>
+          <w:lang w:eastAsia="zh-HK"/>
+        </w:rPr>
+        <w:t>able 2.1</w:t>
+      </w:r>
+    </w:p>
+    <w:p>
+      <w:pPr>
+        <w:rPr>
+          <w:rFonts w:ascii="Arial" w:eastAsia="PMingLiU" w:hAnsi="Arial" w:cs="Arial" w:hint="eastAsia"/>
+          <w:b/>
+          <w:bCs/>
+          <w:kern w:val="36"/>
+          <w:sz w:val="24"/>
+          <w:szCs w:val="24"/>
+          <w:lang w:eastAsia="zh-HK"/>
+        </w:rPr>
+      </w:pPr>
+    </w:p>
+    <w:p>
+      <w:pPr>
+        <w:rPr>
+          <w:rFonts w:ascii="Arial" w:eastAsia="宋体" w:hAnsi="Arial" w:cs="Arial"/>
+          <w:b/>
+          <w:bCs/>
+          <w:kern w:val="36"/>
+          <w:sz w:val="24"/>
+          <w:szCs w:val="24"/>
           <w:u w:val="single"/>
         </w:rPr>
       </w:pPr>
-    </w:p>
-    <w:p>
-      <w:pPr>
+      <w:r>
         <w:rPr>
           <w:rFonts w:ascii="Arial" w:eastAsia="宋体" w:hAnsi="Arial" w:cs="Arial"/>
           <w:b/>
@@ -6647,17 +7026,6 @@
           <w:szCs w:val="24"/>
           <w:u w:val="single"/>
         </w:rPr>
-      </w:pPr>
-      <w:r>
-        <w:rPr>
-          <w:rFonts w:ascii="Arial" w:eastAsia="宋体" w:hAnsi="Arial" w:cs="Arial"/>
-          <w:b/>
-          <w:bCs/>
-          <w:kern w:val="36"/>
-          <w:sz w:val="24"/>
-          <w:szCs w:val="24"/>
-          <w:u w:val="single"/>
-        </w:rPr>
         <w:t>Algorithms and Techniques</w:t>
       </w:r>
     </w:p>
@@ -6890,47 +7258,7 @@
           <w:sz w:val="24"/>
           <w:szCs w:val="24"/>
         </w:rPr>
-        <w:t xml:space="preserve"> will be excluded and it prevents from autocorrelation and overfitting. I would like to focus on the fundamental factors (HSI index, IXIC index, US 2-year treasury bond yield and </w:t>
-      </w:r>
-      <w:r>
-        <w:rPr>
-          <w:rFonts w:ascii="Arial" w:eastAsia="宋体" w:hAnsi="Arial" w:cs="Arial"/>
-          <w:bCs/>
-          <w:kern w:val="36"/>
-          <w:sz w:val="24"/>
-          <w:szCs w:val="24"/>
-        </w:rPr>
-        <w:t xml:space="preserve">US </w:t>
-      </w:r>
-      <w:r>
-        <w:rPr>
-          <w:rFonts w:ascii="Arial" w:eastAsia="宋体" w:hAnsi="Arial" w:cs="Arial"/>
-          <w:bCs/>
-          <w:kern w:val="36"/>
-          <w:sz w:val="24"/>
-          <w:szCs w:val="24"/>
-        </w:rPr>
-        <w:t>10</w:t>
-      </w:r>
-      <w:r>
-        <w:rPr>
-          <w:rFonts w:ascii="Arial" w:eastAsia="宋体" w:hAnsi="Arial" w:cs="Arial"/>
-          <w:bCs/>
-          <w:kern w:val="36"/>
-          <w:sz w:val="24"/>
-          <w:szCs w:val="24"/>
-        </w:rPr>
-        <w:t>-year treasury bond yield</w:t>
-      </w:r>
-      <w:r>
-        <w:rPr>
-          <w:rFonts w:ascii="Arial" w:eastAsia="宋体" w:hAnsi="Arial" w:cs="Arial"/>
-          <w:bCs/>
-          <w:kern w:val="36"/>
-          <w:sz w:val="24"/>
-          <w:szCs w:val="24"/>
-        </w:rPr>
-        <w:t>) and technical factors (</w:t>
+        <w:t xml:space="preserve"> will be excluded and it prevents from autocorrelation and overfitting. I would like to focus on the fundamental factors (HSI index, IXIC index, US 2-year treasury bond yield and US 10-year treasury bond yield) and technical factors (</w:t>
       </w:r>
       <w:r>
         <w:rPr>
@@ -7147,27 +7475,7 @@
                 <w:sz w:val="24"/>
                 <w:szCs w:val="24"/>
               </w:rPr>
-              <w:t>_fund_rsi',</w:t>
-            </w:r>
-            <w:r>
-              <w:rPr>
-                <w:rFonts w:ascii="Courier New" w:eastAsia="宋体" w:hAnsi="Courier New" w:cs="Courier New"/>
-                <w:bCs/>
-                <w:kern w:val="36"/>
-                <w:sz w:val="24"/>
-                <w:szCs w:val="24"/>
-              </w:rPr>
-              <w:t>'</w:t>
-            </w:r>
-            <w:r>
-              <w:rPr>
-                <w:rFonts w:ascii="Courier New" w:eastAsia="宋体" w:hAnsi="Courier New" w:cs="Courier New"/>
-                <w:bCs/>
-                <w:kern w:val="36"/>
-                <w:sz w:val="24"/>
-                <w:szCs w:val="24"/>
-              </w:rPr>
-              <w:t>balanced_fund_rsi','conservative_fund_rsi','hkdollar_bond_fund_rsi</w:t>
+              <w:t>_fund_rsi','balanced_fund</w:t>
             </w:r>
             <w:r>
               <w:rPr>
@@ -7178,7 +7486,7 @@
                 <w:szCs w:val="24"/>
               </w:rPr>
               <w:lastRenderedPageBreak/>
-              <w:t>','stable_fund_rsi']</w:t>
+              <w:t>_rsi','conservative_fund_rsi','hkdollar_bond_fund_rsi','stable_fund_rsi']</w:t>
             </w:r>
           </w:p>
           <w:p>
@@ -7217,7 +7525,7 @@
               </w:numPr>
               <w:ind w:firstLineChars="0"/>
               <w:rPr>
-                <w:rFonts w:ascii="Courier New" w:eastAsia="宋体" w:hAnsi="Courier New" w:cs="Courier New" w:hint="eastAsia"/>
+                <w:rFonts w:ascii="Courier New" w:eastAsia="宋体" w:hAnsi="Courier New" w:cs="Courier New"/>
                 <w:bCs/>
                 <w:kern w:val="36"/>
                 <w:sz w:val="24"/>
@@ -7240,24 +7548,63 @@
     </w:tbl>
     <w:p>
       <w:pPr>
-        <w:rPr>
-          <w:rFonts w:ascii="Arial" w:eastAsia="宋体" w:hAnsi="Arial" w:cs="Arial"/>
-          <w:bCs/>
-          <w:kern w:val="36"/>
-          <w:sz w:val="24"/>
-          <w:szCs w:val="24"/>
-        </w:rPr>
-      </w:pPr>
-    </w:p>
-    <w:p>
-      <w:pPr>
-        <w:rPr>
-          <w:rFonts w:ascii="Arial" w:eastAsia="宋体" w:hAnsi="Arial" w:cs="Arial"/>
+        <w:jc w:val="center"/>
+        <w:rPr>
+          <w:rFonts w:ascii="Arial" w:eastAsia="PMingLiU" w:hAnsi="Arial" w:cs="Arial" w:hint="eastAsia"/>
           <w:b/>
           <w:bCs/>
           <w:kern w:val="36"/>
           <w:sz w:val="24"/>
           <w:szCs w:val="24"/>
+          <w:lang w:eastAsia="zh-HK"/>
+        </w:rPr>
+      </w:pPr>
+      <w:r>
+        <w:rPr>
+          <w:rFonts w:ascii="Arial" w:eastAsia="PMingLiU" w:hAnsi="Arial" w:cs="Arial" w:hint="eastAsia"/>
+          <w:b/>
+          <w:bCs/>
+          <w:kern w:val="36"/>
+          <w:sz w:val="24"/>
+          <w:szCs w:val="24"/>
+          <w:lang w:eastAsia="zh-HK"/>
+        </w:rPr>
+        <w:lastRenderedPageBreak/>
+        <w:t>T</w:t>
+      </w:r>
+      <w:r>
+        <w:rPr>
+          <w:rFonts w:ascii="Arial" w:eastAsia="PMingLiU" w:hAnsi="Arial" w:cs="Arial"/>
+          <w:b/>
+          <w:bCs/>
+          <w:kern w:val="36"/>
+          <w:sz w:val="24"/>
+          <w:szCs w:val="24"/>
+          <w:lang w:eastAsia="zh-HK"/>
+        </w:rPr>
+        <w:t>able 2.2</w:t>
+      </w:r>
+    </w:p>
+    <w:p>
+      <w:pPr>
+        <w:rPr>
+          <w:rFonts w:ascii="Arial" w:eastAsia="宋体" w:hAnsi="Arial" w:cs="Arial" w:hint="eastAsia"/>
+          <w:bCs/>
+          <w:kern w:val="36"/>
+          <w:sz w:val="24"/>
+          <w:szCs w:val="24"/>
+        </w:rPr>
+      </w:pPr>
+    </w:p>
+    <w:p>
+      <w:pPr>
+        <w:rPr>
+          <w:rFonts w:ascii="Arial" w:eastAsia="宋体" w:hAnsi="Arial" w:cs="Arial"/>
+          <w:b/>
+          <w:bCs/>
+          <w:kern w:val="36"/>
+          <w:sz w:val="24"/>
+          <w:szCs w:val="24"/>
           <w:u w:val="single"/>
         </w:rPr>
       </w:pPr>
@@ -7277,7 +7624,7 @@
     <w:p>
       <w:pPr>
         <w:rPr>
-          <w:rFonts w:ascii="Arial" w:eastAsia="宋体" w:hAnsi="Arial" w:cs="Arial" w:hint="eastAsia"/>
+          <w:rFonts w:ascii="Arial" w:eastAsia="宋体" w:hAnsi="Arial" w:cs="Arial"/>
           <w:bCs/>
           <w:kern w:val="36"/>
           <w:sz w:val="24"/>
@@ -7359,7 +7706,7 @@
                 <w:tab w:val="left" w:pos="1875"/>
               </w:tabs>
               <w:rPr>
-                <w:rFonts w:ascii="Courier New" w:eastAsia="PMingLiU" w:hAnsi="Courier New" w:cs="Courier New" w:hint="eastAsia"/>
+                <w:rFonts w:ascii="Courier New" w:eastAsia="PMingLiU" w:hAnsi="Courier New" w:cs="Courier New"/>
                 <w:b/>
                 <w:bCs/>
                 <w:kern w:val="36"/>
@@ -8266,6 +8613,7 @@
                 <w:sz w:val="24"/>
                 <w:szCs w:val="24"/>
               </w:rPr>
+              <w:lastRenderedPageBreak/>
               <w:t>hk_equity_fund_df</w:t>
             </w:r>
             <w:proofErr w:type="spellEnd"/>
@@ -8308,7 +8656,7 @@
                 <w:tab w:val="left" w:pos="2115"/>
               </w:tabs>
               <w:rPr>
-                <w:rFonts w:ascii="Courier New" w:eastAsia="宋体" w:hAnsi="Courier New" w:cs="Courier New" w:hint="eastAsia"/>
+                <w:rFonts w:ascii="Courier New" w:eastAsia="宋体" w:hAnsi="Courier New" w:cs="Courier New"/>
                 <w:bCs/>
                 <w:kern w:val="36"/>
                 <w:sz w:val="24"/>
@@ -8338,7 +8686,6 @@
                 <w:sz w:val="24"/>
                 <w:szCs w:val="24"/>
               </w:rPr>
-              <w:lastRenderedPageBreak/>
               <w:t>hk_equity_fund_df</w:t>
             </w:r>
             <w:proofErr w:type="spellEnd"/>
@@ -8403,7 +8750,7 @@
                 <w:tab w:val="left" w:pos="2115"/>
               </w:tabs>
               <w:rPr>
-                <w:rFonts w:ascii="Arial" w:eastAsia="宋体" w:hAnsi="Arial" w:cs="Arial" w:hint="eastAsia"/>
+                <w:rFonts w:ascii="Arial" w:eastAsia="宋体" w:hAnsi="Arial" w:cs="Arial"/>
                 <w:bCs/>
                 <w:kern w:val="36"/>
                 <w:sz w:val="24"/>
@@ -8490,7 +8837,7 @@
                 <w:tab w:val="left" w:pos="1875"/>
               </w:tabs>
               <w:rPr>
-                <w:rFonts w:ascii="Courier New" w:eastAsia="PMingLiU" w:hAnsi="Courier New" w:cs="Courier New" w:hint="eastAsia"/>
+                <w:rFonts w:ascii="Courier New" w:eastAsia="PMingLiU" w:hAnsi="Courier New" w:cs="Courier New"/>
                 <w:b/>
                 <w:bCs/>
                 <w:kern w:val="36"/>
@@ -8538,7 +8885,7 @@
                 <w:tab w:val="left" w:pos="1875"/>
               </w:tabs>
               <w:rPr>
-                <w:rFonts w:ascii="Courier New" w:eastAsia="PMingLiU" w:hAnsi="Courier New" w:cs="Courier New" w:hint="eastAsia"/>
+                <w:rFonts w:ascii="Courier New" w:eastAsia="PMingLiU" w:hAnsi="Courier New" w:cs="Courier New"/>
                 <w:b/>
                 <w:bCs/>
                 <w:kern w:val="36"/>
@@ -8669,82 +9016,2838 @@
     </w:tbl>
     <w:p>
       <w:pPr>
-        <w:rPr>
-          <w:rFonts w:ascii="Arial" w:eastAsia="宋体" w:hAnsi="Arial" w:cs="Arial"/>
-          <w:bCs/>
-          <w:kern w:val="36"/>
-          <w:sz w:val="24"/>
-          <w:szCs w:val="24"/>
-        </w:rPr>
-      </w:pPr>
-    </w:p>
-    <w:p>
-      <w:pPr>
-        <w:rPr>
-          <w:rFonts w:ascii="Arial" w:eastAsia="宋体" w:hAnsi="Arial" w:cs="Arial"/>
-          <w:bCs/>
-          <w:kern w:val="36"/>
-          <w:sz w:val="24"/>
-          <w:szCs w:val="24"/>
-        </w:rPr>
-      </w:pPr>
-    </w:p>
-    <w:p>
-      <w:pPr>
-        <w:rPr>
-          <w:rFonts w:ascii="Arial" w:eastAsia="宋体" w:hAnsi="Arial" w:cs="Arial"/>
-          <w:bCs/>
-          <w:kern w:val="36"/>
-          <w:sz w:val="24"/>
-          <w:szCs w:val="24"/>
-        </w:rPr>
-      </w:pPr>
-    </w:p>
-    <w:p>
-      <w:pPr>
-        <w:rPr>
-          <w:rFonts w:ascii="Arial" w:eastAsia="宋体" w:hAnsi="Arial" w:cs="Arial"/>
-          <w:bCs/>
-          <w:kern w:val="36"/>
-          <w:sz w:val="24"/>
-          <w:szCs w:val="24"/>
-        </w:rPr>
-      </w:pPr>
-    </w:p>
-    <w:p>
-      <w:pPr>
-        <w:rPr>
-          <w:rFonts w:ascii="Arial" w:eastAsia="宋体" w:hAnsi="Arial" w:cs="Arial"/>
-          <w:bCs/>
-          <w:kern w:val="36"/>
-          <w:sz w:val="24"/>
-          <w:szCs w:val="24"/>
-        </w:rPr>
-      </w:pPr>
-    </w:p>
-    <w:p>
-      <w:pPr>
-        <w:rPr>
-          <w:rFonts w:ascii="Arial" w:eastAsia="宋体" w:hAnsi="Arial" w:cs="Arial"/>
-          <w:bCs/>
-          <w:kern w:val="36"/>
-          <w:sz w:val="24"/>
-          <w:szCs w:val="24"/>
-        </w:rPr>
-      </w:pPr>
-    </w:p>
-    <w:p>
-      <w:pPr>
+        <w:jc w:val="center"/>
+        <w:rPr>
+          <w:rFonts w:ascii="Arial" w:eastAsia="PMingLiU" w:hAnsi="Arial" w:cs="Arial" w:hint="eastAsia"/>
+          <w:b/>
+          <w:bCs/>
+          <w:kern w:val="36"/>
+          <w:sz w:val="24"/>
+          <w:szCs w:val="24"/>
+          <w:lang w:eastAsia="zh-HK"/>
+        </w:rPr>
+      </w:pPr>
+      <w:r>
+        <w:rPr>
+          <w:rFonts w:ascii="Arial" w:eastAsia="PMingLiU" w:hAnsi="Arial" w:cs="Arial" w:hint="eastAsia"/>
+          <w:b/>
+          <w:bCs/>
+          <w:kern w:val="36"/>
+          <w:sz w:val="24"/>
+          <w:szCs w:val="24"/>
+          <w:lang w:eastAsia="zh-HK"/>
+        </w:rPr>
+        <w:t>T</w:t>
+      </w:r>
+      <w:r>
+        <w:rPr>
+          <w:rFonts w:ascii="Arial" w:eastAsia="PMingLiU" w:hAnsi="Arial" w:cs="Arial"/>
+          <w:b/>
+          <w:bCs/>
+          <w:kern w:val="36"/>
+          <w:sz w:val="24"/>
+          <w:szCs w:val="24"/>
+          <w:lang w:eastAsia="zh-HK"/>
+        </w:rPr>
+        <w:t>able 2.3</w:t>
+      </w:r>
+    </w:p>
+    <w:p>
+      <w:pPr>
+        <w:rPr>
+          <w:rFonts w:ascii="Arial" w:eastAsia="宋体" w:hAnsi="Arial" w:cs="Arial"/>
+          <w:bCs/>
+          <w:kern w:val="36"/>
+          <w:sz w:val="24"/>
+          <w:szCs w:val="24"/>
+        </w:rPr>
+      </w:pPr>
+    </w:p>
+    <w:p>
+      <w:pPr>
+        <w:rPr>
+          <w:rFonts w:ascii="Arial" w:eastAsia="宋体" w:hAnsi="Arial" w:cs="Arial"/>
+          <w:bCs/>
+          <w:kern w:val="36"/>
+          <w:sz w:val="24"/>
+          <w:szCs w:val="24"/>
+        </w:rPr>
+      </w:pPr>
+    </w:p>
+    <w:p>
+      <w:pPr>
+        <w:rPr>
+          <w:rFonts w:ascii="Arial" w:eastAsia="宋体" w:hAnsi="Arial" w:cs="Arial"/>
+          <w:bCs/>
+          <w:kern w:val="36"/>
+          <w:sz w:val="24"/>
+          <w:szCs w:val="24"/>
+        </w:rPr>
+      </w:pPr>
+    </w:p>
+    <w:p>
+      <w:pPr>
+        <w:rPr>
+          <w:rFonts w:ascii="Arial" w:eastAsia="宋体" w:hAnsi="Arial" w:cs="Arial"/>
+          <w:b/>
+          <w:bCs/>
+          <w:kern w:val="36"/>
+          <w:sz w:val="36"/>
+          <w:szCs w:val="36"/>
+        </w:rPr>
+      </w:pPr>
+      <w:r>
+        <w:rPr>
+          <w:rFonts w:ascii="Arial" w:eastAsia="宋体" w:hAnsi="Arial" w:cs="Arial"/>
+          <w:b/>
+          <w:bCs/>
+          <w:kern w:val="36"/>
+          <w:sz w:val="36"/>
+          <w:szCs w:val="36"/>
+        </w:rPr>
+        <w:lastRenderedPageBreak/>
+        <w:t>III.</w:t>
+      </w:r>
+      <w:r>
         <w:rPr>
           <w:rFonts w:ascii="Arial" w:eastAsia="宋体" w:hAnsi="Arial" w:cs="Arial" w:hint="eastAsia"/>
-          <w:bCs/>
-          <w:kern w:val="36"/>
-          <w:sz w:val="24"/>
-          <w:szCs w:val="24"/>
-        </w:rPr>
-      </w:pPr>
+          <w:b/>
+          <w:bCs/>
+          <w:kern w:val="36"/>
+          <w:sz w:val="36"/>
+          <w:szCs w:val="36"/>
+        </w:rPr>
+        <w:t xml:space="preserve">  </w:t>
+      </w:r>
+      <w:r>
+        <w:rPr>
+          <w:rFonts w:ascii="Arial" w:eastAsia="宋体" w:hAnsi="Arial" w:cs="Arial"/>
+          <w:b/>
+          <w:bCs/>
+          <w:kern w:val="36"/>
+          <w:sz w:val="36"/>
+          <w:szCs w:val="36"/>
+        </w:rPr>
+        <w:t xml:space="preserve"> Methodology</w:t>
+      </w:r>
+    </w:p>
+    <w:p>
+      <w:pPr>
+        <w:rPr>
+          <w:rFonts w:ascii="Arial" w:eastAsia="宋体" w:hAnsi="Arial" w:cs="Arial"/>
+          <w:bCs/>
+          <w:kern w:val="36"/>
+          <w:sz w:val="24"/>
+          <w:szCs w:val="24"/>
+        </w:rPr>
+      </w:pPr>
+    </w:p>
+    <w:p>
+      <w:pPr>
+        <w:rPr>
+          <w:rFonts w:ascii="Arial" w:eastAsia="宋体" w:hAnsi="Arial" w:cs="Arial"/>
+          <w:b/>
+          <w:bCs/>
+          <w:kern w:val="36"/>
+          <w:sz w:val="24"/>
+          <w:szCs w:val="24"/>
+        </w:rPr>
+      </w:pPr>
+      <w:r>
+        <w:rPr>
+          <w:rFonts w:ascii="Arial" w:eastAsia="宋体" w:hAnsi="Arial" w:cs="Arial"/>
+          <w:b/>
+          <w:bCs/>
+          <w:kern w:val="36"/>
+          <w:sz w:val="24"/>
+          <w:szCs w:val="24"/>
+        </w:rPr>
+        <w:t>Data Preprocessing</w:t>
+      </w:r>
+    </w:p>
+    <w:p>
+      <w:pPr>
+        <w:rPr>
+          <w:rFonts w:ascii="Arial" w:eastAsia="宋体" w:hAnsi="Arial" w:cs="Arial"/>
+          <w:bCs/>
+          <w:kern w:val="36"/>
+          <w:sz w:val="24"/>
+          <w:szCs w:val="24"/>
+        </w:rPr>
+      </w:pPr>
+    </w:p>
+    <w:p>
+      <w:pPr>
+        <w:rPr>
+          <w:rFonts w:ascii="Arial" w:eastAsia="宋体" w:hAnsi="Arial" w:cs="Arial"/>
+          <w:bCs/>
+          <w:kern w:val="36"/>
+          <w:sz w:val="24"/>
+          <w:szCs w:val="24"/>
+        </w:rPr>
+      </w:pPr>
+      <w:r>
+        <w:rPr>
+          <w:rFonts w:ascii="Arial" w:eastAsia="宋体" w:hAnsi="Arial" w:cs="Arial"/>
+          <w:bCs/>
+          <w:kern w:val="36"/>
+          <w:sz w:val="24"/>
+          <w:szCs w:val="24"/>
+        </w:rPr>
+        <w:t xml:space="preserve">The data preprocessing job can be split into two parts, the features selection and data cleaning. First part we talk about the </w:t>
+      </w:r>
+      <w:proofErr w:type="gramStart"/>
+      <w:r>
+        <w:rPr>
+          <w:rFonts w:ascii="Arial" w:eastAsia="宋体" w:hAnsi="Arial" w:cs="Arial"/>
+          <w:bCs/>
+          <w:kern w:val="36"/>
+          <w:sz w:val="24"/>
+          <w:szCs w:val="24"/>
+        </w:rPr>
+        <w:t>features</w:t>
+      </w:r>
+      <w:proofErr w:type="gramEnd"/>
+      <w:r>
+        <w:rPr>
+          <w:rFonts w:ascii="Arial" w:eastAsia="宋体" w:hAnsi="Arial" w:cs="Arial"/>
+          <w:bCs/>
+          <w:kern w:val="36"/>
+          <w:sz w:val="24"/>
+          <w:szCs w:val="24"/>
+        </w:rPr>
+        <w:t xml:space="preserve"> selection. Heng Seng Index(^HSI), NASDAQ Index(^IXIC), US 10-year and 2-year treasury bonds yield, RSI and MACD of each MPF assets will be used as features. Close price of Heng Seng Index(^HSI) and NASDAQ Index(^IXIC) represents the stock market status. US 10-year and 2-year treasury bonds yield represents the economy status and the interest rate policy. RSI and MACD of each </w:t>
+      </w:r>
+      <w:proofErr w:type="gramStart"/>
+      <w:r>
+        <w:rPr>
+          <w:rFonts w:ascii="Arial" w:eastAsia="宋体" w:hAnsi="Arial" w:cs="Arial"/>
+          <w:bCs/>
+          <w:kern w:val="36"/>
+          <w:sz w:val="24"/>
+          <w:szCs w:val="24"/>
+        </w:rPr>
+        <w:t>assets</w:t>
+      </w:r>
+      <w:proofErr w:type="gramEnd"/>
+      <w:r>
+        <w:rPr>
+          <w:rFonts w:ascii="Arial" w:eastAsia="宋体" w:hAnsi="Arial" w:cs="Arial"/>
+          <w:bCs/>
+          <w:kern w:val="36"/>
+          <w:sz w:val="24"/>
+          <w:szCs w:val="24"/>
+        </w:rPr>
+        <w:t xml:space="preserve"> represents the trading activity of traders. Those features can be classified to fundamental factors or technical factors as follows.</w:t>
+      </w:r>
+    </w:p>
+    <w:p>
+      <w:pPr>
+        <w:rPr>
+          <w:rFonts w:ascii="Arial" w:eastAsia="宋体" w:hAnsi="Arial" w:cs="Arial" w:hint="eastAsia"/>
+          <w:bCs/>
+          <w:kern w:val="36"/>
+          <w:sz w:val="24"/>
+          <w:szCs w:val="24"/>
+        </w:rPr>
+      </w:pPr>
+    </w:p>
+    <w:p>
+      <w:pPr>
+        <w:rPr>
+          <w:rFonts w:ascii="Arial" w:eastAsia="宋体" w:hAnsi="Arial" w:cs="Arial"/>
+          <w:bCs/>
+          <w:kern w:val="36"/>
+          <w:sz w:val="24"/>
+          <w:szCs w:val="24"/>
+        </w:rPr>
+      </w:pPr>
+      <w:r>
+        <w:rPr>
+          <w:rFonts w:ascii="Arial" w:eastAsia="宋体" w:hAnsi="Arial" w:cs="Arial"/>
+          <w:bCs/>
+          <w:kern w:val="36"/>
+          <w:sz w:val="24"/>
+          <w:szCs w:val="24"/>
+        </w:rPr>
+        <w:t>Fundamental:</w:t>
+      </w:r>
+    </w:p>
+    <w:p>
+      <w:pPr>
+        <w:rPr>
+          <w:rFonts w:ascii="Arial" w:eastAsia="宋体" w:hAnsi="Arial" w:cs="Arial"/>
+          <w:bCs/>
+          <w:kern w:val="36"/>
+          <w:sz w:val="24"/>
+          <w:szCs w:val="24"/>
+        </w:rPr>
+      </w:pPr>
+      <w:r>
+        <w:rPr>
+          <w:rFonts w:ascii="Arial" w:eastAsia="宋体" w:hAnsi="Arial" w:cs="Arial"/>
+          <w:bCs/>
+          <w:kern w:val="36"/>
+          <w:sz w:val="24"/>
+          <w:szCs w:val="24"/>
+        </w:rPr>
+        <w:t>Heng Seng Index(^HSI), NASDAQ Index(^IXIC), US 10-year</w:t>
+      </w:r>
+      <w:r>
+        <w:rPr>
+          <w:rFonts w:ascii="Arial" w:eastAsia="宋体" w:hAnsi="Arial" w:cs="Arial" w:hint="eastAsia"/>
+          <w:bCs/>
+          <w:kern w:val="36"/>
+          <w:sz w:val="24"/>
+          <w:szCs w:val="24"/>
+        </w:rPr>
+        <w:t xml:space="preserve"> </w:t>
+      </w:r>
+      <w:r>
+        <w:rPr>
+          <w:rFonts w:ascii="Arial" w:eastAsia="宋体" w:hAnsi="Arial" w:cs="Arial"/>
+          <w:bCs/>
+          <w:kern w:val="36"/>
+          <w:sz w:val="24"/>
+          <w:szCs w:val="24"/>
+        </w:rPr>
+        <w:t>and 2-year treasury bonds yield</w:t>
+      </w:r>
+    </w:p>
+    <w:p>
+      <w:pPr>
+        <w:rPr>
+          <w:rFonts w:ascii="Arial" w:eastAsia="宋体" w:hAnsi="Arial" w:cs="Arial"/>
+          <w:bCs/>
+          <w:kern w:val="36"/>
+          <w:sz w:val="24"/>
+          <w:szCs w:val="24"/>
+        </w:rPr>
+      </w:pPr>
+      <w:r>
+        <w:rPr>
+          <w:rFonts w:ascii="Arial" w:eastAsia="宋体" w:hAnsi="Arial" w:cs="Arial"/>
+          <w:bCs/>
+          <w:kern w:val="36"/>
+          <w:sz w:val="24"/>
+          <w:szCs w:val="24"/>
+        </w:rPr>
+        <w:t xml:space="preserve">Technical: </w:t>
+      </w:r>
+    </w:p>
+    <w:p>
+      <w:pPr>
+        <w:rPr>
+          <w:rFonts w:ascii="Arial" w:eastAsia="宋体" w:hAnsi="Arial" w:cs="Arial"/>
+          <w:bCs/>
+          <w:kern w:val="36"/>
+          <w:sz w:val="24"/>
+          <w:szCs w:val="24"/>
+        </w:rPr>
+      </w:pPr>
+      <w:r>
+        <w:rPr>
+          <w:rFonts w:ascii="Arial" w:eastAsia="宋体" w:hAnsi="Arial" w:cs="Arial"/>
+          <w:bCs/>
+          <w:kern w:val="36"/>
+          <w:sz w:val="24"/>
+          <w:szCs w:val="24"/>
+        </w:rPr>
+        <w:t>RSI and MACD of each MPF assets</w:t>
+      </w:r>
+    </w:p>
+    <w:p>
+      <w:pPr>
+        <w:rPr>
+          <w:rFonts w:ascii="Arial" w:eastAsia="宋体" w:hAnsi="Arial" w:cs="Arial" w:hint="eastAsia"/>
+          <w:bCs/>
+          <w:kern w:val="36"/>
+          <w:sz w:val="24"/>
+          <w:szCs w:val="24"/>
+        </w:rPr>
+      </w:pPr>
+    </w:p>
+    <w:p>
+      <w:pPr>
+        <w:rPr>
+          <w:rFonts w:ascii="Arial" w:eastAsia="宋体" w:hAnsi="Arial" w:cs="Arial"/>
+          <w:bCs/>
+          <w:kern w:val="36"/>
+          <w:sz w:val="24"/>
+          <w:szCs w:val="24"/>
+        </w:rPr>
+      </w:pPr>
+      <w:r>
+        <w:rPr>
+          <w:rFonts w:ascii="Arial" w:eastAsia="宋体" w:hAnsi="Arial" w:cs="Arial"/>
+          <w:bCs/>
+          <w:kern w:val="36"/>
+          <w:sz w:val="24"/>
+          <w:szCs w:val="24"/>
+        </w:rPr>
+        <w:t xml:space="preserve">There are six combination of features will be </w:t>
+      </w:r>
+      <w:proofErr w:type="spellStart"/>
+      <w:r>
+        <w:rPr>
+          <w:rFonts w:ascii="Arial" w:eastAsia="宋体" w:hAnsi="Arial" w:cs="Arial"/>
+          <w:bCs/>
+          <w:kern w:val="36"/>
+          <w:sz w:val="24"/>
+          <w:szCs w:val="24"/>
+        </w:rPr>
+        <w:t>backtested</w:t>
+      </w:r>
+      <w:proofErr w:type="spellEnd"/>
+      <w:r>
+        <w:rPr>
+          <w:rFonts w:ascii="Arial" w:eastAsia="宋体" w:hAnsi="Arial" w:cs="Arial"/>
+          <w:bCs/>
+          <w:kern w:val="36"/>
+          <w:sz w:val="24"/>
+          <w:szCs w:val="24"/>
+        </w:rPr>
+        <w:t xml:space="preserve"> stated in Algorithms and Techniques. Secondly, the whole row of data will be </w:t>
+      </w:r>
+      <w:proofErr w:type="gramStart"/>
+      <w:r>
+        <w:rPr>
+          <w:rFonts w:ascii="Arial" w:eastAsia="宋体" w:hAnsi="Arial" w:cs="Arial"/>
+          <w:bCs/>
+          <w:kern w:val="36"/>
+          <w:sz w:val="24"/>
+          <w:szCs w:val="24"/>
+        </w:rPr>
+        <w:t>discard</w:t>
+      </w:r>
+      <w:proofErr w:type="gramEnd"/>
+      <w:r>
+        <w:rPr>
+          <w:rFonts w:ascii="Arial" w:eastAsia="宋体" w:hAnsi="Arial" w:cs="Arial"/>
+          <w:bCs/>
+          <w:kern w:val="36"/>
+          <w:sz w:val="24"/>
+          <w:szCs w:val="24"/>
+        </w:rPr>
+        <w:t xml:space="preserve"> if there is any missing column or wrong data like day with zero volume, open/close price greater than high and open/close price less than low, etc. A normalizer is set in the pipeline before the model. It is ensuring all the data will normalized between 0 and 1.</w:t>
+      </w:r>
+    </w:p>
+    <w:p>
+      <w:pPr>
+        <w:rPr>
+          <w:rFonts w:ascii="Arial" w:eastAsia="宋体" w:hAnsi="Arial" w:cs="Arial"/>
+          <w:bCs/>
+          <w:kern w:val="36"/>
+          <w:sz w:val="24"/>
+          <w:szCs w:val="24"/>
+        </w:rPr>
+      </w:pPr>
+    </w:p>
+    <w:p>
+      <w:pPr>
+        <w:rPr>
+          <w:rFonts w:ascii="Arial" w:eastAsia="宋体" w:hAnsi="Arial" w:cs="Arial"/>
+          <w:b/>
+          <w:bCs/>
+          <w:kern w:val="36"/>
+          <w:sz w:val="24"/>
+          <w:szCs w:val="24"/>
+        </w:rPr>
+      </w:pPr>
+      <w:r>
+        <w:rPr>
+          <w:rFonts w:ascii="Arial" w:eastAsia="宋体" w:hAnsi="Arial" w:cs="Arial"/>
+          <w:b/>
+          <w:bCs/>
+          <w:kern w:val="36"/>
+          <w:sz w:val="24"/>
+          <w:szCs w:val="24"/>
+        </w:rPr>
+        <w:t>Implementation</w:t>
+      </w:r>
+    </w:p>
+    <w:p>
+      <w:pPr>
+        <w:rPr>
+          <w:rFonts w:ascii="Arial" w:eastAsia="宋体" w:hAnsi="Arial" w:cs="Arial"/>
+          <w:bCs/>
+          <w:kern w:val="36"/>
+          <w:sz w:val="24"/>
+          <w:szCs w:val="24"/>
+        </w:rPr>
+      </w:pPr>
+    </w:p>
+    <w:p>
+      <w:pPr>
+        <w:rPr>
+          <w:rFonts w:ascii="Arial" w:eastAsia="宋体" w:hAnsi="Arial" w:cs="Arial"/>
+          <w:bCs/>
+          <w:kern w:val="36"/>
+          <w:sz w:val="24"/>
+          <w:szCs w:val="24"/>
+        </w:rPr>
+      </w:pPr>
+      <w:r>
+        <w:rPr>
+          <w:rFonts w:ascii="Arial" w:eastAsia="宋体" w:hAnsi="Arial" w:cs="Arial"/>
+          <w:bCs/>
+          <w:kern w:val="36"/>
+          <w:sz w:val="24"/>
+          <w:szCs w:val="24"/>
+        </w:rPr>
+        <w:t xml:space="preserve">The core algorithm of machine learning model is using a python library call </w:t>
+      </w:r>
+      <w:proofErr w:type="spellStart"/>
+      <w:r>
+        <w:rPr>
+          <w:rFonts w:ascii="Arial" w:eastAsia="宋体" w:hAnsi="Arial" w:cs="Arial"/>
+          <w:bCs/>
+          <w:kern w:val="36"/>
+          <w:sz w:val="24"/>
+          <w:szCs w:val="24"/>
+        </w:rPr>
+        <w:t>scikit</w:t>
+      </w:r>
+      <w:proofErr w:type="spellEnd"/>
+      <w:r>
+        <w:rPr>
+          <w:rFonts w:ascii="Arial" w:eastAsia="宋体" w:hAnsi="Arial" w:cs="Arial"/>
+          <w:bCs/>
+          <w:kern w:val="36"/>
+          <w:sz w:val="24"/>
+          <w:szCs w:val="24"/>
+        </w:rPr>
+        <w:t xml:space="preserve">-learn. </w:t>
+      </w:r>
+      <w:proofErr w:type="gramStart"/>
+      <w:r>
+        <w:rPr>
+          <w:rFonts w:ascii="Arial" w:eastAsia="宋体" w:hAnsi="Arial" w:cs="Arial"/>
+          <w:bCs/>
+          <w:kern w:val="36"/>
+          <w:sz w:val="24"/>
+          <w:szCs w:val="24"/>
+        </w:rPr>
+        <w:t>Pipeline(</w:t>
+      </w:r>
+      <w:proofErr w:type="gramEnd"/>
+      <w:r>
+        <w:rPr>
+          <w:rFonts w:ascii="Arial" w:eastAsia="宋体" w:hAnsi="Arial" w:cs="Arial"/>
+          <w:bCs/>
+          <w:kern w:val="36"/>
+          <w:sz w:val="24"/>
+          <w:szCs w:val="24"/>
+        </w:rPr>
+        <w:t xml:space="preserve">from class </w:t>
+      </w:r>
+      <w:proofErr w:type="spellStart"/>
+      <w:r>
+        <w:rPr>
+          <w:rFonts w:ascii="Arial" w:eastAsia="宋体" w:hAnsi="Arial" w:cs="Arial"/>
+          <w:bCs/>
+          <w:kern w:val="36"/>
+          <w:sz w:val="24"/>
+          <w:szCs w:val="24"/>
+        </w:rPr>
+        <w:t>sklearn.pipeline</w:t>
+      </w:r>
+      <w:proofErr w:type="spellEnd"/>
+      <w:r>
+        <w:rPr>
+          <w:rFonts w:ascii="Arial" w:eastAsia="宋体" w:hAnsi="Arial" w:cs="Arial"/>
+          <w:bCs/>
+          <w:kern w:val="36"/>
+          <w:sz w:val="24"/>
+          <w:szCs w:val="24"/>
+        </w:rPr>
+        <w:t xml:space="preserve">) is used for managing the data process. Each data will pass through a </w:t>
+      </w:r>
+      <w:proofErr w:type="spellStart"/>
+      <w:r>
+        <w:rPr>
+          <w:rFonts w:ascii="Arial" w:eastAsia="宋体" w:hAnsi="Arial" w:cs="Arial"/>
+          <w:bCs/>
+          <w:kern w:val="36"/>
+          <w:sz w:val="24"/>
+          <w:szCs w:val="24"/>
+        </w:rPr>
+        <w:t>StandardScalar</w:t>
+      </w:r>
+      <w:proofErr w:type="spellEnd"/>
+      <w:r>
+        <w:rPr>
+          <w:rFonts w:ascii="Arial" w:eastAsia="宋体" w:hAnsi="Arial" w:cs="Arial" w:hint="eastAsia"/>
+          <w:bCs/>
+          <w:kern w:val="36"/>
+          <w:sz w:val="24"/>
+          <w:szCs w:val="24"/>
+        </w:rPr>
+        <w:t xml:space="preserve"> </w:t>
+      </w:r>
+      <w:r>
+        <w:rPr>
+          <w:rFonts w:ascii="Arial" w:eastAsia="宋体" w:hAnsi="Arial" w:cs="Arial"/>
+          <w:bCs/>
+          <w:kern w:val="36"/>
+          <w:sz w:val="24"/>
+          <w:szCs w:val="24"/>
+        </w:rPr>
+        <w:t xml:space="preserve">(from class </w:t>
+      </w:r>
+      <w:proofErr w:type="spellStart"/>
+      <w:proofErr w:type="gramStart"/>
+      <w:r>
+        <w:rPr>
+          <w:rFonts w:ascii="Arial" w:eastAsia="宋体" w:hAnsi="Arial" w:cs="Arial"/>
+          <w:bCs/>
+          <w:kern w:val="36"/>
+          <w:sz w:val="24"/>
+          <w:szCs w:val="24"/>
+        </w:rPr>
+        <w:t>sklearn.preprocessing</w:t>
+      </w:r>
+      <w:proofErr w:type="spellEnd"/>
+      <w:proofErr w:type="gramEnd"/>
+      <w:r>
+        <w:rPr>
+          <w:rFonts w:ascii="Arial" w:eastAsia="宋体" w:hAnsi="Arial" w:cs="Arial"/>
+          <w:bCs/>
+          <w:kern w:val="36"/>
+          <w:sz w:val="24"/>
+          <w:szCs w:val="24"/>
+        </w:rPr>
+        <w:t xml:space="preserve">) ensuring it was normalized before input to the model. </w:t>
+      </w:r>
+      <w:proofErr w:type="spellStart"/>
+      <w:proofErr w:type="gramStart"/>
+      <w:r>
+        <w:rPr>
+          <w:rFonts w:ascii="Arial" w:eastAsia="宋体" w:hAnsi="Arial" w:cs="Arial"/>
+          <w:bCs/>
+          <w:kern w:val="36"/>
+          <w:sz w:val="24"/>
+          <w:szCs w:val="24"/>
+        </w:rPr>
+        <w:t>DecisionTreeRegressor</w:t>
+      </w:r>
+      <w:proofErr w:type="spellEnd"/>
+      <w:r>
+        <w:rPr>
+          <w:rFonts w:ascii="Arial" w:eastAsia="宋体" w:hAnsi="Arial" w:cs="Arial"/>
+          <w:bCs/>
+          <w:kern w:val="36"/>
+          <w:sz w:val="24"/>
+          <w:szCs w:val="24"/>
+        </w:rPr>
+        <w:t>(</w:t>
+      </w:r>
+      <w:proofErr w:type="gramEnd"/>
+      <w:r>
+        <w:rPr>
+          <w:rFonts w:ascii="Arial" w:eastAsia="宋体" w:hAnsi="Arial" w:cs="Arial"/>
+          <w:bCs/>
+          <w:kern w:val="36"/>
+          <w:sz w:val="24"/>
+          <w:szCs w:val="24"/>
+        </w:rPr>
+        <w:t xml:space="preserve">from class </w:t>
+      </w:r>
+      <w:proofErr w:type="spellStart"/>
+      <w:r>
+        <w:rPr>
+          <w:rFonts w:ascii="Arial" w:eastAsia="宋体" w:hAnsi="Arial" w:cs="Arial"/>
+          <w:bCs/>
+          <w:kern w:val="36"/>
+          <w:sz w:val="24"/>
+          <w:szCs w:val="24"/>
+        </w:rPr>
+        <w:t>sklearn.tree</w:t>
+      </w:r>
+      <w:proofErr w:type="spellEnd"/>
+      <w:r>
+        <w:rPr>
+          <w:rFonts w:ascii="Arial" w:eastAsia="宋体" w:hAnsi="Arial" w:cs="Arial"/>
+          <w:bCs/>
+          <w:kern w:val="36"/>
+          <w:sz w:val="24"/>
+          <w:szCs w:val="24"/>
+        </w:rPr>
+        <w:t xml:space="preserve">) or </w:t>
+      </w:r>
+      <w:proofErr w:type="spellStart"/>
+      <w:r>
+        <w:rPr>
+          <w:rFonts w:ascii="Arial" w:eastAsia="宋体" w:hAnsi="Arial" w:cs="Arial"/>
+          <w:bCs/>
+          <w:kern w:val="36"/>
+          <w:sz w:val="24"/>
+          <w:szCs w:val="24"/>
+        </w:rPr>
+        <w:t>MLPClassifier</w:t>
+      </w:r>
+      <w:proofErr w:type="spellEnd"/>
+      <w:r>
+        <w:rPr>
+          <w:rFonts w:ascii="Arial" w:eastAsia="宋体" w:hAnsi="Arial" w:cs="Arial"/>
+          <w:bCs/>
+          <w:kern w:val="36"/>
+          <w:sz w:val="24"/>
+          <w:szCs w:val="24"/>
+        </w:rPr>
+        <w:t xml:space="preserve">(from class </w:t>
+      </w:r>
+      <w:proofErr w:type="spellStart"/>
+      <w:r>
+        <w:rPr>
+          <w:rFonts w:ascii="Arial" w:eastAsia="宋体" w:hAnsi="Arial" w:cs="Arial"/>
+          <w:bCs/>
+          <w:kern w:val="36"/>
+          <w:sz w:val="24"/>
+          <w:szCs w:val="24"/>
+        </w:rPr>
+        <w:t>sklearn.neural_network</w:t>
+      </w:r>
+      <w:proofErr w:type="spellEnd"/>
+      <w:r>
+        <w:rPr>
+          <w:rFonts w:ascii="Arial" w:eastAsia="宋体" w:hAnsi="Arial" w:cs="Arial"/>
+          <w:bCs/>
+          <w:kern w:val="36"/>
+          <w:sz w:val="24"/>
+          <w:szCs w:val="24"/>
+        </w:rPr>
+        <w:t>) will be used for classification.</w:t>
+      </w:r>
+    </w:p>
+    <w:p>
+      <w:pPr>
+        <w:rPr>
+          <w:rFonts w:ascii="Arial" w:eastAsia="宋体" w:hAnsi="Arial" w:cs="Arial"/>
+          <w:bCs/>
+          <w:kern w:val="36"/>
+          <w:sz w:val="24"/>
+          <w:szCs w:val="24"/>
+        </w:rPr>
+      </w:pPr>
+    </w:p>
+    <w:p>
+      <w:pPr>
+        <w:rPr>
+          <w:rFonts w:ascii="Arial" w:eastAsia="宋体" w:hAnsi="Arial" w:cs="Arial" w:hint="eastAsia"/>
+          <w:bCs/>
+          <w:kern w:val="36"/>
+          <w:sz w:val="24"/>
+          <w:szCs w:val="24"/>
+        </w:rPr>
+      </w:pPr>
+      <w:r>
+        <w:rPr>
+          <w:rFonts w:ascii="Arial" w:eastAsia="宋体" w:hAnsi="Arial" w:cs="Arial"/>
+          <w:bCs/>
+          <w:kern w:val="36"/>
+          <w:sz w:val="24"/>
+          <w:szCs w:val="24"/>
+        </w:rPr>
+        <w:t xml:space="preserve">Different to normal predictive analytics accuracy measure, we use fund performance measure, like return, risk, instead of accuracy and f1-score. We will need a </w:t>
+      </w:r>
+      <w:proofErr w:type="spellStart"/>
+      <w:r>
+        <w:rPr>
+          <w:rFonts w:ascii="Arial" w:eastAsia="宋体" w:hAnsi="Arial" w:cs="Arial"/>
+          <w:bCs/>
+          <w:kern w:val="36"/>
+          <w:sz w:val="24"/>
+          <w:szCs w:val="24"/>
+        </w:rPr>
+        <w:t>backtesting</w:t>
+      </w:r>
+      <w:proofErr w:type="spellEnd"/>
+      <w:r>
+        <w:rPr>
+          <w:rFonts w:ascii="Arial" w:eastAsia="宋体" w:hAnsi="Arial" w:cs="Arial"/>
+          <w:bCs/>
+          <w:kern w:val="36"/>
+          <w:sz w:val="24"/>
+          <w:szCs w:val="24"/>
+        </w:rPr>
+        <w:t xml:space="preserve"> system for simulating trades and orders. </w:t>
+      </w:r>
+      <w:proofErr w:type="spellStart"/>
+      <w:r>
+        <w:rPr>
+          <w:rFonts w:ascii="Arial" w:eastAsia="宋体" w:hAnsi="Arial" w:cs="Arial"/>
+          <w:bCs/>
+          <w:kern w:val="36"/>
+          <w:sz w:val="24"/>
+          <w:szCs w:val="24"/>
+        </w:rPr>
+        <w:t>Pyalgotrade</w:t>
+      </w:r>
+      <w:proofErr w:type="spellEnd"/>
+      <w:r>
+        <w:rPr>
+          <w:rFonts w:ascii="Arial" w:eastAsia="宋体" w:hAnsi="Arial" w:cs="Arial"/>
+          <w:bCs/>
+          <w:kern w:val="36"/>
+          <w:sz w:val="24"/>
+          <w:szCs w:val="24"/>
+        </w:rPr>
+        <w:t xml:space="preserve"> is used because of its user friendly with strong support of technical indicators and performance analytics. The RSI and MACD </w:t>
+      </w:r>
+      <w:proofErr w:type="gramStart"/>
+      <w:r>
+        <w:rPr>
+          <w:rFonts w:ascii="Arial" w:eastAsia="宋体" w:hAnsi="Arial" w:cs="Arial"/>
+          <w:bCs/>
+          <w:kern w:val="36"/>
+          <w:sz w:val="24"/>
+          <w:szCs w:val="24"/>
+        </w:rPr>
+        <w:t>indicators(</w:t>
+      </w:r>
+      <w:proofErr w:type="gramEnd"/>
+      <w:r>
+        <w:rPr>
+          <w:rFonts w:ascii="Arial" w:eastAsia="宋体" w:hAnsi="Arial" w:cs="Arial"/>
+          <w:bCs/>
+          <w:kern w:val="36"/>
+          <w:sz w:val="24"/>
+          <w:szCs w:val="24"/>
+        </w:rPr>
+        <w:t xml:space="preserve">from class </w:t>
+      </w:r>
+      <w:proofErr w:type="spellStart"/>
+      <w:r>
+        <w:rPr>
+          <w:rFonts w:ascii="Arial" w:eastAsia="宋体" w:hAnsi="Arial" w:cs="Arial"/>
+          <w:bCs/>
+          <w:kern w:val="36"/>
+          <w:sz w:val="24"/>
+          <w:szCs w:val="24"/>
+        </w:rPr>
+        <w:t>pyalgotrade.technical</w:t>
+      </w:r>
+      <w:proofErr w:type="spellEnd"/>
+      <w:r>
+        <w:rPr>
+          <w:rFonts w:ascii="Arial" w:eastAsia="宋体" w:hAnsi="Arial" w:cs="Arial"/>
+          <w:bCs/>
+          <w:kern w:val="36"/>
+          <w:sz w:val="24"/>
+          <w:szCs w:val="24"/>
+        </w:rPr>
+        <w:t xml:space="preserve">) is </w:t>
+      </w:r>
+      <w:proofErr w:type="spellStart"/>
+      <w:r>
+        <w:rPr>
+          <w:rFonts w:ascii="Arial" w:eastAsia="宋体" w:hAnsi="Arial" w:cs="Arial"/>
+          <w:bCs/>
+          <w:kern w:val="36"/>
+          <w:sz w:val="24"/>
+          <w:szCs w:val="24"/>
+        </w:rPr>
+        <w:t>build</w:t>
+      </w:r>
+      <w:proofErr w:type="spellEnd"/>
+      <w:r>
+        <w:rPr>
+          <w:rFonts w:ascii="Arial" w:eastAsia="宋体" w:hAnsi="Arial" w:cs="Arial"/>
+          <w:bCs/>
+          <w:kern w:val="36"/>
+          <w:sz w:val="24"/>
+          <w:szCs w:val="24"/>
+        </w:rPr>
+        <w:t xml:space="preserve"> in the library. It also handles the return, maximum drawdown and </w:t>
+      </w:r>
+      <w:proofErr w:type="spellStart"/>
+      <w:r>
+        <w:rPr>
+          <w:rFonts w:ascii="Arial" w:eastAsia="宋体" w:hAnsi="Arial" w:cs="Arial"/>
+          <w:bCs/>
+          <w:kern w:val="36"/>
+          <w:sz w:val="24"/>
+          <w:szCs w:val="24"/>
+        </w:rPr>
+        <w:t>calmar</w:t>
+      </w:r>
+      <w:proofErr w:type="spellEnd"/>
+      <w:r>
+        <w:rPr>
+          <w:rFonts w:ascii="Arial" w:eastAsia="宋体" w:hAnsi="Arial" w:cs="Arial"/>
+          <w:bCs/>
+          <w:kern w:val="36"/>
+          <w:sz w:val="24"/>
+          <w:szCs w:val="24"/>
+        </w:rPr>
+        <w:t xml:space="preserve"> ratio </w:t>
+      </w:r>
+      <w:proofErr w:type="gramStart"/>
+      <w:r>
+        <w:rPr>
+          <w:rFonts w:ascii="Arial" w:eastAsia="宋体" w:hAnsi="Arial" w:cs="Arial"/>
+          <w:bCs/>
+          <w:kern w:val="36"/>
+          <w:sz w:val="24"/>
+          <w:szCs w:val="24"/>
+        </w:rPr>
+        <w:t>calculation(</w:t>
+      </w:r>
+      <w:proofErr w:type="gramEnd"/>
+      <w:r>
+        <w:rPr>
+          <w:rFonts w:ascii="Arial" w:eastAsia="宋体" w:hAnsi="Arial" w:cs="Arial"/>
+          <w:bCs/>
+          <w:kern w:val="36"/>
+          <w:sz w:val="24"/>
+          <w:szCs w:val="24"/>
+        </w:rPr>
+        <w:t xml:space="preserve">from class </w:t>
+      </w:r>
+      <w:proofErr w:type="spellStart"/>
+      <w:r>
+        <w:rPr>
+          <w:rFonts w:ascii="Arial" w:eastAsia="宋体" w:hAnsi="Arial" w:cs="Arial"/>
+          <w:bCs/>
+          <w:kern w:val="36"/>
+          <w:sz w:val="24"/>
+          <w:szCs w:val="24"/>
+        </w:rPr>
+        <w:t>pyalgotrade.stratanalyzer</w:t>
+      </w:r>
+      <w:proofErr w:type="spellEnd"/>
+      <w:r>
+        <w:rPr>
+          <w:rFonts w:ascii="Arial" w:eastAsia="宋体" w:hAnsi="Arial" w:cs="Arial"/>
+          <w:bCs/>
+          <w:kern w:val="36"/>
+          <w:sz w:val="24"/>
+          <w:szCs w:val="24"/>
+        </w:rPr>
+        <w:t>).</w:t>
+      </w:r>
+    </w:p>
+    <w:p>
+      <w:pPr>
+        <w:rPr>
+          <w:rFonts w:ascii="Arial" w:eastAsia="PMingLiU" w:hAnsi="Arial" w:cs="Arial"/>
+          <w:bCs/>
+          <w:kern w:val="36"/>
+          <w:sz w:val="24"/>
+          <w:szCs w:val="24"/>
+          <w:lang w:eastAsia="zh-HK"/>
+        </w:rPr>
+      </w:pPr>
+      <w:r>
+        <w:rPr>
+          <w:rFonts w:ascii="Arial" w:eastAsia="PMingLiU" w:hAnsi="Arial" w:cs="Arial"/>
+          <w:bCs/>
+          <w:kern w:val="36"/>
+          <w:sz w:val="24"/>
+          <w:szCs w:val="24"/>
+          <w:lang w:eastAsia="zh-HK"/>
+        </w:rPr>
+        <w:lastRenderedPageBreak/>
+        <w:t xml:space="preserve">Run plenty of </w:t>
+      </w:r>
+      <w:proofErr w:type="spellStart"/>
+      <w:r>
+        <w:rPr>
+          <w:rFonts w:ascii="Arial" w:eastAsia="PMingLiU" w:hAnsi="Arial" w:cs="Arial"/>
+          <w:bCs/>
+          <w:kern w:val="36"/>
+          <w:sz w:val="24"/>
+          <w:szCs w:val="24"/>
+          <w:lang w:eastAsia="zh-HK"/>
+        </w:rPr>
+        <w:t>backtest</w:t>
+      </w:r>
+      <w:r>
+        <w:rPr>
+          <w:rFonts w:ascii="Arial" w:eastAsia="PMingLiU" w:hAnsi="Arial" w:cs="Arial"/>
+          <w:bCs/>
+          <w:kern w:val="36"/>
+          <w:sz w:val="24"/>
+          <w:szCs w:val="24"/>
+          <w:lang w:eastAsia="zh-HK"/>
+        </w:rPr>
+        <w:t>s</w:t>
+      </w:r>
+      <w:proofErr w:type="spellEnd"/>
+      <w:r>
+        <w:rPr>
+          <w:rFonts w:ascii="Arial" w:eastAsia="PMingLiU" w:hAnsi="Arial" w:cs="Arial"/>
+          <w:bCs/>
+          <w:kern w:val="36"/>
+          <w:sz w:val="24"/>
+          <w:szCs w:val="24"/>
+          <w:lang w:eastAsia="zh-HK"/>
+        </w:rPr>
+        <w:t xml:space="preserve"> is a </w:t>
+      </w:r>
+      <w:r>
+        <w:rPr>
+          <w:rFonts w:ascii="Arial" w:eastAsia="PMingLiU" w:hAnsi="Arial" w:cs="Arial"/>
+          <w:bCs/>
+          <w:kern w:val="36"/>
+          <w:sz w:val="24"/>
+          <w:szCs w:val="24"/>
+          <w:lang w:eastAsia="zh-HK"/>
+        </w:rPr>
+        <w:t>time-consuming</w:t>
+      </w:r>
+      <w:r>
+        <w:rPr>
+          <w:rFonts w:ascii="Arial" w:eastAsia="PMingLiU" w:hAnsi="Arial" w:cs="Arial"/>
+          <w:bCs/>
+          <w:kern w:val="36"/>
+          <w:sz w:val="24"/>
+          <w:szCs w:val="24"/>
+          <w:lang w:eastAsia="zh-HK"/>
+        </w:rPr>
+        <w:t xml:space="preserve"> job. If all parameters of all </w:t>
+      </w:r>
+      <w:r>
+        <w:rPr>
+          <w:rFonts w:ascii="Arial" w:eastAsia="PMingLiU" w:hAnsi="Arial" w:cs="Arial"/>
+          <w:bCs/>
+          <w:kern w:val="36"/>
+          <w:sz w:val="24"/>
+          <w:szCs w:val="24"/>
+          <w:lang w:eastAsia="zh-HK"/>
+        </w:rPr>
+        <w:t>technical</w:t>
+      </w:r>
+      <w:r>
+        <w:rPr>
+          <w:rFonts w:ascii="Arial" w:eastAsia="PMingLiU" w:hAnsi="Arial" w:cs="Arial"/>
+          <w:bCs/>
+          <w:kern w:val="36"/>
+          <w:sz w:val="24"/>
+          <w:szCs w:val="24"/>
+          <w:lang w:eastAsia="zh-HK"/>
+        </w:rPr>
+        <w:t xml:space="preserve"> indicators and all </w:t>
+      </w:r>
+      <w:r>
+        <w:rPr>
+          <w:rFonts w:ascii="Arial" w:eastAsia="PMingLiU" w:hAnsi="Arial" w:cs="Arial"/>
+          <w:bCs/>
+          <w:kern w:val="36"/>
+          <w:sz w:val="24"/>
+          <w:szCs w:val="24"/>
+          <w:lang w:eastAsia="zh-HK"/>
+        </w:rPr>
+        <w:t>economic</w:t>
+      </w:r>
+      <w:r>
+        <w:rPr>
+          <w:rFonts w:ascii="Arial" w:eastAsia="PMingLiU" w:hAnsi="Arial" w:cs="Arial"/>
+          <w:bCs/>
+          <w:kern w:val="36"/>
+          <w:sz w:val="24"/>
+          <w:szCs w:val="24"/>
+          <w:lang w:eastAsia="zh-HK"/>
+        </w:rPr>
+        <w:t xml:space="preserve"> data is using, the whole process will become a monthl</w:t>
+      </w:r>
       <w:bookmarkStart w:id="0" w:name="_GoBack"/>
       <w:bookmarkEnd w:id="0"/>
+      <w:r>
+        <w:rPr>
+          <w:rFonts w:ascii="Arial" w:eastAsia="PMingLiU" w:hAnsi="Arial" w:cs="Arial"/>
+          <w:bCs/>
+          <w:kern w:val="36"/>
+          <w:sz w:val="24"/>
+          <w:szCs w:val="24"/>
+          <w:lang w:eastAsia="zh-HK"/>
+        </w:rPr>
+        <w:t>y-counting task. So, this project is going to use main economic data and typical technical indicators for training.</w:t>
+      </w:r>
+      <w:r>
+        <w:rPr>
+          <w:rFonts w:ascii="Arial" w:eastAsia="PMingLiU" w:hAnsi="Arial" w:cs="Arial"/>
+          <w:bCs/>
+          <w:kern w:val="36"/>
+          <w:sz w:val="24"/>
+          <w:szCs w:val="24"/>
+          <w:lang w:eastAsia="zh-HK"/>
+        </w:rPr>
+        <w:t xml:space="preserve"> </w:t>
+      </w:r>
+      <w:r>
+        <w:rPr>
+          <w:rFonts w:ascii="Arial" w:eastAsia="PMingLiU" w:hAnsi="Arial" w:cs="Arial" w:hint="eastAsia"/>
+          <w:bCs/>
+          <w:kern w:val="36"/>
+          <w:sz w:val="24"/>
+          <w:szCs w:val="24"/>
+          <w:lang w:eastAsia="zh-HK"/>
+        </w:rPr>
+        <w:t>A</w:t>
+      </w:r>
+      <w:r>
+        <w:rPr>
+          <w:rFonts w:ascii="Arial" w:eastAsia="PMingLiU" w:hAnsi="Arial" w:cs="Arial"/>
+          <w:bCs/>
+          <w:kern w:val="36"/>
+          <w:sz w:val="24"/>
+          <w:szCs w:val="24"/>
+          <w:lang w:eastAsia="zh-HK"/>
+        </w:rPr>
+        <w:t xml:space="preserve">fter running the brute force search, we have four model show better results than the benchmark. </w:t>
+      </w:r>
+      <w:r>
+        <w:rPr>
+          <w:rFonts w:ascii="Arial" w:eastAsia="宋体" w:hAnsi="Arial" w:cs="Arial" w:hint="eastAsia"/>
+          <w:bCs/>
+          <w:kern w:val="36"/>
+          <w:sz w:val="24"/>
+          <w:szCs w:val="24"/>
+        </w:rPr>
+        <w:t>Here is</w:t>
+      </w:r>
+      <w:r>
+        <w:rPr>
+          <w:rFonts w:ascii="Arial" w:eastAsia="PMingLiU" w:hAnsi="Arial" w:cs="Arial" w:hint="eastAsia"/>
+          <w:bCs/>
+          <w:kern w:val="36"/>
+          <w:sz w:val="24"/>
+          <w:szCs w:val="24"/>
+          <w:lang w:eastAsia="zh-HK"/>
+        </w:rPr>
+        <w:t xml:space="preserve"> </w:t>
+      </w:r>
+      <w:r>
+        <w:rPr>
+          <w:rFonts w:ascii="Arial" w:eastAsia="PMingLiU" w:hAnsi="Arial" w:cs="Arial"/>
+          <w:bCs/>
+          <w:kern w:val="36"/>
+          <w:sz w:val="24"/>
+          <w:szCs w:val="24"/>
+          <w:lang w:eastAsia="zh-HK"/>
+        </w:rPr>
+        <w:t>the summary of result:</w:t>
+      </w:r>
+    </w:p>
+    <w:p>
+      <w:pPr>
+        <w:rPr>
+          <w:rFonts w:ascii="Arial" w:eastAsia="PMingLiU" w:hAnsi="Arial" w:cs="Arial"/>
+          <w:bCs/>
+          <w:kern w:val="36"/>
+          <w:sz w:val="24"/>
+          <w:szCs w:val="24"/>
+          <w:lang w:eastAsia="zh-HK"/>
+        </w:rPr>
+      </w:pPr>
+    </w:p>
+    <w:tbl>
+      <w:tblPr>
+        <w:tblStyle w:val="a3"/>
+        <w:tblW w:w="0" w:type="auto"/>
+        <w:tblLook w:val="04A0" w:firstRow="1" w:lastRow="0" w:firstColumn="1" w:lastColumn="0" w:noHBand="0" w:noVBand="1"/>
+      </w:tblPr>
+      <w:tblGrid>
+        <w:gridCol w:w="2074"/>
+        <w:gridCol w:w="2074"/>
+        <w:gridCol w:w="2074"/>
+        <w:gridCol w:w="2074"/>
+      </w:tblGrid>
+      <w:tr>
+        <w:tc>
+          <w:tcPr>
+            <w:tcW w:w="2074" w:type="dxa"/>
+            <w:vAlign w:val="center"/>
+          </w:tcPr>
+          <w:p>
+            <w:pPr>
+              <w:widowControl/>
+              <w:jc w:val="center"/>
+              <w:rPr>
+                <w:rFonts w:ascii="Arial" w:eastAsia="等线" w:hAnsi="Arial" w:cs="Arial"/>
+                <w:color w:val="000000"/>
+              </w:rPr>
+            </w:pPr>
+            <w:r>
+              <w:rPr>
+                <w:rFonts w:ascii="Arial" w:eastAsia="等线" w:hAnsi="Arial" w:cs="Arial"/>
+                <w:color w:val="000000"/>
+              </w:rPr>
+              <w:t>Model</w:t>
+            </w:r>
+            <w:r>
+              <w:rPr>
+                <w:rFonts w:ascii="Arial" w:eastAsia="等线" w:hAnsi="Arial" w:cs="Arial"/>
+                <w:color w:val="000000"/>
+              </w:rPr>
+              <w:t xml:space="preserve"> </w:t>
+            </w:r>
+            <w:r>
+              <w:rPr>
+                <w:rFonts w:ascii="Arial" w:eastAsia="等线" w:hAnsi="Arial" w:cs="Arial"/>
+                <w:color w:val="000000"/>
+              </w:rPr>
+              <w:t>form</w:t>
+            </w:r>
+          </w:p>
+        </w:tc>
+        <w:tc>
+          <w:tcPr>
+            <w:tcW w:w="2074" w:type="dxa"/>
+            <w:vAlign w:val="center"/>
+          </w:tcPr>
+          <w:p>
+            <w:pPr>
+              <w:widowControl/>
+              <w:jc w:val="center"/>
+              <w:rPr>
+                <w:rFonts w:ascii="Arial" w:eastAsia="等线" w:hAnsi="Arial" w:cs="Arial"/>
+                <w:color w:val="000000"/>
+              </w:rPr>
+            </w:pPr>
+            <w:r>
+              <w:rPr>
+                <w:rFonts w:ascii="Arial" w:eastAsia="等线" w:hAnsi="Arial" w:cs="Arial"/>
+                <w:color w:val="000000"/>
+              </w:rPr>
+              <w:t>Cumulative</w:t>
+            </w:r>
+            <w:r>
+              <w:rPr>
+                <w:rFonts w:ascii="Arial" w:eastAsia="等线" w:hAnsi="Arial" w:cs="Arial"/>
+                <w:color w:val="000000"/>
+              </w:rPr>
+              <w:t xml:space="preserve"> </w:t>
+            </w:r>
+            <w:r>
+              <w:rPr>
+                <w:rFonts w:ascii="Arial" w:eastAsia="等线" w:hAnsi="Arial" w:cs="Arial"/>
+                <w:color w:val="000000"/>
+              </w:rPr>
+              <w:t>returns</w:t>
+            </w:r>
+          </w:p>
+        </w:tc>
+        <w:tc>
+          <w:tcPr>
+            <w:tcW w:w="2074" w:type="dxa"/>
+            <w:vAlign w:val="center"/>
+          </w:tcPr>
+          <w:p>
+            <w:pPr>
+              <w:widowControl/>
+              <w:jc w:val="center"/>
+              <w:rPr>
+                <w:rFonts w:ascii="Arial" w:eastAsia="等线" w:hAnsi="Arial" w:cs="Arial"/>
+                <w:color w:val="000000"/>
+              </w:rPr>
+            </w:pPr>
+            <w:r>
+              <w:rPr>
+                <w:rFonts w:ascii="Arial" w:eastAsia="等线" w:hAnsi="Arial" w:cs="Arial"/>
+                <w:color w:val="000000"/>
+              </w:rPr>
+              <w:t>Maximum Drawdown</w:t>
+            </w:r>
+          </w:p>
+        </w:tc>
+        <w:tc>
+          <w:tcPr>
+            <w:tcW w:w="2074" w:type="dxa"/>
+            <w:vAlign w:val="center"/>
+          </w:tcPr>
+          <w:p>
+            <w:pPr>
+              <w:widowControl/>
+              <w:jc w:val="center"/>
+              <w:rPr>
+                <w:rFonts w:ascii="Arial" w:eastAsia="等线" w:hAnsi="Arial" w:cs="Arial"/>
+                <w:color w:val="000000"/>
+              </w:rPr>
+            </w:pPr>
+            <w:r>
+              <w:rPr>
+                <w:rFonts w:ascii="Arial" w:eastAsia="等线" w:hAnsi="Arial" w:cs="Arial"/>
+                <w:color w:val="000000"/>
+              </w:rPr>
+              <w:t>Calmar ratio</w:t>
+            </w:r>
+          </w:p>
+        </w:tc>
+      </w:tr>
+      <w:tr>
+        <w:tc>
+          <w:tcPr>
+            <w:tcW w:w="2074" w:type="dxa"/>
+            <w:vAlign w:val="center"/>
+          </w:tcPr>
+          <w:p>
+            <w:pPr>
+              <w:jc w:val="center"/>
+              <w:rPr>
+                <w:rFonts w:ascii="Arial" w:eastAsia="等线" w:hAnsi="Arial" w:cs="Arial"/>
+                <w:color w:val="000000"/>
+              </w:rPr>
+            </w:pPr>
+            <w:proofErr w:type="spellStart"/>
+            <w:r>
+              <w:rPr>
+                <w:rFonts w:ascii="Arial" w:eastAsia="等线" w:hAnsi="Arial" w:cs="Arial"/>
+                <w:color w:val="000000"/>
+              </w:rPr>
+              <w:t>mlp_classifier</w:t>
+            </w:r>
+            <w:proofErr w:type="spellEnd"/>
+          </w:p>
+        </w:tc>
+        <w:tc>
+          <w:tcPr>
+            <w:tcW w:w="2074" w:type="dxa"/>
+            <w:shd w:val="clear" w:color="auto" w:fill="FFC000"/>
+            <w:vAlign w:val="center"/>
+          </w:tcPr>
+          <w:p>
+            <w:pPr>
+              <w:jc w:val="center"/>
+              <w:rPr>
+                <w:rFonts w:ascii="Arial" w:eastAsia="等线" w:hAnsi="Arial" w:cs="Arial"/>
+                <w:color w:val="000000"/>
+              </w:rPr>
+            </w:pPr>
+            <w:r>
+              <w:rPr>
+                <w:rFonts w:ascii="Arial" w:eastAsia="等线" w:hAnsi="Arial" w:cs="Arial"/>
+                <w:color w:val="000000"/>
+              </w:rPr>
+              <w:t>0.554726926</w:t>
+            </w:r>
+          </w:p>
+        </w:tc>
+        <w:tc>
+          <w:tcPr>
+            <w:tcW w:w="2074" w:type="dxa"/>
+            <w:vAlign w:val="center"/>
+          </w:tcPr>
+          <w:p>
+            <w:pPr>
+              <w:jc w:val="center"/>
+              <w:rPr>
+                <w:rFonts w:ascii="Arial" w:eastAsia="等线" w:hAnsi="Arial" w:cs="Arial"/>
+                <w:color w:val="000000"/>
+              </w:rPr>
+            </w:pPr>
+            <w:r>
+              <w:rPr>
+                <w:rFonts w:ascii="Arial" w:eastAsia="等线" w:hAnsi="Arial" w:cs="Arial"/>
+                <w:color w:val="000000"/>
+              </w:rPr>
+              <w:t>0.162191744</w:t>
+            </w:r>
+          </w:p>
+        </w:tc>
+        <w:tc>
+          <w:tcPr>
+            <w:tcW w:w="2074" w:type="dxa"/>
+            <w:vAlign w:val="center"/>
+          </w:tcPr>
+          <w:p>
+            <w:pPr>
+              <w:jc w:val="center"/>
+              <w:rPr>
+                <w:rFonts w:ascii="Arial" w:eastAsia="等线" w:hAnsi="Arial" w:cs="Arial"/>
+                <w:color w:val="000000"/>
+              </w:rPr>
+            </w:pPr>
+            <w:r>
+              <w:rPr>
+                <w:rFonts w:ascii="Arial" w:eastAsia="等线" w:hAnsi="Arial" w:cs="Arial"/>
+                <w:color w:val="000000"/>
+              </w:rPr>
+              <w:t>3.420192135</w:t>
+            </w:r>
+          </w:p>
+        </w:tc>
+      </w:tr>
+      <w:tr>
+        <w:tc>
+          <w:tcPr>
+            <w:tcW w:w="2074" w:type="dxa"/>
+            <w:vAlign w:val="center"/>
+          </w:tcPr>
+          <w:p>
+            <w:pPr>
+              <w:jc w:val="center"/>
+              <w:rPr>
+                <w:rFonts w:ascii="Arial" w:eastAsia="等线" w:hAnsi="Arial" w:cs="Arial"/>
+                <w:color w:val="000000"/>
+              </w:rPr>
+            </w:pPr>
+            <w:proofErr w:type="spellStart"/>
+            <w:r>
+              <w:rPr>
+                <w:rFonts w:ascii="Arial" w:eastAsia="等线" w:hAnsi="Arial" w:cs="Arial"/>
+                <w:color w:val="000000"/>
+              </w:rPr>
+              <w:t>mlp_classifier</w:t>
+            </w:r>
+            <w:proofErr w:type="spellEnd"/>
+          </w:p>
+        </w:tc>
+        <w:tc>
+          <w:tcPr>
+            <w:tcW w:w="2074" w:type="dxa"/>
+            <w:vAlign w:val="center"/>
+          </w:tcPr>
+          <w:p>
+            <w:pPr>
+              <w:jc w:val="center"/>
+              <w:rPr>
+                <w:rFonts w:ascii="Arial" w:eastAsia="等线" w:hAnsi="Arial" w:cs="Arial"/>
+                <w:color w:val="000000"/>
+              </w:rPr>
+            </w:pPr>
+            <w:r>
+              <w:rPr>
+                <w:rFonts w:ascii="Arial" w:eastAsia="等线" w:hAnsi="Arial" w:cs="Arial"/>
+                <w:color w:val="000000"/>
+              </w:rPr>
+              <w:t>0.499784304</w:t>
+            </w:r>
+          </w:p>
+        </w:tc>
+        <w:tc>
+          <w:tcPr>
+            <w:tcW w:w="2074" w:type="dxa"/>
+            <w:vAlign w:val="center"/>
+          </w:tcPr>
+          <w:p>
+            <w:pPr>
+              <w:jc w:val="center"/>
+              <w:rPr>
+                <w:rFonts w:ascii="Arial" w:eastAsia="等线" w:hAnsi="Arial" w:cs="Arial"/>
+                <w:color w:val="000000"/>
+              </w:rPr>
+            </w:pPr>
+            <w:r>
+              <w:rPr>
+                <w:rFonts w:ascii="Arial" w:eastAsia="等线" w:hAnsi="Arial" w:cs="Arial"/>
+                <w:color w:val="000000"/>
+              </w:rPr>
+              <w:t>0.132149661</w:t>
+            </w:r>
+          </w:p>
+        </w:tc>
+        <w:tc>
+          <w:tcPr>
+            <w:tcW w:w="2074" w:type="dxa"/>
+            <w:vAlign w:val="center"/>
+          </w:tcPr>
+          <w:p>
+            <w:pPr>
+              <w:jc w:val="center"/>
+              <w:rPr>
+                <w:rFonts w:ascii="Arial" w:eastAsia="等线" w:hAnsi="Arial" w:cs="Arial"/>
+                <w:color w:val="000000"/>
+              </w:rPr>
+            </w:pPr>
+            <w:r>
+              <w:rPr>
+                <w:rFonts w:ascii="Arial" w:eastAsia="等线" w:hAnsi="Arial" w:cs="Arial"/>
+                <w:color w:val="000000"/>
+              </w:rPr>
+              <w:t>3.781956757</w:t>
+            </w:r>
+          </w:p>
+        </w:tc>
+      </w:tr>
+      <w:tr>
+        <w:tc>
+          <w:tcPr>
+            <w:tcW w:w="2074" w:type="dxa"/>
+            <w:vAlign w:val="center"/>
+          </w:tcPr>
+          <w:p>
+            <w:pPr>
+              <w:jc w:val="center"/>
+              <w:rPr>
+                <w:rFonts w:ascii="Arial" w:eastAsia="等线" w:hAnsi="Arial" w:cs="Arial"/>
+                <w:color w:val="000000"/>
+              </w:rPr>
+            </w:pPr>
+            <w:proofErr w:type="spellStart"/>
+            <w:r>
+              <w:rPr>
+                <w:rFonts w:ascii="Arial" w:eastAsia="等线" w:hAnsi="Arial" w:cs="Arial"/>
+                <w:color w:val="000000"/>
+              </w:rPr>
+              <w:t>decision_tree</w:t>
+            </w:r>
+            <w:proofErr w:type="spellEnd"/>
+          </w:p>
+        </w:tc>
+        <w:tc>
+          <w:tcPr>
+            <w:tcW w:w="2074" w:type="dxa"/>
+            <w:vAlign w:val="center"/>
+          </w:tcPr>
+          <w:p>
+            <w:pPr>
+              <w:jc w:val="center"/>
+              <w:rPr>
+                <w:rFonts w:ascii="Arial" w:eastAsia="等线" w:hAnsi="Arial" w:cs="Arial"/>
+                <w:color w:val="000000"/>
+              </w:rPr>
+            </w:pPr>
+            <w:r>
+              <w:rPr>
+                <w:rFonts w:ascii="Arial" w:eastAsia="等线" w:hAnsi="Arial" w:cs="Arial"/>
+                <w:color w:val="000000"/>
+              </w:rPr>
+              <w:t>0.48302803</w:t>
+            </w:r>
+          </w:p>
+        </w:tc>
+        <w:tc>
+          <w:tcPr>
+            <w:tcW w:w="2074" w:type="dxa"/>
+            <w:shd w:val="clear" w:color="auto" w:fill="FFC000"/>
+            <w:vAlign w:val="center"/>
+          </w:tcPr>
+          <w:p>
+            <w:pPr>
+              <w:jc w:val="center"/>
+              <w:rPr>
+                <w:rFonts w:ascii="Arial" w:eastAsia="等线" w:hAnsi="Arial" w:cs="Arial"/>
+                <w:color w:val="000000"/>
+              </w:rPr>
+            </w:pPr>
+            <w:r>
+              <w:rPr>
+                <w:rFonts w:ascii="Arial" w:eastAsia="等线" w:hAnsi="Arial" w:cs="Arial"/>
+                <w:color w:val="000000"/>
+              </w:rPr>
+              <w:t>0.05988571</w:t>
+            </w:r>
+          </w:p>
+        </w:tc>
+        <w:tc>
+          <w:tcPr>
+            <w:tcW w:w="2074" w:type="dxa"/>
+            <w:shd w:val="clear" w:color="auto" w:fill="FFC000"/>
+            <w:vAlign w:val="center"/>
+          </w:tcPr>
+          <w:p>
+            <w:pPr>
+              <w:jc w:val="center"/>
+              <w:rPr>
+                <w:rFonts w:ascii="Arial" w:eastAsia="等线" w:hAnsi="Arial" w:cs="Arial"/>
+                <w:color w:val="000000"/>
+              </w:rPr>
+            </w:pPr>
+            <w:r>
+              <w:rPr>
+                <w:rFonts w:ascii="Arial" w:eastAsia="等线" w:hAnsi="Arial" w:cs="Arial"/>
+                <w:color w:val="000000"/>
+              </w:rPr>
+              <w:t>8.065831286</w:t>
+            </w:r>
+          </w:p>
+        </w:tc>
+      </w:tr>
+      <w:tr>
+        <w:tc>
+          <w:tcPr>
+            <w:tcW w:w="2074" w:type="dxa"/>
+            <w:vAlign w:val="center"/>
+          </w:tcPr>
+          <w:p>
+            <w:pPr>
+              <w:jc w:val="center"/>
+              <w:rPr>
+                <w:rFonts w:ascii="Arial" w:eastAsia="等线" w:hAnsi="Arial" w:cs="Arial"/>
+                <w:color w:val="000000"/>
+              </w:rPr>
+            </w:pPr>
+            <w:proofErr w:type="spellStart"/>
+            <w:r>
+              <w:rPr>
+                <w:rFonts w:ascii="Arial" w:eastAsia="等线" w:hAnsi="Arial" w:cs="Arial"/>
+                <w:color w:val="000000"/>
+              </w:rPr>
+              <w:t>mlp_classifier</w:t>
+            </w:r>
+            <w:proofErr w:type="spellEnd"/>
+          </w:p>
+        </w:tc>
+        <w:tc>
+          <w:tcPr>
+            <w:tcW w:w="2074" w:type="dxa"/>
+            <w:vAlign w:val="center"/>
+          </w:tcPr>
+          <w:p>
+            <w:pPr>
+              <w:jc w:val="center"/>
+              <w:rPr>
+                <w:rFonts w:ascii="Arial" w:eastAsia="等线" w:hAnsi="Arial" w:cs="Arial"/>
+                <w:color w:val="000000"/>
+              </w:rPr>
+            </w:pPr>
+            <w:r>
+              <w:rPr>
+                <w:rFonts w:ascii="Arial" w:eastAsia="等线" w:hAnsi="Arial" w:cs="Arial"/>
+                <w:color w:val="000000"/>
+              </w:rPr>
+              <w:t>0.468409276</w:t>
+            </w:r>
+          </w:p>
+        </w:tc>
+        <w:tc>
+          <w:tcPr>
+            <w:tcW w:w="2074" w:type="dxa"/>
+            <w:vAlign w:val="center"/>
+          </w:tcPr>
+          <w:p>
+            <w:pPr>
+              <w:jc w:val="center"/>
+              <w:rPr>
+                <w:rFonts w:ascii="Arial" w:eastAsia="等线" w:hAnsi="Arial" w:cs="Arial"/>
+                <w:color w:val="000000"/>
+              </w:rPr>
+            </w:pPr>
+            <w:r>
+              <w:rPr>
+                <w:rFonts w:ascii="Arial" w:eastAsia="等线" w:hAnsi="Arial" w:cs="Arial"/>
+                <w:color w:val="000000"/>
+              </w:rPr>
+              <w:t>0.167575588</w:t>
+            </w:r>
+          </w:p>
+        </w:tc>
+        <w:tc>
+          <w:tcPr>
+            <w:tcW w:w="2074" w:type="dxa"/>
+            <w:vAlign w:val="center"/>
+          </w:tcPr>
+          <w:p>
+            <w:pPr>
+              <w:jc w:val="center"/>
+              <w:rPr>
+                <w:rFonts w:ascii="Arial" w:eastAsia="等线" w:hAnsi="Arial" w:cs="Arial"/>
+                <w:color w:val="000000"/>
+              </w:rPr>
+            </w:pPr>
+            <w:r>
+              <w:rPr>
+                <w:rFonts w:ascii="Arial" w:eastAsia="等线" w:hAnsi="Arial" w:cs="Arial"/>
+                <w:color w:val="000000"/>
+              </w:rPr>
+              <w:t>2.795211891</w:t>
+            </w:r>
+          </w:p>
+        </w:tc>
+      </w:tr>
+      <w:tr>
+        <w:tc>
+          <w:tcPr>
+            <w:tcW w:w="2074" w:type="dxa"/>
+            <w:shd w:val="clear" w:color="auto" w:fill="FFFF00"/>
+            <w:vAlign w:val="center"/>
+          </w:tcPr>
+          <w:p>
+            <w:pPr>
+              <w:jc w:val="center"/>
+              <w:rPr>
+                <w:rFonts w:ascii="Arial" w:eastAsia="等线" w:hAnsi="Arial" w:cs="Arial"/>
+                <w:color w:val="000000"/>
+              </w:rPr>
+            </w:pPr>
+            <w:r>
+              <w:rPr>
+                <w:rFonts w:ascii="Arial" w:eastAsia="等线" w:hAnsi="Arial" w:cs="Arial"/>
+                <w:color w:val="000000"/>
+              </w:rPr>
+              <w:t>benchmark</w:t>
+            </w:r>
+          </w:p>
+        </w:tc>
+        <w:tc>
+          <w:tcPr>
+            <w:tcW w:w="2074" w:type="dxa"/>
+            <w:shd w:val="clear" w:color="auto" w:fill="FFFF00"/>
+            <w:vAlign w:val="center"/>
+          </w:tcPr>
+          <w:p>
+            <w:pPr>
+              <w:jc w:val="center"/>
+              <w:rPr>
+                <w:rFonts w:ascii="Arial" w:eastAsia="等线" w:hAnsi="Arial" w:cs="Arial"/>
+                <w:color w:val="000000"/>
+              </w:rPr>
+            </w:pPr>
+            <w:r>
+              <w:rPr>
+                <w:rFonts w:ascii="Arial" w:eastAsia="等线" w:hAnsi="Arial" w:cs="Arial"/>
+                <w:color w:val="000000"/>
+              </w:rPr>
+              <w:t>0.430681603</w:t>
+            </w:r>
+          </w:p>
+        </w:tc>
+        <w:tc>
+          <w:tcPr>
+            <w:tcW w:w="2074" w:type="dxa"/>
+            <w:shd w:val="clear" w:color="auto" w:fill="FFFF00"/>
+            <w:vAlign w:val="center"/>
+          </w:tcPr>
+          <w:p>
+            <w:pPr>
+              <w:jc w:val="center"/>
+              <w:rPr>
+                <w:rFonts w:ascii="Arial" w:eastAsia="等线" w:hAnsi="Arial" w:cs="Arial"/>
+                <w:color w:val="000000"/>
+              </w:rPr>
+            </w:pPr>
+            <w:r>
+              <w:rPr>
+                <w:rFonts w:ascii="Arial" w:eastAsia="等线" w:hAnsi="Arial" w:cs="Arial"/>
+                <w:color w:val="000000"/>
+              </w:rPr>
+              <w:t>0.279335335</w:t>
+            </w:r>
+          </w:p>
+        </w:tc>
+        <w:tc>
+          <w:tcPr>
+            <w:tcW w:w="2074" w:type="dxa"/>
+            <w:shd w:val="clear" w:color="auto" w:fill="FFFF00"/>
+            <w:vAlign w:val="center"/>
+          </w:tcPr>
+          <w:p>
+            <w:pPr>
+              <w:jc w:val="center"/>
+              <w:rPr>
+                <w:rFonts w:ascii="Arial" w:eastAsia="等线" w:hAnsi="Arial" w:cs="Arial"/>
+                <w:color w:val="000000"/>
+              </w:rPr>
+            </w:pPr>
+            <w:r>
+              <w:rPr>
+                <w:rFonts w:ascii="Arial" w:eastAsia="等线" w:hAnsi="Arial" w:cs="Arial"/>
+                <w:color w:val="000000"/>
+              </w:rPr>
+              <w:t>1.541808532</w:t>
+            </w:r>
+          </w:p>
+        </w:tc>
+      </w:tr>
+    </w:tbl>
+    <w:p>
+      <w:pPr>
+        <w:jc w:val="center"/>
+        <w:rPr>
+          <w:rFonts w:ascii="Arial" w:eastAsia="PMingLiU" w:hAnsi="Arial" w:cs="Arial"/>
+          <w:bCs/>
+          <w:kern w:val="36"/>
+          <w:sz w:val="24"/>
+          <w:szCs w:val="24"/>
+          <w:lang w:eastAsia="zh-HK"/>
+        </w:rPr>
+      </w:pPr>
+    </w:p>
+    <w:tbl>
+      <w:tblPr>
+        <w:tblStyle w:val="a3"/>
+        <w:tblW w:w="0" w:type="auto"/>
+        <w:tblLook w:val="04A0" w:firstRow="1" w:lastRow="0" w:firstColumn="1" w:lastColumn="0" w:noHBand="0" w:noVBand="1"/>
+      </w:tblPr>
+      <w:tblGrid>
+        <w:gridCol w:w="1516"/>
+        <w:gridCol w:w="5142"/>
+        <w:gridCol w:w="1638"/>
+      </w:tblGrid>
+      <w:tr>
+        <w:tc>
+          <w:tcPr>
+            <w:tcW w:w="1516" w:type="dxa"/>
+            <w:vAlign w:val="center"/>
+          </w:tcPr>
+          <w:p>
+            <w:pPr>
+              <w:widowControl/>
+              <w:jc w:val="center"/>
+              <w:rPr>
+                <w:rFonts w:ascii="Arial" w:eastAsia="等线" w:hAnsi="Arial" w:cs="Arial"/>
+                <w:color w:val="000000"/>
+              </w:rPr>
+            </w:pPr>
+            <w:r>
+              <w:rPr>
+                <w:rFonts w:ascii="Arial" w:eastAsia="等线" w:hAnsi="Arial" w:cs="Arial"/>
+                <w:color w:val="000000"/>
+              </w:rPr>
+              <w:t>Model</w:t>
+            </w:r>
+            <w:r>
+              <w:rPr>
+                <w:rFonts w:ascii="Arial" w:eastAsia="等线" w:hAnsi="Arial" w:cs="Arial"/>
+                <w:color w:val="000000"/>
+              </w:rPr>
+              <w:t xml:space="preserve"> </w:t>
+            </w:r>
+            <w:r>
+              <w:rPr>
+                <w:rFonts w:ascii="Arial" w:eastAsia="等线" w:hAnsi="Arial" w:cs="Arial"/>
+                <w:color w:val="000000"/>
+              </w:rPr>
+              <w:t>form</w:t>
+            </w:r>
+          </w:p>
+        </w:tc>
+        <w:tc>
+          <w:tcPr>
+            <w:tcW w:w="5142" w:type="dxa"/>
+            <w:vAlign w:val="center"/>
+          </w:tcPr>
+          <w:p>
+            <w:pPr>
+              <w:widowControl/>
+              <w:jc w:val="center"/>
+              <w:rPr>
+                <w:rFonts w:ascii="Arial" w:eastAsia="等线" w:hAnsi="Arial" w:cs="Arial"/>
+                <w:color w:val="000000"/>
+              </w:rPr>
+            </w:pPr>
+            <w:r>
+              <w:rPr>
+                <w:rFonts w:ascii="Arial" w:eastAsia="等线" w:hAnsi="Arial" w:cs="Arial"/>
+                <w:color w:val="000000"/>
+              </w:rPr>
+              <w:t>Selected</w:t>
+            </w:r>
+            <w:r>
+              <w:rPr>
+                <w:rFonts w:ascii="Arial" w:eastAsia="等线" w:hAnsi="Arial" w:cs="Arial"/>
+                <w:color w:val="000000"/>
+              </w:rPr>
+              <w:t xml:space="preserve"> </w:t>
+            </w:r>
+            <w:r>
+              <w:rPr>
+                <w:rFonts w:ascii="Arial" w:eastAsia="等线" w:hAnsi="Arial" w:cs="Arial"/>
+                <w:color w:val="000000"/>
+              </w:rPr>
+              <w:t>features</w:t>
+            </w:r>
+          </w:p>
+        </w:tc>
+        <w:tc>
+          <w:tcPr>
+            <w:tcW w:w="1638" w:type="dxa"/>
+            <w:vAlign w:val="center"/>
+          </w:tcPr>
+          <w:p>
+            <w:pPr>
+              <w:widowControl/>
+              <w:jc w:val="center"/>
+              <w:rPr>
+                <w:rFonts w:ascii="Arial" w:eastAsia="等线" w:hAnsi="Arial" w:cs="Arial"/>
+                <w:color w:val="000000"/>
+              </w:rPr>
+            </w:pPr>
+            <w:r>
+              <w:rPr>
+                <w:rFonts w:ascii="Arial" w:eastAsia="等线" w:hAnsi="Arial" w:cs="Arial"/>
+                <w:color w:val="000000"/>
+              </w:rPr>
+              <w:t>P</w:t>
+            </w:r>
+            <w:r>
+              <w:rPr>
+                <w:rFonts w:ascii="Arial" w:eastAsia="等线" w:hAnsi="Arial" w:cs="Arial"/>
+                <w:color w:val="000000"/>
+              </w:rPr>
+              <w:t>redict</w:t>
+            </w:r>
+            <w:r>
+              <w:rPr>
+                <w:rFonts w:ascii="Arial" w:eastAsia="等线" w:hAnsi="Arial" w:cs="Arial"/>
+                <w:color w:val="000000"/>
+              </w:rPr>
+              <w:t xml:space="preserve"> N D</w:t>
+            </w:r>
+            <w:r>
+              <w:rPr>
+                <w:rFonts w:ascii="Arial" w:eastAsia="等线" w:hAnsi="Arial" w:cs="Arial"/>
+                <w:color w:val="000000"/>
+              </w:rPr>
+              <w:t>ays</w:t>
+            </w:r>
+            <w:r>
+              <w:rPr>
+                <w:rFonts w:ascii="Arial" w:eastAsia="等线" w:hAnsi="Arial" w:cs="Arial"/>
+                <w:color w:val="000000"/>
+              </w:rPr>
+              <w:t xml:space="preserve"> after</w:t>
+            </w:r>
+          </w:p>
+        </w:tc>
+      </w:tr>
+      <w:tr>
+        <w:tc>
+          <w:tcPr>
+            <w:tcW w:w="1516" w:type="dxa"/>
+            <w:vAlign w:val="center"/>
+          </w:tcPr>
+          <w:p>
+            <w:pPr>
+              <w:jc w:val="center"/>
+              <w:rPr>
+                <w:rFonts w:ascii="Arial" w:eastAsia="等线" w:hAnsi="Arial" w:cs="Arial"/>
+                <w:color w:val="000000"/>
+              </w:rPr>
+            </w:pPr>
+            <w:proofErr w:type="spellStart"/>
+            <w:r>
+              <w:rPr>
+                <w:rFonts w:ascii="Arial" w:eastAsia="等线" w:hAnsi="Arial" w:cs="Arial"/>
+                <w:color w:val="000000"/>
+              </w:rPr>
+              <w:t>mlp_classifier</w:t>
+            </w:r>
+            <w:proofErr w:type="spellEnd"/>
+          </w:p>
+        </w:tc>
+        <w:tc>
+          <w:tcPr>
+            <w:tcW w:w="5142" w:type="dxa"/>
+            <w:vAlign w:val="center"/>
+          </w:tcPr>
+          <w:p>
+            <w:pPr>
+              <w:jc w:val="center"/>
+              <w:rPr>
+                <w:rFonts w:ascii="Arial" w:eastAsia="等线" w:hAnsi="Arial" w:cs="Arial"/>
+                <w:color w:val="000000"/>
+              </w:rPr>
+            </w:pPr>
+            <w:proofErr w:type="spellStart"/>
+            <w:r>
+              <w:rPr>
+                <w:rFonts w:ascii="Arial" w:eastAsia="等线" w:hAnsi="Arial" w:cs="Arial"/>
+                <w:color w:val="000000"/>
+              </w:rPr>
+              <w:t>HSI_close</w:t>
+            </w:r>
+            <w:proofErr w:type="spellEnd"/>
+            <w:r>
+              <w:rPr>
+                <w:rFonts w:ascii="Arial" w:eastAsia="等线" w:hAnsi="Arial" w:cs="Arial"/>
+                <w:color w:val="000000"/>
+              </w:rPr>
+              <w:t>,</w:t>
+            </w:r>
+            <w:r>
+              <w:rPr>
+                <w:rFonts w:ascii="Arial" w:eastAsia="等线" w:hAnsi="Arial" w:cs="Arial"/>
+                <w:color w:val="000000"/>
+              </w:rPr>
+              <w:t xml:space="preserve"> </w:t>
+            </w:r>
+            <w:proofErr w:type="spellStart"/>
+            <w:r>
+              <w:rPr>
+                <w:rFonts w:ascii="Arial" w:eastAsia="等线" w:hAnsi="Arial" w:cs="Arial"/>
+                <w:color w:val="000000"/>
+              </w:rPr>
+              <w:t>IXIC_close</w:t>
+            </w:r>
+            <w:proofErr w:type="spellEnd"/>
+            <w:r>
+              <w:rPr>
+                <w:rFonts w:ascii="Arial" w:eastAsia="等线" w:hAnsi="Arial" w:cs="Arial"/>
+                <w:color w:val="000000"/>
+              </w:rPr>
+              <w:t>,</w:t>
+            </w:r>
+            <w:r>
+              <w:rPr>
+                <w:rFonts w:ascii="Arial" w:eastAsia="等线" w:hAnsi="Arial" w:cs="Arial"/>
+                <w:color w:val="000000"/>
+              </w:rPr>
+              <w:t xml:space="preserve"> </w:t>
+            </w:r>
+            <w:r>
+              <w:rPr>
+                <w:rFonts w:ascii="Arial" w:eastAsia="等线" w:hAnsi="Arial" w:cs="Arial"/>
+                <w:color w:val="000000"/>
+              </w:rPr>
+              <w:t>us2yrby_close,</w:t>
+            </w:r>
+            <w:r>
+              <w:rPr>
+                <w:rFonts w:ascii="Arial" w:eastAsia="等线" w:hAnsi="Arial" w:cs="Arial"/>
+                <w:color w:val="000000"/>
+              </w:rPr>
+              <w:t xml:space="preserve"> </w:t>
+            </w:r>
+            <w:r>
+              <w:rPr>
+                <w:rFonts w:ascii="Arial" w:eastAsia="等线" w:hAnsi="Arial" w:cs="Arial"/>
+                <w:color w:val="000000"/>
+              </w:rPr>
+              <w:t>us10yrby_close</w:t>
+            </w:r>
+          </w:p>
+        </w:tc>
+        <w:tc>
+          <w:tcPr>
+            <w:tcW w:w="1638" w:type="dxa"/>
+            <w:vAlign w:val="center"/>
+          </w:tcPr>
+          <w:p>
+            <w:pPr>
+              <w:jc w:val="center"/>
+              <w:rPr>
+                <w:rFonts w:ascii="Arial" w:eastAsia="等线" w:hAnsi="Arial" w:cs="Arial"/>
+                <w:color w:val="000000"/>
+              </w:rPr>
+            </w:pPr>
+            <w:r>
+              <w:rPr>
+                <w:rFonts w:ascii="Arial" w:eastAsia="等线" w:hAnsi="Arial" w:cs="Arial"/>
+                <w:color w:val="000000"/>
+              </w:rPr>
+              <w:t>10</w:t>
+            </w:r>
+          </w:p>
+        </w:tc>
+      </w:tr>
+      <w:tr>
+        <w:tc>
+          <w:tcPr>
+            <w:tcW w:w="1516" w:type="dxa"/>
+            <w:vAlign w:val="center"/>
+          </w:tcPr>
+          <w:p>
+            <w:pPr>
+              <w:jc w:val="center"/>
+              <w:rPr>
+                <w:rFonts w:ascii="Arial" w:eastAsia="等线" w:hAnsi="Arial" w:cs="Arial"/>
+                <w:color w:val="000000"/>
+              </w:rPr>
+            </w:pPr>
+            <w:proofErr w:type="spellStart"/>
+            <w:r>
+              <w:rPr>
+                <w:rFonts w:ascii="Arial" w:eastAsia="等线" w:hAnsi="Arial" w:cs="Arial"/>
+                <w:color w:val="000000"/>
+              </w:rPr>
+              <w:t>mlp_classifier</w:t>
+            </w:r>
+            <w:proofErr w:type="spellEnd"/>
+          </w:p>
+        </w:tc>
+        <w:tc>
+          <w:tcPr>
+            <w:tcW w:w="5142" w:type="dxa"/>
+            <w:vAlign w:val="center"/>
+          </w:tcPr>
+          <w:p>
+            <w:pPr>
+              <w:jc w:val="center"/>
+              <w:rPr>
+                <w:rFonts w:ascii="Arial" w:eastAsia="等线" w:hAnsi="Arial" w:cs="Arial"/>
+                <w:color w:val="000000"/>
+              </w:rPr>
+            </w:pPr>
+            <w:proofErr w:type="spellStart"/>
+            <w:r>
+              <w:rPr>
+                <w:rFonts w:ascii="Arial" w:eastAsia="等线" w:hAnsi="Arial" w:cs="Arial"/>
+                <w:color w:val="000000"/>
+              </w:rPr>
+              <w:t>HSI_close</w:t>
+            </w:r>
+            <w:proofErr w:type="spellEnd"/>
+            <w:r>
+              <w:rPr>
+                <w:rFonts w:ascii="Arial" w:eastAsia="等线" w:hAnsi="Arial" w:cs="Arial"/>
+                <w:color w:val="000000"/>
+              </w:rPr>
+              <w:t>,</w:t>
+            </w:r>
+            <w:r>
+              <w:rPr>
+                <w:rFonts w:ascii="Arial" w:eastAsia="等线" w:hAnsi="Arial" w:cs="Arial"/>
+                <w:color w:val="000000"/>
+              </w:rPr>
+              <w:t xml:space="preserve"> </w:t>
+            </w:r>
+            <w:proofErr w:type="spellStart"/>
+            <w:r>
+              <w:rPr>
+                <w:rFonts w:ascii="Arial" w:eastAsia="等线" w:hAnsi="Arial" w:cs="Arial"/>
+                <w:color w:val="000000"/>
+              </w:rPr>
+              <w:t>IXIC_close</w:t>
+            </w:r>
+            <w:proofErr w:type="spellEnd"/>
+            <w:r>
+              <w:rPr>
+                <w:rFonts w:ascii="Arial" w:eastAsia="等线" w:hAnsi="Arial" w:cs="Arial"/>
+                <w:color w:val="000000"/>
+              </w:rPr>
+              <w:t>,</w:t>
+            </w:r>
+            <w:r>
+              <w:rPr>
+                <w:rFonts w:ascii="Arial" w:eastAsia="等线" w:hAnsi="Arial" w:cs="Arial"/>
+                <w:color w:val="000000"/>
+              </w:rPr>
+              <w:t xml:space="preserve"> </w:t>
+            </w:r>
+            <w:r>
+              <w:rPr>
+                <w:rFonts w:ascii="Arial" w:eastAsia="等线" w:hAnsi="Arial" w:cs="Arial"/>
+                <w:color w:val="000000"/>
+              </w:rPr>
+              <w:t>us2yrby_close,</w:t>
+            </w:r>
+            <w:r>
+              <w:rPr>
+                <w:rFonts w:ascii="Arial" w:eastAsia="等线" w:hAnsi="Arial" w:cs="Arial"/>
+                <w:color w:val="000000"/>
+              </w:rPr>
+              <w:t xml:space="preserve"> </w:t>
+            </w:r>
+            <w:r>
+              <w:rPr>
+                <w:rFonts w:ascii="Arial" w:eastAsia="等线" w:hAnsi="Arial" w:cs="Arial"/>
+                <w:color w:val="000000"/>
+              </w:rPr>
+              <w:t>us10yrby_close</w:t>
+            </w:r>
+          </w:p>
+        </w:tc>
+        <w:tc>
+          <w:tcPr>
+            <w:tcW w:w="1638" w:type="dxa"/>
+            <w:vAlign w:val="center"/>
+          </w:tcPr>
+          <w:p>
+            <w:pPr>
+              <w:jc w:val="center"/>
+              <w:rPr>
+                <w:rFonts w:ascii="Arial" w:eastAsia="等线" w:hAnsi="Arial" w:cs="Arial"/>
+                <w:color w:val="000000"/>
+              </w:rPr>
+            </w:pPr>
+            <w:r>
+              <w:rPr>
+                <w:rFonts w:ascii="Arial" w:eastAsia="等线" w:hAnsi="Arial" w:cs="Arial"/>
+                <w:color w:val="000000"/>
+              </w:rPr>
+              <w:t>20</w:t>
+            </w:r>
+          </w:p>
+        </w:tc>
+      </w:tr>
+      <w:tr>
+        <w:tc>
+          <w:tcPr>
+            <w:tcW w:w="1516" w:type="dxa"/>
+            <w:vAlign w:val="center"/>
+          </w:tcPr>
+          <w:p>
+            <w:pPr>
+              <w:jc w:val="center"/>
+              <w:rPr>
+                <w:rFonts w:ascii="Arial" w:eastAsia="等线" w:hAnsi="Arial" w:cs="Arial"/>
+                <w:color w:val="000000"/>
+              </w:rPr>
+            </w:pPr>
+            <w:proofErr w:type="spellStart"/>
+            <w:r>
+              <w:rPr>
+                <w:rFonts w:ascii="Arial" w:eastAsia="等线" w:hAnsi="Arial" w:cs="Arial"/>
+                <w:color w:val="000000"/>
+              </w:rPr>
+              <w:t>decision_tree</w:t>
+            </w:r>
+            <w:proofErr w:type="spellEnd"/>
+          </w:p>
+        </w:tc>
+        <w:tc>
+          <w:tcPr>
+            <w:tcW w:w="5142" w:type="dxa"/>
+            <w:vAlign w:val="center"/>
+          </w:tcPr>
+          <w:p>
+            <w:pPr>
+              <w:jc w:val="center"/>
+              <w:rPr>
+                <w:rFonts w:ascii="Arial" w:eastAsia="等线" w:hAnsi="Arial" w:cs="Arial"/>
+                <w:color w:val="000000"/>
+              </w:rPr>
+            </w:pPr>
+            <w:r>
+              <w:rPr>
+                <w:rFonts w:ascii="Arial" w:eastAsia="等线" w:hAnsi="Arial" w:cs="Arial"/>
+                <w:color w:val="000000"/>
+              </w:rPr>
+              <w:t>us2yrby_close,</w:t>
+            </w:r>
+            <w:r>
+              <w:rPr>
+                <w:rFonts w:ascii="Arial" w:eastAsia="等线" w:hAnsi="Arial" w:cs="Arial"/>
+                <w:color w:val="000000"/>
+              </w:rPr>
+              <w:t xml:space="preserve"> </w:t>
+            </w:r>
+            <w:r>
+              <w:rPr>
+                <w:rFonts w:ascii="Arial" w:eastAsia="等线" w:hAnsi="Arial" w:cs="Arial"/>
+                <w:color w:val="000000"/>
+              </w:rPr>
+              <w:t>us10yrby_close</w:t>
+            </w:r>
+          </w:p>
+        </w:tc>
+        <w:tc>
+          <w:tcPr>
+            <w:tcW w:w="1638" w:type="dxa"/>
+            <w:vAlign w:val="center"/>
+          </w:tcPr>
+          <w:p>
+            <w:pPr>
+              <w:jc w:val="center"/>
+              <w:rPr>
+                <w:rFonts w:ascii="Arial" w:eastAsia="等线" w:hAnsi="Arial" w:cs="Arial"/>
+                <w:color w:val="000000"/>
+              </w:rPr>
+            </w:pPr>
+            <w:r>
+              <w:rPr>
+                <w:rFonts w:ascii="Arial" w:eastAsia="等线" w:hAnsi="Arial" w:cs="Arial"/>
+                <w:color w:val="000000"/>
+              </w:rPr>
+              <w:t>5</w:t>
+            </w:r>
+          </w:p>
+        </w:tc>
+      </w:tr>
+      <w:tr>
+        <w:tc>
+          <w:tcPr>
+            <w:tcW w:w="1516" w:type="dxa"/>
+            <w:vAlign w:val="center"/>
+          </w:tcPr>
+          <w:p>
+            <w:pPr>
+              <w:jc w:val="center"/>
+              <w:rPr>
+                <w:rFonts w:ascii="Arial" w:eastAsia="等线" w:hAnsi="Arial" w:cs="Arial"/>
+                <w:color w:val="000000"/>
+              </w:rPr>
+            </w:pPr>
+            <w:proofErr w:type="spellStart"/>
+            <w:r>
+              <w:rPr>
+                <w:rFonts w:ascii="Arial" w:eastAsia="等线" w:hAnsi="Arial" w:cs="Arial"/>
+                <w:color w:val="000000"/>
+              </w:rPr>
+              <w:t>mlp_classifier</w:t>
+            </w:r>
+            <w:proofErr w:type="spellEnd"/>
+          </w:p>
+        </w:tc>
+        <w:tc>
+          <w:tcPr>
+            <w:tcW w:w="5142" w:type="dxa"/>
+            <w:vAlign w:val="center"/>
+          </w:tcPr>
+          <w:p>
+            <w:pPr>
+              <w:jc w:val="center"/>
+              <w:rPr>
+                <w:rFonts w:ascii="Arial" w:eastAsia="等线" w:hAnsi="Arial" w:cs="Arial"/>
+                <w:color w:val="000000"/>
+              </w:rPr>
+            </w:pPr>
+            <w:proofErr w:type="spellStart"/>
+            <w:r>
+              <w:rPr>
+                <w:rFonts w:ascii="Arial" w:eastAsia="等线" w:hAnsi="Arial" w:cs="Arial"/>
+                <w:color w:val="000000"/>
+              </w:rPr>
+              <w:t>HSI_close</w:t>
+            </w:r>
+            <w:proofErr w:type="spellEnd"/>
+            <w:r>
+              <w:rPr>
+                <w:rFonts w:ascii="Arial" w:eastAsia="等线" w:hAnsi="Arial" w:cs="Arial"/>
+                <w:color w:val="000000"/>
+              </w:rPr>
+              <w:t>,</w:t>
+            </w:r>
+            <w:r>
+              <w:rPr>
+                <w:rFonts w:ascii="Arial" w:eastAsia="等线" w:hAnsi="Arial" w:cs="Arial"/>
+                <w:color w:val="000000"/>
+              </w:rPr>
+              <w:t xml:space="preserve"> </w:t>
+            </w:r>
+            <w:proofErr w:type="spellStart"/>
+            <w:r>
+              <w:rPr>
+                <w:rFonts w:ascii="Arial" w:eastAsia="等线" w:hAnsi="Arial" w:cs="Arial"/>
+                <w:color w:val="000000"/>
+              </w:rPr>
+              <w:t>IXIC_close</w:t>
+            </w:r>
+            <w:proofErr w:type="spellEnd"/>
+            <w:r>
+              <w:rPr>
+                <w:rFonts w:ascii="Arial" w:eastAsia="等线" w:hAnsi="Arial" w:cs="Arial"/>
+                <w:color w:val="000000"/>
+              </w:rPr>
+              <w:t>,</w:t>
+            </w:r>
+            <w:r>
+              <w:rPr>
+                <w:rFonts w:ascii="Arial" w:eastAsia="等线" w:hAnsi="Arial" w:cs="Arial"/>
+                <w:color w:val="000000"/>
+              </w:rPr>
+              <w:t xml:space="preserve"> </w:t>
+            </w:r>
+            <w:r>
+              <w:rPr>
+                <w:rFonts w:ascii="Arial" w:eastAsia="等线" w:hAnsi="Arial" w:cs="Arial"/>
+                <w:color w:val="000000"/>
+              </w:rPr>
+              <w:t>us2yrby_close,</w:t>
+            </w:r>
+            <w:r>
+              <w:rPr>
+                <w:rFonts w:ascii="Arial" w:eastAsia="等线" w:hAnsi="Arial" w:cs="Arial"/>
+                <w:color w:val="000000"/>
+              </w:rPr>
+              <w:t xml:space="preserve"> </w:t>
+            </w:r>
+            <w:r>
+              <w:rPr>
+                <w:rFonts w:ascii="Arial" w:eastAsia="等线" w:hAnsi="Arial" w:cs="Arial"/>
+                <w:color w:val="000000"/>
+              </w:rPr>
+              <w:t>us10yrby_close</w:t>
+            </w:r>
+          </w:p>
+        </w:tc>
+        <w:tc>
+          <w:tcPr>
+            <w:tcW w:w="1638" w:type="dxa"/>
+            <w:vAlign w:val="center"/>
+          </w:tcPr>
+          <w:p>
+            <w:pPr>
+              <w:jc w:val="center"/>
+              <w:rPr>
+                <w:rFonts w:ascii="Arial" w:eastAsia="等线" w:hAnsi="Arial" w:cs="Arial"/>
+                <w:color w:val="000000"/>
+              </w:rPr>
+            </w:pPr>
+            <w:r>
+              <w:rPr>
+                <w:rFonts w:ascii="Arial" w:eastAsia="等线" w:hAnsi="Arial" w:cs="Arial"/>
+                <w:color w:val="000000"/>
+              </w:rPr>
+              <w:t>5</w:t>
+            </w:r>
+          </w:p>
+        </w:tc>
+      </w:tr>
+      <w:tr>
+        <w:tc>
+          <w:tcPr>
+            <w:tcW w:w="1516" w:type="dxa"/>
+            <w:shd w:val="clear" w:color="auto" w:fill="FFFF00"/>
+            <w:vAlign w:val="center"/>
+          </w:tcPr>
+          <w:p>
+            <w:pPr>
+              <w:jc w:val="center"/>
+              <w:rPr>
+                <w:rFonts w:ascii="Arial" w:eastAsia="等线" w:hAnsi="Arial" w:cs="Arial"/>
+                <w:color w:val="000000"/>
+              </w:rPr>
+            </w:pPr>
+            <w:r>
+              <w:rPr>
+                <w:rFonts w:ascii="Arial" w:eastAsia="等线" w:hAnsi="Arial" w:cs="Arial"/>
+                <w:color w:val="000000"/>
+              </w:rPr>
+              <w:t>benchmark</w:t>
+            </w:r>
+          </w:p>
+        </w:tc>
+        <w:tc>
+          <w:tcPr>
+            <w:tcW w:w="5142" w:type="dxa"/>
+            <w:shd w:val="clear" w:color="auto" w:fill="FFFF00"/>
+            <w:vAlign w:val="center"/>
+          </w:tcPr>
+          <w:p>
+            <w:pPr>
+              <w:jc w:val="center"/>
+              <w:rPr>
+                <w:rFonts w:ascii="Arial" w:eastAsia="等线" w:hAnsi="Arial" w:cs="Arial"/>
+                <w:color w:val="000000"/>
+              </w:rPr>
+            </w:pPr>
+            <w:r>
+              <w:rPr>
+                <w:rFonts w:ascii="Arial" w:eastAsia="等线" w:hAnsi="Arial" w:cs="Arial"/>
+                <w:color w:val="000000"/>
+              </w:rPr>
+              <w:t>NA</w:t>
+            </w:r>
+          </w:p>
+        </w:tc>
+        <w:tc>
+          <w:tcPr>
+            <w:tcW w:w="1638" w:type="dxa"/>
+            <w:shd w:val="clear" w:color="auto" w:fill="FFFF00"/>
+            <w:vAlign w:val="center"/>
+          </w:tcPr>
+          <w:p>
+            <w:pPr>
+              <w:jc w:val="center"/>
+              <w:rPr>
+                <w:rFonts w:ascii="Arial" w:eastAsia="等线" w:hAnsi="Arial" w:cs="Arial"/>
+                <w:color w:val="000000"/>
+              </w:rPr>
+            </w:pPr>
+            <w:r>
+              <w:rPr>
+                <w:rFonts w:ascii="Arial" w:eastAsia="等线" w:hAnsi="Arial" w:cs="Arial"/>
+                <w:color w:val="000000"/>
+              </w:rPr>
+              <w:t>NA</w:t>
+            </w:r>
+          </w:p>
+        </w:tc>
+      </w:tr>
+    </w:tbl>
+    <w:p>
+      <w:pPr>
+        <w:rPr>
+          <w:rFonts w:ascii="Arial" w:eastAsia="PMingLiU" w:hAnsi="Arial" w:cs="Arial"/>
+          <w:bCs/>
+          <w:kern w:val="36"/>
+          <w:sz w:val="24"/>
+          <w:szCs w:val="24"/>
+          <w:lang w:eastAsia="zh-HK"/>
+        </w:rPr>
+      </w:pPr>
+    </w:p>
+    <w:p>
+      <w:pPr>
+        <w:rPr>
+          <w:rFonts w:ascii="Arial" w:eastAsia="PMingLiU" w:hAnsi="Arial" w:cs="Arial" w:hint="eastAsia"/>
+          <w:bCs/>
+          <w:kern w:val="36"/>
+          <w:sz w:val="24"/>
+          <w:szCs w:val="24"/>
+          <w:lang w:eastAsia="zh-HK"/>
+        </w:rPr>
+      </w:pPr>
+      <w:r>
+        <w:rPr>
+          <w:rFonts w:ascii="Arial" w:eastAsia="PMingLiU" w:hAnsi="Arial" w:cs="Arial"/>
+          <w:bCs/>
+          <w:kern w:val="36"/>
+          <w:sz w:val="24"/>
+          <w:szCs w:val="24"/>
+          <w:lang w:eastAsia="zh-HK"/>
+        </w:rPr>
+        <w:t>Index:</w:t>
+      </w:r>
+    </w:p>
+    <w:p>
+      <w:pPr>
+        <w:rPr>
+          <w:rFonts w:ascii="Arial" w:eastAsia="PMingLiU" w:hAnsi="Arial" w:cs="Arial"/>
+          <w:bCs/>
+          <w:kern w:val="36"/>
+          <w:sz w:val="24"/>
+          <w:szCs w:val="24"/>
+          <w:lang w:eastAsia="zh-HK"/>
+        </w:rPr>
+      </w:pPr>
+      <w:proofErr w:type="spellStart"/>
+      <w:r>
+        <w:rPr>
+          <w:rFonts w:ascii="Arial" w:eastAsia="PMingLiU" w:hAnsi="Arial" w:cs="Arial"/>
+          <w:bCs/>
+          <w:kern w:val="36"/>
+          <w:sz w:val="24"/>
+          <w:szCs w:val="24"/>
+          <w:lang w:eastAsia="zh-HK"/>
+        </w:rPr>
+        <w:t>mlp_classifier</w:t>
+      </w:r>
+      <w:proofErr w:type="spellEnd"/>
+      <w:r>
+        <w:rPr>
+          <w:rFonts w:ascii="Arial" w:eastAsia="PMingLiU" w:hAnsi="Arial" w:cs="Arial"/>
+          <w:bCs/>
+          <w:kern w:val="36"/>
+          <w:sz w:val="24"/>
+          <w:szCs w:val="24"/>
+          <w:lang w:eastAsia="zh-HK"/>
+        </w:rPr>
+        <w:t xml:space="preserve"> - Multiple layer perceptron classifier</w:t>
+      </w:r>
+    </w:p>
+    <w:p>
+      <w:pPr>
+        <w:rPr>
+          <w:rFonts w:ascii="Arial" w:eastAsia="PMingLiU" w:hAnsi="Arial" w:cs="Arial"/>
+          <w:bCs/>
+          <w:kern w:val="36"/>
+          <w:sz w:val="24"/>
+          <w:szCs w:val="24"/>
+          <w:lang w:eastAsia="zh-HK"/>
+        </w:rPr>
+      </w:pPr>
+      <w:proofErr w:type="spellStart"/>
+      <w:r>
+        <w:rPr>
+          <w:rFonts w:ascii="Arial" w:eastAsia="PMingLiU" w:hAnsi="Arial" w:cs="Arial" w:hint="eastAsia"/>
+          <w:bCs/>
+          <w:kern w:val="36"/>
+          <w:sz w:val="24"/>
+          <w:szCs w:val="24"/>
+          <w:lang w:eastAsia="zh-HK"/>
+        </w:rPr>
+        <w:t>d</w:t>
+      </w:r>
+      <w:r>
+        <w:rPr>
+          <w:rFonts w:ascii="Arial" w:eastAsia="PMingLiU" w:hAnsi="Arial" w:cs="Arial"/>
+          <w:bCs/>
+          <w:kern w:val="36"/>
+          <w:sz w:val="24"/>
+          <w:szCs w:val="24"/>
+          <w:lang w:eastAsia="zh-HK"/>
+        </w:rPr>
+        <w:t>ecision_tree</w:t>
+      </w:r>
+      <w:proofErr w:type="spellEnd"/>
+      <w:r>
+        <w:rPr>
+          <w:rFonts w:ascii="Arial" w:eastAsia="PMingLiU" w:hAnsi="Arial" w:cs="Arial"/>
+          <w:bCs/>
+          <w:kern w:val="36"/>
+          <w:sz w:val="24"/>
+          <w:szCs w:val="24"/>
+          <w:lang w:eastAsia="zh-HK"/>
+        </w:rPr>
+        <w:t xml:space="preserve"> - Decision tree classifier</w:t>
+      </w:r>
+    </w:p>
+    <w:p>
+      <w:pPr>
+        <w:rPr>
+          <w:rFonts w:ascii="Arial" w:eastAsia="PMingLiU" w:hAnsi="Arial" w:cs="Arial"/>
+          <w:bCs/>
+          <w:kern w:val="36"/>
+          <w:sz w:val="24"/>
+          <w:szCs w:val="24"/>
+          <w:lang w:eastAsia="zh-HK"/>
+        </w:rPr>
+      </w:pPr>
+      <w:proofErr w:type="spellStart"/>
+      <w:r>
+        <w:rPr>
+          <w:rFonts w:ascii="Arial" w:eastAsia="PMingLiU" w:hAnsi="Arial" w:cs="Arial"/>
+          <w:bCs/>
+          <w:kern w:val="36"/>
+          <w:sz w:val="24"/>
+          <w:szCs w:val="24"/>
+          <w:lang w:eastAsia="zh-HK"/>
+        </w:rPr>
+        <w:t>HSI_close</w:t>
+      </w:r>
+      <w:proofErr w:type="spellEnd"/>
+      <w:r>
+        <w:rPr>
+          <w:rFonts w:ascii="Arial" w:eastAsia="PMingLiU" w:hAnsi="Arial" w:cs="Arial"/>
+          <w:bCs/>
+          <w:kern w:val="36"/>
+          <w:sz w:val="24"/>
+          <w:szCs w:val="24"/>
+          <w:lang w:eastAsia="zh-HK"/>
+        </w:rPr>
+        <w:t xml:space="preserve"> - Close price of Heng Seng Index</w:t>
+      </w:r>
+    </w:p>
+    <w:p>
+      <w:pPr>
+        <w:rPr>
+          <w:rFonts w:ascii="Arial" w:eastAsia="PMingLiU" w:hAnsi="Arial" w:cs="Arial"/>
+          <w:bCs/>
+          <w:kern w:val="36"/>
+          <w:sz w:val="24"/>
+          <w:szCs w:val="24"/>
+          <w:lang w:eastAsia="zh-HK"/>
+        </w:rPr>
+      </w:pPr>
+      <w:proofErr w:type="spellStart"/>
+      <w:r>
+        <w:rPr>
+          <w:rFonts w:ascii="Arial" w:eastAsia="PMingLiU" w:hAnsi="Arial" w:cs="Arial"/>
+          <w:bCs/>
+          <w:kern w:val="36"/>
+          <w:sz w:val="24"/>
+          <w:szCs w:val="24"/>
+          <w:lang w:eastAsia="zh-HK"/>
+        </w:rPr>
+        <w:t>IXIC_</w:t>
+      </w:r>
+      <w:proofErr w:type="gramStart"/>
+      <w:r>
+        <w:rPr>
+          <w:rFonts w:ascii="Arial" w:eastAsia="PMingLiU" w:hAnsi="Arial" w:cs="Arial"/>
+          <w:bCs/>
+          <w:kern w:val="36"/>
+          <w:sz w:val="24"/>
+          <w:szCs w:val="24"/>
+          <w:lang w:eastAsia="zh-HK"/>
+        </w:rPr>
+        <w:t>close</w:t>
+      </w:r>
+      <w:proofErr w:type="spellEnd"/>
+      <w:r>
+        <w:rPr>
+          <w:rFonts w:ascii="Arial" w:eastAsia="PMingLiU" w:hAnsi="Arial" w:cs="Arial"/>
+          <w:bCs/>
+          <w:kern w:val="36"/>
+          <w:sz w:val="24"/>
+          <w:szCs w:val="24"/>
+          <w:lang w:eastAsia="zh-HK"/>
+        </w:rPr>
+        <w:t xml:space="preserve">  Close</w:t>
+      </w:r>
+      <w:proofErr w:type="gramEnd"/>
+      <w:r>
+        <w:rPr>
+          <w:rFonts w:ascii="Arial" w:eastAsia="PMingLiU" w:hAnsi="Arial" w:cs="Arial"/>
+          <w:bCs/>
+          <w:kern w:val="36"/>
+          <w:sz w:val="24"/>
+          <w:szCs w:val="24"/>
+          <w:lang w:eastAsia="zh-HK"/>
+        </w:rPr>
+        <w:t xml:space="preserve"> price of NASDAQ Index</w:t>
+      </w:r>
+    </w:p>
+    <w:p>
+      <w:pPr>
+        <w:rPr>
+          <w:rFonts w:ascii="Arial" w:eastAsia="PMingLiU" w:hAnsi="Arial" w:cs="Arial"/>
+          <w:bCs/>
+          <w:kern w:val="36"/>
+          <w:sz w:val="24"/>
+          <w:szCs w:val="24"/>
+          <w:lang w:eastAsia="zh-HK"/>
+        </w:rPr>
+      </w:pPr>
+      <w:r>
+        <w:rPr>
+          <w:rFonts w:ascii="Arial" w:eastAsia="PMingLiU" w:hAnsi="Arial" w:cs="Arial"/>
+          <w:bCs/>
+          <w:kern w:val="36"/>
+          <w:sz w:val="24"/>
+          <w:szCs w:val="24"/>
+          <w:lang w:eastAsia="zh-HK"/>
+        </w:rPr>
+        <w:t>us2yrby_close</w:t>
+      </w:r>
+      <w:r>
+        <w:rPr>
+          <w:rFonts w:ascii="Arial" w:eastAsia="PMingLiU" w:hAnsi="Arial" w:cs="Arial"/>
+          <w:bCs/>
+          <w:kern w:val="36"/>
+          <w:sz w:val="24"/>
+          <w:szCs w:val="24"/>
+          <w:lang w:eastAsia="zh-HK"/>
+        </w:rPr>
+        <w:t xml:space="preserve"> - Day close of US 2-year Treasury Bond yield</w:t>
+      </w:r>
+    </w:p>
+    <w:p>
+      <w:pPr>
+        <w:rPr>
+          <w:rFonts w:ascii="Arial" w:eastAsia="PMingLiU" w:hAnsi="Arial" w:cs="Arial"/>
+          <w:bCs/>
+          <w:kern w:val="36"/>
+          <w:sz w:val="24"/>
+          <w:szCs w:val="24"/>
+          <w:lang w:eastAsia="zh-HK"/>
+        </w:rPr>
+      </w:pPr>
+      <w:r>
+        <w:rPr>
+          <w:rFonts w:ascii="Arial" w:eastAsia="PMingLiU" w:hAnsi="Arial" w:cs="Arial"/>
+          <w:bCs/>
+          <w:kern w:val="36"/>
+          <w:sz w:val="24"/>
+          <w:szCs w:val="24"/>
+          <w:lang w:eastAsia="zh-HK"/>
+        </w:rPr>
+        <w:t>us10yrby_close</w:t>
+      </w:r>
+      <w:r>
+        <w:rPr>
+          <w:rFonts w:ascii="Arial" w:eastAsia="PMingLiU" w:hAnsi="Arial" w:cs="Arial"/>
+          <w:bCs/>
+          <w:kern w:val="36"/>
+          <w:sz w:val="24"/>
+          <w:szCs w:val="24"/>
+          <w:lang w:eastAsia="zh-HK"/>
+        </w:rPr>
+        <w:t xml:space="preserve"> - Day close of US </w:t>
+      </w:r>
+      <w:r>
+        <w:rPr>
+          <w:rFonts w:ascii="Arial" w:eastAsia="PMingLiU" w:hAnsi="Arial" w:cs="Arial"/>
+          <w:bCs/>
+          <w:kern w:val="36"/>
+          <w:sz w:val="24"/>
+          <w:szCs w:val="24"/>
+          <w:lang w:eastAsia="zh-HK"/>
+        </w:rPr>
+        <w:t>10</w:t>
+      </w:r>
+      <w:r>
+        <w:rPr>
+          <w:rFonts w:ascii="Arial" w:eastAsia="PMingLiU" w:hAnsi="Arial" w:cs="Arial"/>
+          <w:bCs/>
+          <w:kern w:val="36"/>
+          <w:sz w:val="24"/>
+          <w:szCs w:val="24"/>
+          <w:lang w:eastAsia="zh-HK"/>
+        </w:rPr>
+        <w:t>-year Treasury Bond yield</w:t>
+      </w:r>
+    </w:p>
+    <w:p>
+      <w:pPr>
+        <w:rPr>
+          <w:rFonts w:ascii="Arial" w:eastAsia="PMingLiU" w:hAnsi="Arial" w:cs="Arial"/>
+          <w:bCs/>
+          <w:kern w:val="36"/>
+          <w:sz w:val="24"/>
+          <w:szCs w:val="24"/>
+          <w:lang w:eastAsia="zh-HK"/>
+        </w:rPr>
+      </w:pPr>
+    </w:p>
+    <w:p>
+      <w:pPr>
+        <w:rPr>
+          <w:rFonts w:ascii="Arial" w:eastAsia="PMingLiU" w:hAnsi="Arial" w:cs="Arial" w:hint="eastAsia"/>
+          <w:bCs/>
+          <w:kern w:val="36"/>
+          <w:sz w:val="24"/>
+          <w:szCs w:val="24"/>
+          <w:lang w:eastAsia="zh-HK"/>
+        </w:rPr>
+      </w:pPr>
+      <w:r>
+        <w:rPr>
+          <w:rFonts w:ascii="Arial" w:eastAsia="PMingLiU" w:hAnsi="Arial" w:cs="Arial" w:hint="eastAsia"/>
+          <w:bCs/>
+          <w:kern w:val="36"/>
+          <w:sz w:val="24"/>
+          <w:szCs w:val="24"/>
+          <w:lang w:eastAsia="zh-HK"/>
+        </w:rPr>
+        <w:t>W</w:t>
+      </w:r>
+      <w:r>
+        <w:rPr>
+          <w:rFonts w:ascii="Arial" w:eastAsia="PMingLiU" w:hAnsi="Arial" w:cs="Arial"/>
+          <w:bCs/>
+          <w:kern w:val="36"/>
+          <w:sz w:val="24"/>
+          <w:szCs w:val="24"/>
+          <w:lang w:eastAsia="zh-HK"/>
+        </w:rPr>
+        <w:t xml:space="preserve">e can see </w:t>
+      </w:r>
+      <w:r>
+        <w:rPr>
+          <w:rFonts w:ascii="Arial" w:eastAsia="PMingLiU" w:hAnsi="Arial" w:cs="Arial"/>
+          <w:bCs/>
+          <w:kern w:val="36"/>
+          <w:sz w:val="24"/>
+          <w:szCs w:val="24"/>
+          <w:lang w:eastAsia="zh-HK"/>
+        </w:rPr>
+        <w:t xml:space="preserve">there are four solutions having higher cumulative return and </w:t>
+      </w:r>
+      <w:proofErr w:type="spellStart"/>
+      <w:r>
+        <w:rPr>
+          <w:rFonts w:ascii="Arial" w:eastAsia="PMingLiU" w:hAnsi="Arial" w:cs="Arial"/>
+          <w:bCs/>
+          <w:kern w:val="36"/>
+          <w:sz w:val="24"/>
+          <w:szCs w:val="24"/>
+          <w:lang w:eastAsia="zh-HK"/>
+        </w:rPr>
+        <w:t>calmar</w:t>
+      </w:r>
+      <w:proofErr w:type="spellEnd"/>
+      <w:r>
+        <w:rPr>
+          <w:rFonts w:ascii="Arial" w:eastAsia="PMingLiU" w:hAnsi="Arial" w:cs="Arial"/>
+          <w:bCs/>
+          <w:kern w:val="36"/>
+          <w:sz w:val="24"/>
+          <w:szCs w:val="24"/>
+          <w:lang w:eastAsia="zh-HK"/>
+        </w:rPr>
+        <w:t xml:space="preserve"> ratio and the decision tree model will be </w:t>
+      </w:r>
+      <w:proofErr w:type="gramStart"/>
+      <w:r>
+        <w:rPr>
+          <w:rFonts w:ascii="Arial" w:eastAsia="PMingLiU" w:hAnsi="Arial" w:cs="Arial"/>
+          <w:bCs/>
+          <w:kern w:val="36"/>
+          <w:sz w:val="24"/>
+          <w:szCs w:val="24"/>
+          <w:lang w:eastAsia="zh-HK"/>
+        </w:rPr>
+        <w:t>consider</w:t>
+      </w:r>
+      <w:proofErr w:type="gramEnd"/>
+      <w:r>
+        <w:rPr>
+          <w:rFonts w:ascii="Arial" w:eastAsia="PMingLiU" w:hAnsi="Arial" w:cs="Arial"/>
+          <w:bCs/>
+          <w:kern w:val="36"/>
+          <w:sz w:val="24"/>
+          <w:szCs w:val="24"/>
+          <w:lang w:eastAsia="zh-HK"/>
+        </w:rPr>
+        <w:t xml:space="preserve"> as optimal solution since it has the highest Calmar ratio. </w:t>
+      </w:r>
     </w:p>
     <w:sectPr>
       <w:pgSz w:w="11906" w:h="16838"/>

</xml_diff>

<commit_message>
report finished and pdf generated
</commit_message>
<xml_diff>
--- a/report.docx
+++ b/report.docx
@@ -9966,7 +9966,7 @@
     <w:p>
       <w:pPr>
         <w:rPr>
-          <w:rFonts w:ascii="Arial" w:eastAsia="PMingLiU" w:hAnsi="Arial" w:cs="Arial" w:hint="eastAsia"/>
+          <w:rFonts w:ascii="Arial" w:eastAsia="PMingLiU" w:hAnsi="Arial" w:cs="Arial"/>
           <w:bCs/>
           <w:kern w:val="36"/>
           <w:sz w:val="24"/>
@@ -11862,7 +11862,7 @@
     <w:p>
       <w:pPr>
         <w:rPr>
-          <w:rFonts w:ascii="Arial" w:eastAsia="宋体" w:hAnsi="Arial" w:cs="Arial" w:hint="eastAsia"/>
+          <w:rFonts w:ascii="Arial" w:eastAsia="宋体" w:hAnsi="Arial" w:cs="Arial"/>
           <w:b/>
           <w:bCs/>
           <w:kern w:val="36"/>
@@ -12144,7 +12144,7 @@
     <w:p>
       <w:pPr>
         <w:rPr>
-          <w:rFonts w:ascii="Arial" w:eastAsia="PMingLiU" w:hAnsi="Arial" w:cs="Arial" w:hint="eastAsia"/>
+          <w:rFonts w:ascii="Arial" w:eastAsia="PMingLiU" w:hAnsi="Arial" w:cs="Arial"/>
           <w:bCs/>
           <w:kern w:val="36"/>
           <w:sz w:val="24"/>
@@ -12176,7 +12176,7 @@
           <w:p>
             <w:pPr>
               <w:rPr>
-                <w:rFonts w:ascii="Arial" w:eastAsia="PMingLiU" w:hAnsi="Arial" w:cs="Arial" w:hint="eastAsia"/>
+                <w:rFonts w:ascii="Arial" w:eastAsia="PMingLiU" w:hAnsi="Arial" w:cs="Arial"/>
                 <w:bCs/>
                 <w:kern w:val="36"/>
                 <w:sz w:val="24"/>
@@ -12194,7 +12194,7 @@
           <w:p>
             <w:pPr>
               <w:rPr>
-                <w:rFonts w:ascii="Arial" w:eastAsia="PMingLiU" w:hAnsi="Arial" w:cs="Arial" w:hint="eastAsia"/>
+                <w:rFonts w:ascii="Arial" w:eastAsia="PMingLiU" w:hAnsi="Arial" w:cs="Arial"/>
                 <w:bCs/>
                 <w:kern w:val="36"/>
                 <w:sz w:val="24"/>
@@ -12212,7 +12212,7 @@
           <w:p>
             <w:pPr>
               <w:rPr>
-                <w:rFonts w:ascii="Arial" w:eastAsia="PMingLiU" w:hAnsi="Arial" w:cs="Arial" w:hint="eastAsia"/>
+                <w:rFonts w:ascii="Arial" w:eastAsia="PMingLiU" w:hAnsi="Arial" w:cs="Arial"/>
                 <w:bCs/>
                 <w:kern w:val="36"/>
                 <w:sz w:val="24"/>
@@ -12230,7 +12230,7 @@
           <w:p>
             <w:pPr>
               <w:rPr>
-                <w:rFonts w:ascii="Arial" w:eastAsia="PMingLiU" w:hAnsi="Arial" w:cs="Arial" w:hint="eastAsia"/>
+                <w:rFonts w:ascii="Arial" w:eastAsia="PMingLiU" w:hAnsi="Arial" w:cs="Arial"/>
                 <w:bCs/>
                 <w:kern w:val="36"/>
                 <w:sz w:val="24"/>
@@ -12248,7 +12248,7 @@
           <w:p>
             <w:pPr>
               <w:rPr>
-                <w:rFonts w:ascii="Arial" w:eastAsia="PMingLiU" w:hAnsi="Arial" w:cs="Arial" w:hint="eastAsia"/>
+                <w:rFonts w:ascii="Arial" w:eastAsia="PMingLiU" w:hAnsi="Arial" w:cs="Arial"/>
                 <w:bCs/>
                 <w:kern w:val="36"/>
                 <w:sz w:val="24"/>
@@ -12266,7 +12266,7 @@
           <w:p>
             <w:pPr>
               <w:rPr>
-                <w:rFonts w:ascii="Arial" w:eastAsia="PMingLiU" w:hAnsi="Arial" w:cs="Arial" w:hint="eastAsia"/>
+                <w:rFonts w:ascii="Arial" w:eastAsia="PMingLiU" w:hAnsi="Arial" w:cs="Arial"/>
                 <w:bCs/>
                 <w:kern w:val="36"/>
                 <w:sz w:val="24"/>
@@ -12286,7 +12286,7 @@
             <w:pPr>
               <w:jc w:val="center"/>
               <w:rPr>
-                <w:rFonts w:ascii="Arial" w:eastAsia="PMingLiU" w:hAnsi="Arial" w:cs="Arial" w:hint="eastAsia"/>
+                <w:rFonts w:ascii="Arial" w:eastAsia="PMingLiU" w:hAnsi="Arial" w:cs="Arial"/>
                 <w:bCs/>
                 <w:kern w:val="36"/>
                 <w:sz w:val="24"/>
@@ -12316,7 +12316,7 @@
             <w:pPr>
               <w:jc w:val="center"/>
               <w:rPr>
-                <w:rFonts w:ascii="Arial" w:eastAsia="PMingLiU" w:hAnsi="Arial" w:cs="Arial" w:hint="eastAsia"/>
+                <w:rFonts w:ascii="Arial" w:eastAsia="PMingLiU" w:hAnsi="Arial" w:cs="Arial"/>
                 <w:bCs/>
                 <w:kern w:val="36"/>
                 <w:sz w:val="24"/>
@@ -12530,7 +12530,7 @@
     <w:p>
       <w:pPr>
         <w:rPr>
-          <w:rFonts w:ascii="Arial" w:eastAsia="PMingLiU" w:hAnsi="Arial" w:cs="Arial" w:hint="eastAsia"/>
+          <w:rFonts w:ascii="Arial" w:eastAsia="PMingLiU" w:hAnsi="Arial" w:cs="Arial"/>
           <w:bCs/>
           <w:kern w:val="36"/>
           <w:sz w:val="24"/>
@@ -12562,7 +12562,7 @@
           <w:p>
             <w:pPr>
               <w:rPr>
-                <w:rFonts w:ascii="Arial" w:eastAsia="PMingLiU" w:hAnsi="Arial" w:cs="Arial" w:hint="eastAsia"/>
+                <w:rFonts w:ascii="Arial" w:eastAsia="PMingLiU" w:hAnsi="Arial" w:cs="Arial"/>
                 <w:bCs/>
                 <w:kern w:val="36"/>
                 <w:sz w:val="24"/>
@@ -12580,7 +12580,7 @@
           <w:p>
             <w:pPr>
               <w:rPr>
-                <w:rFonts w:ascii="Arial" w:eastAsia="PMingLiU" w:hAnsi="Arial" w:cs="Arial" w:hint="eastAsia"/>
+                <w:rFonts w:ascii="Arial" w:eastAsia="PMingLiU" w:hAnsi="Arial" w:cs="Arial"/>
                 <w:bCs/>
                 <w:kern w:val="36"/>
                 <w:sz w:val="24"/>
@@ -12598,7 +12598,7 @@
           <w:p>
             <w:pPr>
               <w:rPr>
-                <w:rFonts w:ascii="Arial" w:eastAsia="PMingLiU" w:hAnsi="Arial" w:cs="Arial" w:hint="eastAsia"/>
+                <w:rFonts w:ascii="Arial" w:eastAsia="PMingLiU" w:hAnsi="Arial" w:cs="Arial"/>
                 <w:bCs/>
                 <w:kern w:val="36"/>
                 <w:sz w:val="24"/>
@@ -12616,7 +12616,7 @@
           <w:p>
             <w:pPr>
               <w:rPr>
-                <w:rFonts w:ascii="Arial" w:eastAsia="PMingLiU" w:hAnsi="Arial" w:cs="Arial" w:hint="eastAsia"/>
+                <w:rFonts w:ascii="Arial" w:eastAsia="PMingLiU" w:hAnsi="Arial" w:cs="Arial"/>
                 <w:bCs/>
                 <w:kern w:val="36"/>
                 <w:sz w:val="24"/>
@@ -12634,7 +12634,7 @@
           <w:p>
             <w:pPr>
               <w:rPr>
-                <w:rFonts w:ascii="Arial" w:eastAsia="PMingLiU" w:hAnsi="Arial" w:cs="Arial" w:hint="eastAsia"/>
+                <w:rFonts w:ascii="Arial" w:eastAsia="PMingLiU" w:hAnsi="Arial" w:cs="Arial"/>
                 <w:bCs/>
                 <w:kern w:val="36"/>
                 <w:sz w:val="24"/>
@@ -12652,7 +12652,7 @@
           <w:p>
             <w:pPr>
               <w:rPr>
-                <w:rFonts w:ascii="Arial" w:eastAsia="PMingLiU" w:hAnsi="Arial" w:cs="Arial" w:hint="eastAsia"/>
+                <w:rFonts w:ascii="Arial" w:eastAsia="PMingLiU" w:hAnsi="Arial" w:cs="Arial"/>
                 <w:bCs/>
                 <w:kern w:val="36"/>
                 <w:sz w:val="24"/>
@@ -12672,7 +12672,7 @@
             <w:pPr>
               <w:jc w:val="center"/>
               <w:rPr>
-                <w:rFonts w:ascii="Arial" w:eastAsia="PMingLiU" w:hAnsi="Arial" w:cs="Arial" w:hint="eastAsia"/>
+                <w:rFonts w:ascii="Arial" w:eastAsia="PMingLiU" w:hAnsi="Arial" w:cs="Arial"/>
                 <w:bCs/>
                 <w:kern w:val="36"/>
                 <w:sz w:val="24"/>
@@ -12702,7 +12702,7 @@
             <w:pPr>
               <w:jc w:val="center"/>
               <w:rPr>
-                <w:rFonts w:ascii="Arial" w:eastAsia="PMingLiU" w:hAnsi="Arial" w:cs="Arial" w:hint="eastAsia"/>
+                <w:rFonts w:ascii="Arial" w:eastAsia="PMingLiU" w:hAnsi="Arial" w:cs="Arial"/>
                 <w:bCs/>
                 <w:kern w:val="36"/>
                 <w:sz w:val="24"/>
@@ -12763,7 +12763,7 @@
     <w:p>
       <w:pPr>
         <w:rPr>
-          <w:rFonts w:ascii="Arial" w:eastAsia="PMingLiU" w:hAnsi="Arial" w:cs="Arial" w:hint="eastAsia"/>
+          <w:rFonts w:ascii="Arial" w:eastAsia="PMingLiU" w:hAnsi="Arial" w:cs="Arial"/>
           <w:bCs/>
           <w:kern w:val="36"/>
           <w:sz w:val="24"/>
@@ -12906,19 +12906,19 @@
     <w:p>
       <w:pPr>
         <w:rPr>
-          <w:rFonts w:ascii="Arial" w:eastAsia="PMingLiU" w:hAnsi="Arial" w:cs="Arial" w:hint="eastAsia"/>
-          <w:bCs/>
-          <w:kern w:val="36"/>
-          <w:sz w:val="24"/>
-          <w:szCs w:val="24"/>
-          <w:lang w:eastAsia="zh-HK"/>
-        </w:rPr>
-      </w:pPr>
-    </w:p>
-    <w:p>
-      <w:pPr>
-        <w:rPr>
-          <w:rFonts w:ascii="Arial" w:eastAsia="PMingLiU" w:hAnsi="Arial" w:cs="Arial" w:hint="eastAsia"/>
+          <w:rFonts w:ascii="Arial" w:eastAsia="PMingLiU" w:hAnsi="Arial" w:cs="Arial"/>
+          <w:bCs/>
+          <w:kern w:val="36"/>
+          <w:sz w:val="24"/>
+          <w:szCs w:val="24"/>
+          <w:lang w:eastAsia="zh-HK"/>
+        </w:rPr>
+      </w:pPr>
+    </w:p>
+    <w:p>
+      <w:pPr>
+        <w:rPr>
+          <w:rFonts w:ascii="Arial" w:eastAsia="PMingLiU" w:hAnsi="Arial" w:cs="Arial"/>
           <w:bCs/>
           <w:kern w:val="36"/>
           <w:sz w:val="24"/>
@@ -12950,7 +12950,7 @@
           <w:p>
             <w:pPr>
               <w:rPr>
-                <w:rFonts w:ascii="Arial" w:eastAsia="PMingLiU" w:hAnsi="Arial" w:cs="Arial" w:hint="eastAsia"/>
+                <w:rFonts w:ascii="Arial" w:eastAsia="PMingLiU" w:hAnsi="Arial" w:cs="Arial"/>
                 <w:bCs/>
                 <w:kern w:val="36"/>
                 <w:sz w:val="24"/>
@@ -12968,7 +12968,7 @@
           <w:p>
             <w:pPr>
               <w:rPr>
-                <w:rFonts w:ascii="Arial" w:eastAsia="PMingLiU" w:hAnsi="Arial" w:cs="Arial" w:hint="eastAsia"/>
+                <w:rFonts w:ascii="Arial" w:eastAsia="PMingLiU" w:hAnsi="Arial" w:cs="Arial"/>
                 <w:bCs/>
                 <w:kern w:val="36"/>
                 <w:sz w:val="24"/>
@@ -12986,7 +12986,7 @@
           <w:p>
             <w:pPr>
               <w:rPr>
-                <w:rFonts w:ascii="Arial" w:eastAsia="PMingLiU" w:hAnsi="Arial" w:cs="Arial" w:hint="eastAsia"/>
+                <w:rFonts w:ascii="Arial" w:eastAsia="PMingLiU" w:hAnsi="Arial" w:cs="Arial"/>
                 <w:bCs/>
                 <w:kern w:val="36"/>
                 <w:sz w:val="24"/>
@@ -13004,7 +13004,7 @@
           <w:p>
             <w:pPr>
               <w:rPr>
-                <w:rFonts w:ascii="Arial" w:eastAsia="PMingLiU" w:hAnsi="Arial" w:cs="Arial" w:hint="eastAsia"/>
+                <w:rFonts w:ascii="Arial" w:eastAsia="PMingLiU" w:hAnsi="Arial" w:cs="Arial"/>
                 <w:bCs/>
                 <w:kern w:val="36"/>
                 <w:sz w:val="24"/>
@@ -13022,7 +13022,7 @@
           <w:p>
             <w:pPr>
               <w:rPr>
-                <w:rFonts w:ascii="Arial" w:eastAsia="PMingLiU" w:hAnsi="Arial" w:cs="Arial" w:hint="eastAsia"/>
+                <w:rFonts w:ascii="Arial" w:eastAsia="PMingLiU" w:hAnsi="Arial" w:cs="Arial"/>
                 <w:bCs/>
                 <w:kern w:val="36"/>
                 <w:sz w:val="24"/>
@@ -13040,7 +13040,7 @@
           <w:p>
             <w:pPr>
               <w:rPr>
-                <w:rFonts w:ascii="Arial" w:eastAsia="PMingLiU" w:hAnsi="Arial" w:cs="Arial" w:hint="eastAsia"/>
+                <w:rFonts w:ascii="Arial" w:eastAsia="PMingLiU" w:hAnsi="Arial" w:cs="Arial"/>
                 <w:bCs/>
                 <w:kern w:val="36"/>
                 <w:sz w:val="24"/>
@@ -13060,7 +13060,7 @@
             <w:pPr>
               <w:jc w:val="center"/>
               <w:rPr>
-                <w:rFonts w:ascii="Arial" w:eastAsia="PMingLiU" w:hAnsi="Arial" w:cs="Arial" w:hint="eastAsia"/>
+                <w:rFonts w:ascii="Arial" w:eastAsia="PMingLiU" w:hAnsi="Arial" w:cs="Arial"/>
                 <w:bCs/>
                 <w:kern w:val="36"/>
                 <w:sz w:val="24"/>
@@ -13090,7 +13090,7 @@
             <w:pPr>
               <w:jc w:val="center"/>
               <w:rPr>
-                <w:rFonts w:ascii="Arial" w:eastAsia="PMingLiU" w:hAnsi="Arial" w:cs="Arial" w:hint="eastAsia"/>
+                <w:rFonts w:ascii="Arial" w:eastAsia="PMingLiU" w:hAnsi="Arial" w:cs="Arial"/>
                 <w:bCs/>
                 <w:kern w:val="36"/>
                 <w:sz w:val="24"/>
@@ -13139,7 +13139,7 @@
     <w:p>
       <w:pPr>
         <w:rPr>
-          <w:rFonts w:ascii="Arial" w:eastAsia="PMingLiU" w:hAnsi="Arial" w:cs="Arial" w:hint="eastAsia"/>
+          <w:rFonts w:ascii="Arial" w:eastAsia="PMingLiU" w:hAnsi="Arial" w:cs="Arial"/>
           <w:bCs/>
           <w:kern w:val="36"/>
           <w:sz w:val="24"/>
@@ -14106,7 +14106,7 @@
     <w:p>
       <w:pPr>
         <w:rPr>
-          <w:rFonts w:ascii="Arial" w:eastAsia="PMingLiU" w:hAnsi="Arial" w:cs="Arial" w:hint="eastAsia"/>
+          <w:rFonts w:ascii="Arial" w:eastAsia="PMingLiU" w:hAnsi="Arial" w:cs="Arial"/>
           <w:bCs/>
           <w:kern w:val="36"/>
           <w:sz w:val="24"/>
@@ -15622,7 +15622,7 @@
     <w:p>
       <w:pPr>
         <w:rPr>
-          <w:rFonts w:ascii="Arial" w:eastAsia="PMingLiU" w:hAnsi="Arial" w:cs="Arial" w:hint="eastAsia"/>
+          <w:rFonts w:ascii="Arial" w:eastAsia="PMingLiU" w:hAnsi="Arial" w:cs="Arial"/>
           <w:bCs/>
           <w:kern w:val="36"/>
           <w:sz w:val="24"/>
@@ -15935,8 +15935,9 @@
           <w:szCs w:val="24"/>
           <w:lang w:eastAsia="zh-HK"/>
         </w:rPr>
-        <w:t xml:space="preserve"> ratio. The set using decision tree split the testing data into 5, 10 sets and MLP classifier </w:t>
-      </w:r>
+        <w:t xml:space="preserve"> ratio. The set using decision tree split the testing data into 5, 10 sets and MLP classifier split the testing data into 6, 9, 18, 24 sets. The funny fact inside is the number of </w:t>
+      </w:r>
+      <w:proofErr w:type="gramStart"/>
       <w:r>
         <w:rPr>
           <w:rFonts w:ascii="Arial" w:eastAsia="PMingLiU" w:hAnsi="Arial" w:cs="Arial"/>
@@ -15946,8 +15947,9 @@
           <w:szCs w:val="24"/>
           <w:lang w:eastAsia="zh-HK"/>
         </w:rPr>
-        <w:t xml:space="preserve">split the testing data into </w:t>
-      </w:r>
+        <w:t>set</w:t>
+      </w:r>
+      <w:proofErr w:type="gramEnd"/>
       <w:r>
         <w:rPr>
           <w:rFonts w:ascii="Arial" w:eastAsia="PMingLiU" w:hAnsi="Arial" w:cs="Arial"/>
@@ -15957,9 +15959,11 @@
           <w:szCs w:val="24"/>
           <w:lang w:eastAsia="zh-HK"/>
         </w:rPr>
-        <w:t>6, 9, 18, 24</w:t>
-      </w:r>
-      <w:r>
+        <w:t xml:space="preserve"> to split the data have share the same factor, 5 is the factor of (5, 10) and 3 is the factor of (6, 9, 18, 24). It is because they have the same exactly moment of re-training.</w:t>
+      </w:r>
+    </w:p>
+    <w:p>
+      <w:pPr>
         <w:rPr>
           <w:rFonts w:ascii="Arial" w:eastAsia="PMingLiU" w:hAnsi="Arial" w:cs="Arial"/>
           <w:bCs/>
@@ -15968,9 +15972,10 @@
           <w:szCs w:val="24"/>
           <w:lang w:eastAsia="zh-HK"/>
         </w:rPr>
-        <w:t xml:space="preserve"> sets</w:t>
-      </w:r>
-      <w:r>
+      </w:pPr>
+    </w:p>
+    <w:p>
+      <w:pPr>
         <w:rPr>
           <w:rFonts w:ascii="Arial" w:eastAsia="PMingLiU" w:hAnsi="Arial" w:cs="Arial"/>
           <w:bCs/>
@@ -15979,9 +15984,7 @@
           <w:szCs w:val="24"/>
           <w:lang w:eastAsia="zh-HK"/>
         </w:rPr>
-        <w:t xml:space="preserve">. The funny fact inside is the number of </w:t>
-      </w:r>
-      <w:proofErr w:type="gramStart"/>
+      </w:pPr>
       <w:r>
         <w:rPr>
           <w:rFonts w:ascii="Arial" w:eastAsia="PMingLiU" w:hAnsi="Arial" w:cs="Arial"/>
@@ -15991,60 +15994,13 @@
           <w:szCs w:val="24"/>
           <w:lang w:eastAsia="zh-HK"/>
         </w:rPr>
-        <w:t>set</w:t>
-      </w:r>
-      <w:proofErr w:type="gramEnd"/>
-      <w:r>
+        <w:t>n = 5</w:t>
+      </w:r>
+    </w:p>
+    <w:p>
+      <w:pPr>
         <w:rPr>
           <w:rFonts w:ascii="Arial" w:eastAsia="PMingLiU" w:hAnsi="Arial" w:cs="Arial"/>
-          <w:bCs/>
-          <w:kern w:val="36"/>
-          <w:sz w:val="24"/>
-          <w:szCs w:val="24"/>
-          <w:lang w:eastAsia="zh-HK"/>
-        </w:rPr>
-        <w:t xml:space="preserve"> to split the data have share the same factor, 5 is the factor of (5, 10) and 3 is the factor of (6, 9, 18, 24). It is because they have the same exactly moment of re-training.</w:t>
-      </w:r>
-    </w:p>
-    <w:p>
-      <w:pPr>
-        <w:rPr>
-          <w:rFonts w:ascii="Arial" w:eastAsia="PMingLiU" w:hAnsi="Arial" w:cs="Arial"/>
-          <w:bCs/>
-          <w:kern w:val="36"/>
-          <w:sz w:val="24"/>
-          <w:szCs w:val="24"/>
-          <w:lang w:eastAsia="zh-HK"/>
-        </w:rPr>
-      </w:pPr>
-    </w:p>
-    <w:p>
-      <w:pPr>
-        <w:rPr>
-          <w:rFonts w:ascii="Arial" w:eastAsia="PMingLiU" w:hAnsi="Arial" w:cs="Arial"/>
-          <w:bCs/>
-          <w:kern w:val="36"/>
-          <w:sz w:val="24"/>
-          <w:szCs w:val="24"/>
-          <w:lang w:eastAsia="zh-HK"/>
-        </w:rPr>
-      </w:pPr>
-      <w:r>
-        <w:rPr>
-          <w:rFonts w:ascii="Arial" w:eastAsia="PMingLiU" w:hAnsi="Arial" w:cs="Arial"/>
-          <w:bCs/>
-          <w:kern w:val="36"/>
-          <w:sz w:val="24"/>
-          <w:szCs w:val="24"/>
-          <w:lang w:eastAsia="zh-HK"/>
-        </w:rPr>
-        <w:t>n = 5</w:t>
-      </w:r>
-    </w:p>
-    <w:p>
-      <w:pPr>
-        <w:rPr>
-          <w:rFonts w:ascii="Arial" w:eastAsia="PMingLiU" w:hAnsi="Arial" w:cs="Arial" w:hint="eastAsia"/>
           <w:bCs/>
           <w:kern w:val="36"/>
           <w:sz w:val="24"/>
@@ -16076,7 +16032,7 @@
           <w:p>
             <w:pPr>
               <w:rPr>
-                <w:rFonts w:ascii="Arial" w:eastAsia="PMingLiU" w:hAnsi="Arial" w:cs="Arial" w:hint="eastAsia"/>
+                <w:rFonts w:ascii="Arial" w:eastAsia="PMingLiU" w:hAnsi="Arial" w:cs="Arial"/>
                 <w:bCs/>
                 <w:kern w:val="36"/>
                 <w:sz w:val="24"/>
@@ -16094,7 +16050,7 @@
           <w:p>
             <w:pPr>
               <w:rPr>
-                <w:rFonts w:ascii="Arial" w:eastAsia="PMingLiU" w:hAnsi="Arial" w:cs="Arial" w:hint="eastAsia"/>
+                <w:rFonts w:ascii="Arial" w:eastAsia="PMingLiU" w:hAnsi="Arial" w:cs="Arial"/>
                 <w:bCs/>
                 <w:kern w:val="36"/>
                 <w:sz w:val="24"/>
@@ -16112,7 +16068,7 @@
           <w:p>
             <w:pPr>
               <w:rPr>
-                <w:rFonts w:ascii="Arial" w:eastAsia="PMingLiU" w:hAnsi="Arial" w:cs="Arial" w:hint="eastAsia"/>
+                <w:rFonts w:ascii="Arial" w:eastAsia="PMingLiU" w:hAnsi="Arial" w:cs="Arial"/>
                 <w:bCs/>
                 <w:kern w:val="36"/>
                 <w:sz w:val="24"/>
@@ -16130,7 +16086,7 @@
           <w:p>
             <w:pPr>
               <w:rPr>
-                <w:rFonts w:ascii="Arial" w:eastAsia="PMingLiU" w:hAnsi="Arial" w:cs="Arial" w:hint="eastAsia"/>
+                <w:rFonts w:ascii="Arial" w:eastAsia="PMingLiU" w:hAnsi="Arial" w:cs="Arial"/>
                 <w:bCs/>
                 <w:kern w:val="36"/>
                 <w:sz w:val="24"/>
@@ -16148,7 +16104,7 @@
           <w:p>
             <w:pPr>
               <w:rPr>
-                <w:rFonts w:ascii="Arial" w:eastAsia="PMingLiU" w:hAnsi="Arial" w:cs="Arial" w:hint="eastAsia"/>
+                <w:rFonts w:ascii="Arial" w:eastAsia="PMingLiU" w:hAnsi="Arial" w:cs="Arial"/>
                 <w:bCs/>
                 <w:kern w:val="36"/>
                 <w:sz w:val="24"/>
@@ -16166,7 +16122,7 @@
           <w:p>
             <w:pPr>
               <w:rPr>
-                <w:rFonts w:ascii="Arial" w:eastAsia="PMingLiU" w:hAnsi="Arial" w:cs="Arial" w:hint="eastAsia"/>
+                <w:rFonts w:ascii="Arial" w:eastAsia="PMingLiU" w:hAnsi="Arial" w:cs="Arial"/>
                 <w:bCs/>
                 <w:kern w:val="36"/>
                 <w:sz w:val="24"/>
@@ -16186,7 +16142,7 @@
             <w:pPr>
               <w:jc w:val="center"/>
               <w:rPr>
-                <w:rFonts w:ascii="Arial" w:eastAsia="PMingLiU" w:hAnsi="Arial" w:cs="Arial" w:hint="eastAsia"/>
+                <w:rFonts w:ascii="Arial" w:eastAsia="PMingLiU" w:hAnsi="Arial" w:cs="Arial"/>
                 <w:bCs/>
                 <w:kern w:val="36"/>
                 <w:sz w:val="24"/>
@@ -16216,7 +16172,7 @@
             <w:pPr>
               <w:jc w:val="center"/>
               <w:rPr>
-                <w:rFonts w:ascii="Arial" w:eastAsia="PMingLiU" w:hAnsi="Arial" w:cs="Arial" w:hint="eastAsia"/>
+                <w:rFonts w:ascii="Arial" w:eastAsia="PMingLiU" w:hAnsi="Arial" w:cs="Arial"/>
                 <w:bCs/>
                 <w:kern w:val="36"/>
                 <w:sz w:val="24"/>
@@ -16647,24 +16603,13 @@
           <w:szCs w:val="24"/>
           <w:lang w:eastAsia="zh-HK"/>
         </w:rPr>
-        <w:t xml:space="preserve">n = </w:t>
-      </w:r>
-      <w:r>
+        <w:t>n = 10                  re-training</w:t>
+      </w:r>
+    </w:p>
+    <w:p>
+      <w:pPr>
         <w:rPr>
           <w:rFonts w:ascii="Arial" w:eastAsia="PMingLiU" w:hAnsi="Arial" w:cs="Arial"/>
-          <w:bCs/>
-          <w:kern w:val="36"/>
-          <w:sz w:val="24"/>
-          <w:szCs w:val="24"/>
-          <w:lang w:eastAsia="zh-HK"/>
-        </w:rPr>
-        <w:t>10                  re-training</w:t>
-      </w:r>
-    </w:p>
-    <w:p>
-      <w:pPr>
-        <w:rPr>
-          <w:rFonts w:ascii="Arial" w:eastAsia="PMingLiU" w:hAnsi="Arial" w:cs="Arial" w:hint="eastAsia"/>
           <w:bCs/>
           <w:kern w:val="36"/>
           <w:sz w:val="24"/>
@@ -16701,7 +16646,7 @@
           <w:p>
             <w:pPr>
               <w:rPr>
-                <w:rFonts w:ascii="Arial" w:eastAsia="PMingLiU" w:hAnsi="Arial" w:cs="Arial" w:hint="eastAsia"/>
+                <w:rFonts w:ascii="Arial" w:eastAsia="PMingLiU" w:hAnsi="Arial" w:cs="Arial"/>
                 <w:bCs/>
                 <w:kern w:val="36"/>
                 <w:sz w:val="24"/>
@@ -16719,7 +16664,7 @@
           <w:p>
             <w:pPr>
               <w:rPr>
-                <w:rFonts w:ascii="Arial" w:eastAsia="PMingLiU" w:hAnsi="Arial" w:cs="Arial" w:hint="eastAsia"/>
+                <w:rFonts w:ascii="Arial" w:eastAsia="PMingLiU" w:hAnsi="Arial" w:cs="Arial"/>
                 <w:bCs/>
                 <w:kern w:val="36"/>
                 <w:sz w:val="24"/>
@@ -16737,7 +16682,7 @@
           <w:p>
             <w:pPr>
               <w:rPr>
-                <w:rFonts w:ascii="Arial" w:eastAsia="PMingLiU" w:hAnsi="Arial" w:cs="Arial" w:hint="eastAsia"/>
+                <w:rFonts w:ascii="Arial" w:eastAsia="PMingLiU" w:hAnsi="Arial" w:cs="Arial"/>
                 <w:bCs/>
                 <w:kern w:val="36"/>
                 <w:sz w:val="24"/>
@@ -16755,7 +16700,7 @@
           <w:p>
             <w:pPr>
               <w:rPr>
-                <w:rFonts w:ascii="Arial" w:eastAsia="PMingLiU" w:hAnsi="Arial" w:cs="Arial" w:hint="eastAsia"/>
+                <w:rFonts w:ascii="Arial" w:eastAsia="PMingLiU" w:hAnsi="Arial" w:cs="Arial"/>
                 <w:bCs/>
                 <w:kern w:val="36"/>
                 <w:sz w:val="24"/>
@@ -16773,7 +16718,7 @@
           <w:p>
             <w:pPr>
               <w:rPr>
-                <w:rFonts w:ascii="Arial" w:eastAsia="PMingLiU" w:hAnsi="Arial" w:cs="Arial" w:hint="eastAsia"/>
+                <w:rFonts w:ascii="Arial" w:eastAsia="PMingLiU" w:hAnsi="Arial" w:cs="Arial"/>
                 <w:bCs/>
                 <w:kern w:val="36"/>
                 <w:sz w:val="24"/>
@@ -16791,7 +16736,7 @@
           <w:p>
             <w:pPr>
               <w:rPr>
-                <w:rFonts w:ascii="Arial" w:eastAsia="PMingLiU" w:hAnsi="Arial" w:cs="Arial" w:hint="eastAsia"/>
+                <w:rFonts w:ascii="Arial" w:eastAsia="PMingLiU" w:hAnsi="Arial" w:cs="Arial"/>
                 <w:bCs/>
                 <w:kern w:val="36"/>
                 <w:sz w:val="24"/>
@@ -16809,7 +16754,7 @@
           <w:p>
             <w:pPr>
               <w:rPr>
-                <w:rFonts w:ascii="Arial" w:eastAsia="PMingLiU" w:hAnsi="Arial" w:cs="Arial" w:hint="eastAsia"/>
+                <w:rFonts w:ascii="Arial" w:eastAsia="PMingLiU" w:hAnsi="Arial" w:cs="Arial"/>
                 <w:bCs/>
                 <w:kern w:val="36"/>
                 <w:sz w:val="24"/>
@@ -16827,7 +16772,7 @@
           <w:p>
             <w:pPr>
               <w:rPr>
-                <w:rFonts w:ascii="Arial" w:eastAsia="PMingLiU" w:hAnsi="Arial" w:cs="Arial" w:hint="eastAsia"/>
+                <w:rFonts w:ascii="Arial" w:eastAsia="PMingLiU" w:hAnsi="Arial" w:cs="Arial"/>
                 <w:bCs/>
                 <w:kern w:val="36"/>
                 <w:sz w:val="24"/>
@@ -16845,7 +16790,7 @@
           <w:p>
             <w:pPr>
               <w:rPr>
-                <w:rFonts w:ascii="Arial" w:eastAsia="PMingLiU" w:hAnsi="Arial" w:cs="Arial" w:hint="eastAsia"/>
+                <w:rFonts w:ascii="Arial" w:eastAsia="PMingLiU" w:hAnsi="Arial" w:cs="Arial"/>
                 <w:bCs/>
                 <w:kern w:val="36"/>
                 <w:sz w:val="24"/>
@@ -16863,7 +16808,7 @@
           <w:p>
             <w:pPr>
               <w:rPr>
-                <w:rFonts w:ascii="Arial" w:eastAsia="PMingLiU" w:hAnsi="Arial" w:cs="Arial" w:hint="eastAsia"/>
+                <w:rFonts w:ascii="Arial" w:eastAsia="PMingLiU" w:hAnsi="Arial" w:cs="Arial"/>
                 <w:bCs/>
                 <w:kern w:val="36"/>
                 <w:sz w:val="24"/>
@@ -16881,7 +16826,7 @@
           <w:p>
             <w:pPr>
               <w:rPr>
-                <w:rFonts w:ascii="Arial" w:eastAsia="PMingLiU" w:hAnsi="Arial" w:cs="Arial" w:hint="eastAsia"/>
+                <w:rFonts w:ascii="Arial" w:eastAsia="PMingLiU" w:hAnsi="Arial" w:cs="Arial"/>
                 <w:bCs/>
                 <w:kern w:val="36"/>
                 <w:sz w:val="24"/>
@@ -16901,7 +16846,7 @@
             <w:pPr>
               <w:jc w:val="center"/>
               <w:rPr>
-                <w:rFonts w:ascii="Arial" w:eastAsia="PMingLiU" w:hAnsi="Arial" w:cs="Arial" w:hint="eastAsia"/>
+                <w:rFonts w:ascii="Arial" w:eastAsia="PMingLiU" w:hAnsi="Arial" w:cs="Arial"/>
                 <w:bCs/>
                 <w:kern w:val="36"/>
                 <w:sz w:val="24"/>
@@ -16931,7 +16876,7 @@
             <w:pPr>
               <w:jc w:val="center"/>
               <w:rPr>
-                <w:rFonts w:ascii="Arial" w:eastAsia="PMingLiU" w:hAnsi="Arial" w:cs="Arial" w:hint="eastAsia"/>
+                <w:rFonts w:ascii="Arial" w:eastAsia="PMingLiU" w:hAnsi="Arial" w:cs="Arial"/>
                 <w:bCs/>
                 <w:kern w:val="36"/>
                 <w:sz w:val="24"/>
@@ -17065,7 +17010,7 @@
           <w:p>
             <w:pPr>
               <w:rPr>
-                <w:rFonts w:ascii="Arial" w:eastAsia="等线" w:hAnsi="Arial" w:cs="Arial" w:hint="eastAsia"/>
+                <w:rFonts w:ascii="Arial" w:eastAsia="等线" w:hAnsi="Arial" w:cs="Arial"/>
                 <w:color w:val="000000"/>
               </w:rPr>
             </w:pPr>
@@ -17085,7 +17030,7 @@
           <w:p>
             <w:pPr>
               <w:rPr>
-                <w:rFonts w:ascii="Arial" w:eastAsia="等线" w:hAnsi="Arial" w:cs="Arial" w:hint="eastAsia"/>
+                <w:rFonts w:ascii="Arial" w:eastAsia="等线" w:hAnsi="Arial" w:cs="Arial"/>
                 <w:color w:val="000000"/>
               </w:rPr>
             </w:pPr>
@@ -17200,7 +17145,7 @@
           <w:p>
             <w:pPr>
               <w:rPr>
-                <w:rFonts w:ascii="Arial" w:eastAsia="等线" w:hAnsi="Arial" w:cs="Arial" w:hint="eastAsia"/>
+                <w:rFonts w:ascii="Arial" w:eastAsia="等线" w:hAnsi="Arial" w:cs="Arial"/>
                 <w:color w:val="000000"/>
               </w:rPr>
             </w:pPr>
@@ -17259,7 +17204,7 @@
           <w:p>
             <w:pPr>
               <w:rPr>
-                <w:rFonts w:ascii="Arial" w:eastAsia="等线" w:hAnsi="Arial" w:cs="Arial" w:hint="eastAsia"/>
+                <w:rFonts w:ascii="Arial" w:eastAsia="等线" w:hAnsi="Arial" w:cs="Arial"/>
                 <w:color w:val="000000"/>
               </w:rPr>
             </w:pPr>
@@ -17281,57 +17226,57 @@
           <w:p>
             <w:pPr>
               <w:rPr>
+                <w:rFonts w:ascii="Arial" w:eastAsia="等线" w:hAnsi="Arial" w:cs="Arial"/>
+                <w:color w:val="000000"/>
+              </w:rPr>
+            </w:pPr>
+            <w:r>
+              <w:rPr>
                 <w:rFonts w:ascii="Arial" w:eastAsia="等线" w:hAnsi="Arial" w:cs="Arial" w:hint="eastAsia"/>
                 <w:color w:val="000000"/>
               </w:rPr>
+              <w:t>R</w:t>
+            </w:r>
+            <w:r>
+              <w:rPr>
+                <w:rFonts w:ascii="Arial" w:eastAsia="等线" w:hAnsi="Arial" w:cs="Arial"/>
+                <w:color w:val="000000"/>
+              </w:rPr>
+              <w:t>etrain after n calendar days</w:t>
+            </w:r>
+          </w:p>
+        </w:tc>
+        <w:tc>
+          <w:tcPr>
+            <w:tcW w:w="4148" w:type="dxa"/>
+          </w:tcPr>
+          <w:p>
+            <w:pPr>
+              <w:rPr>
+                <w:rFonts w:ascii="Arial" w:eastAsia="等线" w:hAnsi="Arial" w:cs="Arial"/>
+                <w:color w:val="000000"/>
+              </w:rPr>
+            </w:pPr>
+            <w:r>
+              <w:rPr>
+                <w:rFonts w:ascii="Arial" w:eastAsia="等线" w:hAnsi="Arial" w:cs="Arial"/>
+                <w:color w:val="000000"/>
+              </w:rPr>
+              <w:t>143 days</w:t>
+            </w:r>
+          </w:p>
+          <w:p>
+            <w:pPr>
+              <w:rPr>
+                <w:rFonts w:ascii="Arial" w:eastAsia="等线" w:hAnsi="Arial" w:cs="Arial"/>
+                <w:color w:val="000000"/>
+              </w:rPr>
             </w:pPr>
             <w:r>
               <w:rPr>
                 <w:rFonts w:ascii="Arial" w:eastAsia="等线" w:hAnsi="Arial" w:cs="Arial" w:hint="eastAsia"/>
                 <w:color w:val="000000"/>
               </w:rPr>
-              <w:t>R</w:t>
-            </w:r>
-            <w:r>
-              <w:rPr>
-                <w:rFonts w:ascii="Arial" w:eastAsia="等线" w:hAnsi="Arial" w:cs="Arial"/>
-                <w:color w:val="000000"/>
-              </w:rPr>
-              <w:t>etrain after n calendar days</w:t>
-            </w:r>
-          </w:p>
-        </w:tc>
-        <w:tc>
-          <w:tcPr>
-            <w:tcW w:w="4148" w:type="dxa"/>
-          </w:tcPr>
-          <w:p>
-            <w:pPr>
-              <w:rPr>
-                <w:rFonts w:ascii="Arial" w:eastAsia="等线" w:hAnsi="Arial" w:cs="Arial"/>
-                <w:color w:val="000000"/>
-              </w:rPr>
-            </w:pPr>
-            <w:r>
-              <w:rPr>
-                <w:rFonts w:ascii="Arial" w:eastAsia="等线" w:hAnsi="Arial" w:cs="Arial"/>
-                <w:color w:val="000000"/>
-              </w:rPr>
-              <w:t>143 days</w:t>
-            </w:r>
-          </w:p>
-          <w:p>
-            <w:pPr>
-              <w:rPr>
-                <w:rFonts w:ascii="Arial" w:eastAsia="等线" w:hAnsi="Arial" w:cs="Arial" w:hint="eastAsia"/>
-                <w:color w:val="000000"/>
-              </w:rPr>
-            </w:pPr>
-            <w:r>
-              <w:rPr>
-                <w:rFonts w:ascii="Arial" w:eastAsia="等线" w:hAnsi="Arial" w:cs="Arial" w:hint="eastAsia"/>
-                <w:color w:val="000000"/>
-              </w:rPr>
               <w:t>(</w:t>
             </w:r>
             <w:r>
@@ -17339,21 +17284,7 @@
                 <w:rFonts w:ascii="Arial" w:eastAsia="等线" w:hAnsi="Arial" w:cs="Arial"/>
                 <w:color w:val="000000"/>
               </w:rPr>
-              <w:t xml:space="preserve">n = 10, </w:t>
-            </w:r>
-            <w:r>
-              <w:rPr>
-                <w:rFonts w:ascii="Arial" w:eastAsia="等线" w:hAnsi="Arial" w:cs="Arial"/>
-                <w:color w:val="000000"/>
-              </w:rPr>
-              <w:t>1428</w:t>
-            </w:r>
-            <w:r>
-              <w:rPr>
-                <w:rFonts w:ascii="Arial" w:eastAsia="等线" w:hAnsi="Arial" w:cs="Arial"/>
-                <w:color w:val="000000"/>
-              </w:rPr>
-              <w:t xml:space="preserve"> days / 10 = 143 days)</w:t>
+              <w:t>n = 10, 1428 days / 10 = 143 days)</w:t>
             </w:r>
           </w:p>
         </w:tc>
@@ -17374,6 +17305,16 @@
     <w:p>
       <w:pPr>
         <w:rPr>
+          <w:rFonts w:ascii="Arial" w:eastAsia="PMingLiU" w:hAnsi="Arial" w:cs="Arial"/>
+          <w:bCs/>
+          <w:kern w:val="36"/>
+          <w:sz w:val="24"/>
+          <w:szCs w:val="24"/>
+          <w:lang w:eastAsia="zh-HK"/>
+        </w:rPr>
+      </w:pPr>
+      <w:r>
+        <w:rPr>
           <w:rFonts w:ascii="Arial" w:eastAsia="PMingLiU" w:hAnsi="Arial" w:cs="Arial" w:hint="eastAsia"/>
           <w:bCs/>
           <w:kern w:val="36"/>
@@ -17381,6 +17322,185 @@
           <w:szCs w:val="24"/>
           <w:lang w:eastAsia="zh-HK"/>
         </w:rPr>
+        <w:t>I</w:t>
+      </w:r>
+      <w:r>
+        <w:rPr>
+          <w:rFonts w:ascii="Arial" w:eastAsia="PMingLiU" w:hAnsi="Arial" w:cs="Arial"/>
+          <w:bCs/>
+          <w:kern w:val="36"/>
+          <w:sz w:val="24"/>
+          <w:szCs w:val="24"/>
+          <w:lang w:eastAsia="zh-HK"/>
+        </w:rPr>
+        <w:t xml:space="preserve">t has the highest </w:t>
+      </w:r>
+      <w:proofErr w:type="spellStart"/>
+      <w:r>
+        <w:rPr>
+          <w:rFonts w:ascii="Arial" w:eastAsia="PMingLiU" w:hAnsi="Arial" w:cs="Arial"/>
+          <w:bCs/>
+          <w:kern w:val="36"/>
+          <w:sz w:val="24"/>
+          <w:szCs w:val="24"/>
+          <w:lang w:eastAsia="zh-HK"/>
+        </w:rPr>
+        <w:t>calmar</w:t>
+      </w:r>
+      <w:proofErr w:type="spellEnd"/>
+      <w:r>
+        <w:rPr>
+          <w:rFonts w:ascii="Arial" w:eastAsia="PMingLiU" w:hAnsi="Arial" w:cs="Arial"/>
+          <w:bCs/>
+          <w:kern w:val="36"/>
+          <w:sz w:val="24"/>
+          <w:szCs w:val="24"/>
+          <w:lang w:eastAsia="zh-HK"/>
+        </w:rPr>
+        <w:t xml:space="preserve"> ratio</w:t>
+      </w:r>
+      <w:r>
+        <w:rPr>
+          <w:rFonts w:ascii="Arial" w:eastAsia="PMingLiU" w:hAnsi="Arial" w:cs="Arial"/>
+          <w:bCs/>
+          <w:kern w:val="36"/>
+          <w:sz w:val="24"/>
+          <w:szCs w:val="24"/>
+          <w:lang w:eastAsia="zh-HK"/>
+        </w:rPr>
+        <w:t xml:space="preserve"> 11.62 with cumulative returns 43.96% and maximum drawdown 3.78%</w:t>
+      </w:r>
+      <w:r>
+        <w:rPr>
+          <w:rFonts w:ascii="Arial" w:eastAsia="PMingLiU" w:hAnsi="Arial" w:cs="Arial"/>
+          <w:bCs/>
+          <w:kern w:val="36"/>
+          <w:sz w:val="24"/>
+          <w:szCs w:val="24"/>
+          <w:lang w:eastAsia="zh-HK"/>
+        </w:rPr>
+        <w:t xml:space="preserve"> in the </w:t>
+      </w:r>
+      <w:r>
+        <w:rPr>
+          <w:rFonts w:ascii="Arial" w:eastAsia="PMingLiU" w:hAnsi="Arial" w:cs="Arial"/>
+          <w:bCs/>
+          <w:kern w:val="36"/>
+          <w:sz w:val="24"/>
+          <w:szCs w:val="24"/>
+          <w:lang w:eastAsia="zh-HK"/>
+        </w:rPr>
+        <w:t>result set. The reason to pick n = 10 instead of n = 5 is higher frequency of re-training is allowed have high robustness in market status identification.</w:t>
+      </w:r>
+      <w:r>
+        <w:rPr>
+          <w:rFonts w:ascii="Arial" w:eastAsia="PMingLiU" w:hAnsi="Arial" w:cs="Arial"/>
+          <w:bCs/>
+          <w:kern w:val="36"/>
+          <w:sz w:val="24"/>
+          <w:szCs w:val="24"/>
+          <w:lang w:eastAsia="zh-HK"/>
+        </w:rPr>
+        <w:t xml:space="preserve"> H</w:t>
+      </w:r>
+      <w:r>
+        <w:rPr>
+          <w:rFonts w:ascii="Arial" w:eastAsia="PMingLiU" w:hAnsi="Arial" w:cs="Arial"/>
+          <w:bCs/>
+          <w:kern w:val="36"/>
+          <w:sz w:val="24"/>
+          <w:szCs w:val="24"/>
+          <w:lang w:eastAsia="zh-HK"/>
+        </w:rPr>
+        <w:t>ere is the equity curve and the drawdown curve of the final solution.</w:t>
+      </w:r>
+    </w:p>
+    <w:p>
+      <w:pPr>
+        <w:rPr>
+          <w:rFonts w:ascii="Arial" w:eastAsia="PMingLiU" w:hAnsi="Arial" w:cs="Arial"/>
+          <w:bCs/>
+          <w:kern w:val="36"/>
+          <w:sz w:val="24"/>
+          <w:szCs w:val="24"/>
+          <w:lang w:eastAsia="zh-HK"/>
+        </w:rPr>
+      </w:pPr>
+      <w:r>
+        <w:rPr>
+          <w:rFonts w:ascii="Arial" w:eastAsia="PMingLiU" w:hAnsi="Arial" w:cs="Arial"/>
+          <w:bCs/>
+          <w:noProof/>
+          <w:kern w:val="36"/>
+          <w:sz w:val="24"/>
+          <w:szCs w:val="24"/>
+          <w:lang w:eastAsia="zh-HK"/>
+        </w:rPr>
+        <w:lastRenderedPageBreak/>
+        <w:drawing>
+          <wp:inline distT="0" distB="0" distL="0" distR="0">
+            <wp:extent cx="5276850" cy="3393871"/>
+            <wp:effectExtent l="0" t="0" r="0" b="0"/>
+            <wp:docPr id="14" name="圖片 14" descr="C:\Users\user\Documents\git_hub\udacity_capstone_project\best_sol_equity.png"/>
+            <wp:cNvGraphicFramePr>
+              <a:graphicFrameLocks xmlns:a="http://schemas.openxmlformats.org/drawingml/2006/main" noChangeAspect="1"/>
+            </wp:cNvGraphicFramePr>
+            <a:graphic xmlns:a="http://schemas.openxmlformats.org/drawingml/2006/main">
+              <a:graphicData uri="http://schemas.openxmlformats.org/drawingml/2006/picture">
+                <pic:pic xmlns:pic="http://schemas.openxmlformats.org/drawingml/2006/picture">
+                  <pic:nvPicPr>
+                    <pic:cNvPr id="0" name="Picture 1" descr="C:\Users\user\Documents\git_hub\udacity_capstone_project\best_sol_equity.png"/>
+                    <pic:cNvPicPr>
+                      <a:picLocks noChangeAspect="1" noChangeArrowheads="1"/>
+                    </pic:cNvPicPr>
+                  </pic:nvPicPr>
+                  <pic:blipFill rotWithShape="1">
+                    <a:blip r:embed="rId10">
+                      <a:extLst>
+                        <a:ext uri="{28A0092B-C50C-407E-A947-70E740481C1C}">
+                          <a14:useLocalDpi xmlns:a14="http://schemas.microsoft.com/office/drawing/2010/main" val="0"/>
+                        </a:ext>
+                      </a:extLst>
+                    </a:blip>
+                    <a:srcRect l="5971" t="11112" r="9339" b="7317"/>
+                    <a:stretch/>
+                  </pic:blipFill>
+                  <pic:spPr bwMode="auto">
+                    <a:xfrm>
+                      <a:off x="0" y="0"/>
+                      <a:ext cx="5290166" cy="3402435"/>
+                    </a:xfrm>
+                    <a:prstGeom prst="rect">
+                      <a:avLst/>
+                    </a:prstGeom>
+                    <a:noFill/>
+                    <a:ln>
+                      <a:noFill/>
+                    </a:ln>
+                    <a:extLst>
+                      <a:ext uri="{53640926-AAD7-44D8-BBD7-CCE9431645EC}">
+                        <a14:shadowObscured xmlns:a14="http://schemas.microsoft.com/office/drawing/2010/main"/>
+                      </a:ext>
+                    </a:extLst>
+                  </pic:spPr>
+                </pic:pic>
+              </a:graphicData>
+            </a:graphic>
+          </wp:inline>
+        </w:drawing>
+      </w:r>
+    </w:p>
+    <w:p>
+      <w:pPr>
+        <w:jc w:val="center"/>
+        <w:rPr>
+          <w:rFonts w:ascii="Arial" w:eastAsia="PMingLiU" w:hAnsi="Arial" w:cs="Arial"/>
+          <w:bCs/>
+          <w:kern w:val="36"/>
+          <w:sz w:val="24"/>
+          <w:szCs w:val="24"/>
+          <w:lang w:eastAsia="zh-HK"/>
+        </w:rPr>
       </w:pPr>
       <w:r>
         <w:rPr>
@@ -17391,7 +17511,7 @@
           <w:szCs w:val="24"/>
           <w:lang w:eastAsia="zh-HK"/>
         </w:rPr>
-        <w:t>I</w:t>
+        <w:t>E</w:t>
       </w:r>
       <w:r>
         <w:rPr>
@@ -17402,7 +17522,306 @@
           <w:szCs w:val="24"/>
           <w:lang w:eastAsia="zh-HK"/>
         </w:rPr>
-        <w:t xml:space="preserve">t has the highest </w:t>
+        <w:t>quity curve</w:t>
+      </w:r>
+    </w:p>
+    <w:p>
+      <w:pPr>
+        <w:jc w:val="center"/>
+        <w:rPr>
+          <w:rFonts w:ascii="Arial" w:eastAsia="PMingLiU" w:hAnsi="Arial" w:cs="Arial"/>
+          <w:bCs/>
+          <w:kern w:val="36"/>
+          <w:sz w:val="24"/>
+          <w:szCs w:val="24"/>
+          <w:lang w:eastAsia="zh-HK"/>
+        </w:rPr>
+      </w:pPr>
+    </w:p>
+    <w:p>
+      <w:pPr>
+        <w:jc w:val="center"/>
+        <w:rPr>
+          <w:rFonts w:ascii="Arial" w:eastAsia="PMingLiU" w:hAnsi="Arial" w:cs="Arial" w:hint="eastAsia"/>
+          <w:bCs/>
+          <w:kern w:val="36"/>
+          <w:sz w:val="24"/>
+          <w:szCs w:val="24"/>
+          <w:lang w:eastAsia="zh-HK"/>
+        </w:rPr>
+      </w:pPr>
+    </w:p>
+    <w:p>
+      <w:pPr>
+        <w:rPr>
+          <w:rFonts w:ascii="Arial" w:eastAsia="PMingLiU" w:hAnsi="Arial" w:cs="Arial" w:hint="eastAsia"/>
+          <w:bCs/>
+          <w:kern w:val="36"/>
+          <w:sz w:val="24"/>
+          <w:szCs w:val="24"/>
+          <w:lang w:eastAsia="zh-HK"/>
+        </w:rPr>
+      </w:pPr>
+    </w:p>
+    <w:p>
+      <w:pPr>
+        <w:rPr>
+          <w:rFonts w:ascii="Arial" w:eastAsia="PMingLiU" w:hAnsi="Arial" w:cs="Arial" w:hint="eastAsia"/>
+          <w:bCs/>
+          <w:kern w:val="36"/>
+          <w:sz w:val="24"/>
+          <w:szCs w:val="24"/>
+          <w:lang w:eastAsia="zh-HK"/>
+        </w:rPr>
+      </w:pPr>
+      <w:r>
+        <w:rPr>
+          <w:rFonts w:ascii="Arial" w:eastAsia="PMingLiU" w:hAnsi="Arial" w:cs="Arial"/>
+          <w:bCs/>
+          <w:noProof/>
+          <w:kern w:val="36"/>
+          <w:sz w:val="24"/>
+          <w:szCs w:val="24"/>
+          <w:lang w:eastAsia="zh-HK"/>
+        </w:rPr>
+        <w:drawing>
+          <wp:inline distT="0" distB="0" distL="0" distR="0">
+            <wp:extent cx="5281613" cy="3405376"/>
+            <wp:effectExtent l="0" t="0" r="0" b="5080"/>
+            <wp:docPr id="15" name="圖片 15" descr="C:\Users\user\Documents\git_hub\udacity_capstone_project\best_sol_dd.png"/>
+            <wp:cNvGraphicFramePr>
+              <a:graphicFrameLocks xmlns:a="http://schemas.openxmlformats.org/drawingml/2006/main" noChangeAspect="1"/>
+            </wp:cNvGraphicFramePr>
+            <a:graphic xmlns:a="http://schemas.openxmlformats.org/drawingml/2006/main">
+              <a:graphicData uri="http://schemas.openxmlformats.org/drawingml/2006/picture">
+                <pic:pic xmlns:pic="http://schemas.openxmlformats.org/drawingml/2006/picture">
+                  <pic:nvPicPr>
+                    <pic:cNvPr id="0" name="Picture 2" descr="C:\Users\user\Documents\git_hub\udacity_capstone_project\best_sol_dd.png"/>
+                    <pic:cNvPicPr>
+                      <a:picLocks noChangeAspect="1" noChangeArrowheads="1"/>
+                    </pic:cNvPicPr>
+                  </pic:nvPicPr>
+                  <pic:blipFill rotWithShape="1">
+                    <a:blip r:embed="rId11">
+                      <a:extLst>
+                        <a:ext uri="{28A0092B-C50C-407E-A947-70E740481C1C}">
+                          <a14:useLocalDpi xmlns:a14="http://schemas.microsoft.com/office/drawing/2010/main" val="0"/>
+                        </a:ext>
+                      </a:extLst>
+                    </a:blip>
+                    <a:srcRect l="6787" t="11383" r="9428" b="7718"/>
+                    <a:stretch/>
+                  </pic:blipFill>
+                  <pic:spPr bwMode="auto">
+                    <a:xfrm>
+                      <a:off x="0" y="0"/>
+                      <a:ext cx="5304516" cy="3420143"/>
+                    </a:xfrm>
+                    <a:prstGeom prst="rect">
+                      <a:avLst/>
+                    </a:prstGeom>
+                    <a:noFill/>
+                    <a:ln>
+                      <a:noFill/>
+                    </a:ln>
+                    <a:extLst>
+                      <a:ext uri="{53640926-AAD7-44D8-BBD7-CCE9431645EC}">
+                        <a14:shadowObscured xmlns:a14="http://schemas.microsoft.com/office/drawing/2010/main"/>
+                      </a:ext>
+                    </a:extLst>
+                  </pic:spPr>
+                </pic:pic>
+              </a:graphicData>
+            </a:graphic>
+          </wp:inline>
+        </w:drawing>
+      </w:r>
+    </w:p>
+    <w:p>
+      <w:pPr>
+        <w:jc w:val="center"/>
+        <w:rPr>
+          <w:rFonts w:ascii="Arial" w:eastAsia="PMingLiU" w:hAnsi="Arial" w:cs="Arial"/>
+          <w:bCs/>
+          <w:kern w:val="36"/>
+          <w:sz w:val="24"/>
+          <w:szCs w:val="24"/>
+          <w:lang w:eastAsia="zh-HK"/>
+        </w:rPr>
+      </w:pPr>
+      <w:r>
+        <w:rPr>
+          <w:rFonts w:ascii="Arial" w:eastAsia="PMingLiU" w:hAnsi="Arial" w:cs="Arial" w:hint="eastAsia"/>
+          <w:bCs/>
+          <w:kern w:val="36"/>
+          <w:sz w:val="24"/>
+          <w:szCs w:val="24"/>
+          <w:lang w:eastAsia="zh-HK"/>
+        </w:rPr>
+        <w:t>D</w:t>
+      </w:r>
+      <w:r>
+        <w:rPr>
+          <w:rFonts w:ascii="Arial" w:eastAsia="PMingLiU" w:hAnsi="Arial" w:cs="Arial"/>
+          <w:bCs/>
+          <w:kern w:val="36"/>
+          <w:sz w:val="24"/>
+          <w:szCs w:val="24"/>
+          <w:lang w:eastAsia="zh-HK"/>
+        </w:rPr>
+        <w:t>rawdown curve</w:t>
+      </w:r>
+    </w:p>
+    <w:p>
+      <w:pPr>
+        <w:rPr>
+          <w:rFonts w:ascii="Arial" w:eastAsia="PMingLiU" w:hAnsi="Arial" w:cs="Arial"/>
+          <w:bCs/>
+          <w:kern w:val="36"/>
+          <w:sz w:val="24"/>
+          <w:szCs w:val="24"/>
+          <w:lang w:eastAsia="zh-HK"/>
+        </w:rPr>
+      </w:pPr>
+    </w:p>
+    <w:p>
+      <w:pPr>
+        <w:rPr>
+          <w:rFonts w:ascii="Arial" w:eastAsia="PMingLiU" w:hAnsi="Arial" w:cs="Arial"/>
+          <w:bCs/>
+          <w:kern w:val="36"/>
+          <w:sz w:val="24"/>
+          <w:szCs w:val="24"/>
+          <w:lang w:eastAsia="zh-HK"/>
+        </w:rPr>
+      </w:pPr>
+    </w:p>
+    <w:p>
+      <w:pPr>
+        <w:rPr>
+          <w:rFonts w:ascii="Arial" w:eastAsia="PMingLiU" w:hAnsi="Arial" w:cs="Arial"/>
+          <w:bCs/>
+          <w:kern w:val="36"/>
+          <w:sz w:val="24"/>
+          <w:szCs w:val="24"/>
+          <w:lang w:eastAsia="zh-HK"/>
+        </w:rPr>
+      </w:pPr>
+    </w:p>
+    <w:p>
+      <w:pPr>
+        <w:rPr>
+          <w:rFonts w:ascii="Arial" w:eastAsia="宋体" w:hAnsi="Arial" w:cs="Arial"/>
+          <w:b/>
+          <w:bCs/>
+          <w:kern w:val="36"/>
+          <w:sz w:val="36"/>
+          <w:szCs w:val="36"/>
+        </w:rPr>
+      </w:pPr>
+      <w:r>
+        <w:rPr>
+          <w:rFonts w:ascii="Arial" w:eastAsia="宋体" w:hAnsi="Arial" w:cs="Arial"/>
+          <w:b/>
+          <w:bCs/>
+          <w:kern w:val="36"/>
+          <w:sz w:val="36"/>
+          <w:szCs w:val="36"/>
+        </w:rPr>
+        <w:lastRenderedPageBreak/>
+        <w:t xml:space="preserve">V. </w:t>
+      </w:r>
+      <w:r>
+        <w:rPr>
+          <w:rFonts w:ascii="Arial" w:eastAsia="宋体" w:hAnsi="Arial" w:cs="Arial"/>
+          <w:b/>
+          <w:bCs/>
+          <w:kern w:val="36"/>
+          <w:sz w:val="36"/>
+          <w:szCs w:val="36"/>
+        </w:rPr>
+        <w:t xml:space="preserve">  </w:t>
+      </w:r>
+      <w:r>
+        <w:rPr>
+          <w:rFonts w:ascii="Arial" w:eastAsia="宋体" w:hAnsi="Arial" w:cs="Arial" w:hint="eastAsia"/>
+          <w:b/>
+          <w:bCs/>
+          <w:kern w:val="36"/>
+          <w:sz w:val="36"/>
+          <w:szCs w:val="36"/>
+        </w:rPr>
+        <w:t>Conclusion</w:t>
+      </w:r>
+    </w:p>
+    <w:p>
+      <w:pPr>
+        <w:rPr>
+          <w:rFonts w:ascii="Arial" w:eastAsia="PMingLiU" w:hAnsi="Arial" w:cs="Arial"/>
+          <w:bCs/>
+          <w:kern w:val="36"/>
+          <w:sz w:val="24"/>
+          <w:szCs w:val="24"/>
+          <w:lang w:eastAsia="zh-HK"/>
+        </w:rPr>
+      </w:pPr>
+    </w:p>
+    <w:p>
+      <w:pPr>
+        <w:rPr>
+          <w:rFonts w:ascii="Arial" w:eastAsia="宋体" w:hAnsi="Arial" w:cs="Arial"/>
+          <w:b/>
+          <w:bCs/>
+          <w:kern w:val="36"/>
+          <w:sz w:val="24"/>
+          <w:szCs w:val="24"/>
+        </w:rPr>
+      </w:pPr>
+      <w:r>
+        <w:rPr>
+          <w:rFonts w:ascii="Arial" w:eastAsia="宋体" w:hAnsi="Arial" w:cs="Arial"/>
+          <w:b/>
+          <w:bCs/>
+          <w:kern w:val="36"/>
+          <w:sz w:val="24"/>
+          <w:szCs w:val="24"/>
+        </w:rPr>
+        <w:t>Reflection</w:t>
+      </w:r>
+    </w:p>
+    <w:p>
+      <w:pPr>
+        <w:rPr>
+          <w:rFonts w:ascii="Arial" w:eastAsia="PMingLiU" w:hAnsi="Arial" w:cs="Arial"/>
+          <w:bCs/>
+          <w:kern w:val="36"/>
+          <w:sz w:val="24"/>
+          <w:szCs w:val="24"/>
+          <w:lang w:eastAsia="zh-HK"/>
+        </w:rPr>
+      </w:pPr>
+    </w:p>
+    <w:p>
+      <w:pPr>
+        <w:rPr>
+          <w:rFonts w:ascii="Arial" w:eastAsia="PMingLiU" w:hAnsi="Arial" w:cs="Arial"/>
+          <w:bCs/>
+          <w:kern w:val="36"/>
+          <w:sz w:val="24"/>
+          <w:szCs w:val="24"/>
+          <w:lang w:eastAsia="zh-HK"/>
+        </w:rPr>
+      </w:pPr>
+      <w:r>
+        <w:rPr>
+          <w:rFonts w:ascii="Arial" w:eastAsia="PMingLiU" w:hAnsi="Arial" w:cs="Arial"/>
+          <w:bCs/>
+          <w:kern w:val="36"/>
+          <w:sz w:val="24"/>
+          <w:szCs w:val="24"/>
+          <w:lang w:eastAsia="zh-HK"/>
+        </w:rPr>
+        <w:t xml:space="preserve">Handle time series data for building a machine learning model is a big challenge. Typical cross validation is not working because using future predict the past is not making sense. I finally pick up a new method, walk-forward test, for validating strategies for algorithmic trading. For difficulties, picking up finance and trading knowledge is a must. I have to </w:t>
       </w:r>
       <w:proofErr w:type="spellStart"/>
       <w:r>
@@ -17414,7 +17833,7 @@
           <w:szCs w:val="24"/>
           <w:lang w:eastAsia="zh-HK"/>
         </w:rPr>
-        <w:t>calmar</w:t>
+        <w:t>clearify</w:t>
       </w:r>
       <w:proofErr w:type="spellEnd"/>
       <w:r>
@@ -17426,8 +17845,9 @@
           <w:szCs w:val="24"/>
           <w:lang w:eastAsia="zh-HK"/>
         </w:rPr>
-        <w:t xml:space="preserve"> ratio</w:t>
-      </w:r>
+        <w:t xml:space="preserve"> how to read </w:t>
+      </w:r>
+      <w:proofErr w:type="spellStart"/>
       <w:r>
         <w:rPr>
           <w:rFonts w:ascii="Arial" w:eastAsia="PMingLiU" w:hAnsi="Arial" w:cs="Arial"/>
@@ -17437,8 +17857,9 @@
           <w:szCs w:val="24"/>
           <w:lang w:eastAsia="zh-HK"/>
         </w:rPr>
-        <w:t xml:space="preserve"> 11.62 with cumulative returns 43.96% and maximum drawdown 3.78%</w:t>
-      </w:r>
+        <w:t>economical</w:t>
+      </w:r>
+      <w:proofErr w:type="spellEnd"/>
       <w:r>
         <w:rPr>
           <w:rFonts w:ascii="Arial" w:eastAsia="PMingLiU" w:hAnsi="Arial" w:cs="Arial"/>
@@ -17448,8 +17869,9 @@
           <w:szCs w:val="24"/>
           <w:lang w:eastAsia="zh-HK"/>
         </w:rPr>
-        <w:t xml:space="preserve"> in the </w:t>
-      </w:r>
+        <w:t xml:space="preserve"> data and technical indicators. Beside </w:t>
+      </w:r>
+      <w:proofErr w:type="gramStart"/>
       <w:r>
         <w:rPr>
           <w:rFonts w:ascii="Arial" w:eastAsia="PMingLiU" w:hAnsi="Arial" w:cs="Arial"/>
@@ -17459,10 +17881,188 @@
           <w:szCs w:val="24"/>
           <w:lang w:eastAsia="zh-HK"/>
         </w:rPr>
-        <w:t>result set. The reason to pick n = 10 instead of n = 5 is higher frequency of re-training is allowed have high robustness in market status identification.</w:t>
-      </w:r>
+        <w:t>those knowledge</w:t>
+      </w:r>
+      <w:proofErr w:type="gramEnd"/>
+      <w:r>
+        <w:rPr>
+          <w:rFonts w:ascii="Arial" w:eastAsia="PMingLiU" w:hAnsi="Arial" w:cs="Arial"/>
+          <w:bCs/>
+          <w:kern w:val="36"/>
+          <w:sz w:val="24"/>
+          <w:szCs w:val="24"/>
+          <w:lang w:eastAsia="zh-HK"/>
+        </w:rPr>
+        <w:t xml:space="preserve"> is needed, handling data and Coding skill are very challenging task. I need a very long time to study the principle of algorithmic trading with its package </w:t>
+      </w:r>
+      <w:proofErr w:type="spellStart"/>
+      <w:r>
+        <w:rPr>
+          <w:rFonts w:ascii="Arial" w:eastAsia="PMingLiU" w:hAnsi="Arial" w:cs="Arial"/>
+          <w:bCs/>
+          <w:kern w:val="36"/>
+          <w:sz w:val="24"/>
+          <w:szCs w:val="24"/>
+          <w:lang w:eastAsia="zh-HK"/>
+        </w:rPr>
+        <w:t>pyalgotrade</w:t>
+      </w:r>
+      <w:proofErr w:type="spellEnd"/>
+      <w:r>
+        <w:rPr>
+          <w:rFonts w:ascii="Arial" w:eastAsia="PMingLiU" w:hAnsi="Arial" w:cs="Arial"/>
+          <w:bCs/>
+          <w:kern w:val="36"/>
+          <w:sz w:val="24"/>
+          <w:szCs w:val="24"/>
+          <w:lang w:eastAsia="zh-HK"/>
+        </w:rPr>
+        <w:t>. Finally, the final solution proposed meet my expectation. It is a portfolio that enjoy higher return and lower risk than the benchmark.</w:t>
+      </w:r>
+    </w:p>
+    <w:p>
+      <w:pPr>
+        <w:rPr>
+          <w:rFonts w:ascii="Arial" w:eastAsia="PMingLiU" w:hAnsi="Arial" w:cs="Arial"/>
+          <w:bCs/>
+          <w:kern w:val="36"/>
+          <w:sz w:val="24"/>
+          <w:szCs w:val="24"/>
+          <w:lang w:eastAsia="zh-HK"/>
+        </w:rPr>
+      </w:pPr>
+    </w:p>
+    <w:p>
+      <w:pPr>
+        <w:rPr>
+          <w:rFonts w:ascii="Arial" w:eastAsia="宋体" w:hAnsi="Arial" w:cs="Arial"/>
+          <w:b/>
+          <w:bCs/>
+          <w:kern w:val="36"/>
+          <w:sz w:val="24"/>
+          <w:szCs w:val="24"/>
+        </w:rPr>
+      </w:pPr>
+      <w:r>
+        <w:rPr>
+          <w:rFonts w:ascii="Arial" w:eastAsia="宋体" w:hAnsi="Arial" w:cs="Arial"/>
+          <w:b/>
+          <w:bCs/>
+          <w:kern w:val="36"/>
+          <w:sz w:val="24"/>
+          <w:szCs w:val="24"/>
+        </w:rPr>
+        <w:t>Improvement</w:t>
+      </w:r>
+    </w:p>
+    <w:p>
+      <w:pPr>
+        <w:rPr>
+          <w:rFonts w:ascii="Arial" w:eastAsia="PMingLiU" w:hAnsi="Arial" w:cs="Arial"/>
+          <w:bCs/>
+          <w:kern w:val="36"/>
+          <w:sz w:val="24"/>
+          <w:szCs w:val="24"/>
+          <w:lang w:eastAsia="zh-HK"/>
+        </w:rPr>
+      </w:pPr>
       <w:bookmarkStart w:id="0" w:name="_GoBack"/>
       <w:bookmarkEnd w:id="0"/>
+    </w:p>
+    <w:p>
+      <w:pPr>
+        <w:rPr>
+          <w:rFonts w:ascii="Arial" w:eastAsia="PMingLiU" w:hAnsi="Arial" w:cs="Arial" w:hint="eastAsia"/>
+          <w:bCs/>
+          <w:kern w:val="36"/>
+          <w:sz w:val="24"/>
+          <w:szCs w:val="24"/>
+          <w:lang w:eastAsia="zh-HK"/>
+        </w:rPr>
+      </w:pPr>
+      <w:r>
+        <w:rPr>
+          <w:rFonts w:ascii="Arial" w:eastAsia="PMingLiU" w:hAnsi="Arial" w:cs="Arial"/>
+          <w:bCs/>
+          <w:kern w:val="36"/>
+          <w:sz w:val="24"/>
+          <w:szCs w:val="24"/>
+          <w:lang w:eastAsia="zh-HK"/>
+        </w:rPr>
+        <w:t xml:space="preserve">There are always exist improvements in machine learning models like try more different features, parameters and </w:t>
+      </w:r>
+      <w:proofErr w:type="gramStart"/>
+      <w:r>
+        <w:rPr>
+          <w:rFonts w:ascii="Arial" w:eastAsia="PMingLiU" w:hAnsi="Arial" w:cs="Arial"/>
+          <w:bCs/>
+          <w:kern w:val="36"/>
+          <w:sz w:val="24"/>
+          <w:szCs w:val="24"/>
+          <w:lang w:eastAsia="zh-HK"/>
+        </w:rPr>
+        <w:t>other</w:t>
+      </w:r>
+      <w:proofErr w:type="gramEnd"/>
+      <w:r>
+        <w:rPr>
+          <w:rFonts w:ascii="Arial" w:eastAsia="PMingLiU" w:hAnsi="Arial" w:cs="Arial"/>
+          <w:bCs/>
+          <w:kern w:val="36"/>
+          <w:sz w:val="24"/>
+          <w:szCs w:val="24"/>
+          <w:lang w:eastAsia="zh-HK"/>
+        </w:rPr>
+        <w:t xml:space="preserve"> complex model form to test and validate. What I would like to try are fundamental data like US/HK interest rate, inflation rate, capital flow, employment rate and purchasing managers' Index. </w:t>
+      </w:r>
+      <w:proofErr w:type="gramStart"/>
+      <w:r>
+        <w:rPr>
+          <w:rFonts w:ascii="Arial" w:eastAsia="PMingLiU" w:hAnsi="Arial" w:cs="Arial"/>
+          <w:bCs/>
+          <w:kern w:val="36"/>
+          <w:sz w:val="24"/>
+          <w:szCs w:val="24"/>
+          <w:lang w:eastAsia="zh-HK"/>
+        </w:rPr>
+        <w:t>These factor</w:t>
+      </w:r>
+      <w:proofErr w:type="gramEnd"/>
+      <w:r>
+        <w:rPr>
+          <w:rFonts w:ascii="Arial" w:eastAsia="PMingLiU" w:hAnsi="Arial" w:cs="Arial"/>
+          <w:bCs/>
+          <w:kern w:val="36"/>
+          <w:sz w:val="24"/>
+          <w:szCs w:val="24"/>
+          <w:lang w:eastAsia="zh-HK"/>
+        </w:rPr>
+        <w:t xml:space="preserve"> reflecting the economic status, money supply and liquidity of a state. At </w:t>
+      </w:r>
+      <w:proofErr w:type="gramStart"/>
+      <w:r>
+        <w:rPr>
+          <w:rFonts w:ascii="Arial" w:eastAsia="PMingLiU" w:hAnsi="Arial" w:cs="Arial"/>
+          <w:bCs/>
+          <w:kern w:val="36"/>
+          <w:sz w:val="24"/>
+          <w:szCs w:val="24"/>
+          <w:lang w:eastAsia="zh-HK"/>
+        </w:rPr>
+        <w:t>first</w:t>
+      </w:r>
+      <w:proofErr w:type="gramEnd"/>
+      <w:r>
+        <w:rPr>
+          <w:rFonts w:ascii="Arial" w:eastAsia="PMingLiU" w:hAnsi="Arial" w:cs="Arial"/>
+          <w:bCs/>
+          <w:kern w:val="36"/>
+          <w:sz w:val="24"/>
+          <w:szCs w:val="24"/>
+          <w:lang w:eastAsia="zh-HK"/>
+        </w:rPr>
+        <w:t xml:space="preserve"> I prefer using reinforcement learning agent as my primary model but I found that the package is hard to use and picking up the knowledge is very time consuming. I would like to try if further study is conducted and I believe a better solution will be produced.</w:t>
+      </w:r>
     </w:p>
     <w:sectPr>
       <w:pgSz w:w="11906" w:h="16838"/>

</xml_diff>

<commit_message>
report for second submission ready
</commit_message>
<xml_diff>
--- a/report.docx
+++ b/report.docx
@@ -13,6 +13,8 @@
           <w:szCs w:val="32"/>
         </w:rPr>
       </w:pPr>
+      <w:bookmarkStart w:id="0" w:name="_Hlk535595530"/>
+      <w:bookmarkEnd w:id="0"/>
     </w:p>
     <w:p>
       <w:pPr>
@@ -455,13 +457,24 @@
       <w:proofErr w:type="spellStart"/>
       <w:r>
         <w:rPr>
-          <w:rFonts w:ascii="Arial" w:eastAsia="宋体" w:hAnsi="Arial" w:cs="Arial"/>
-          <w:bCs/>
-          <w:kern w:val="36"/>
-          <w:sz w:val="24"/>
-          <w:szCs w:val="24"/>
-        </w:rPr>
-        <w:t>Algo</w:t>
+          <w:rFonts w:ascii="Arial" w:eastAsia="PMingLiU" w:hAnsi="Arial" w:cs="Arial" w:hint="eastAsia"/>
+          <w:bCs/>
+          <w:kern w:val="36"/>
+          <w:sz w:val="24"/>
+          <w:szCs w:val="24"/>
+          <w:lang w:eastAsia="zh-HK"/>
+        </w:rPr>
+        <w:t>a</w:t>
+      </w:r>
+      <w:r>
+        <w:rPr>
+          <w:rFonts w:ascii="Arial" w:eastAsia="宋体" w:hAnsi="Arial" w:cs="Arial"/>
+          <w:bCs/>
+          <w:kern w:val="36"/>
+          <w:sz w:val="24"/>
+          <w:szCs w:val="24"/>
+        </w:rPr>
+        <w:t>lgo</w:t>
       </w:r>
       <w:proofErr w:type="spellEnd"/>
       <w:r>
@@ -7048,7 +7061,7 @@
     <w:p>
       <w:pPr>
         <w:rPr>
-          <w:rFonts w:ascii="Arial" w:eastAsia="PMingLiU" w:hAnsi="Arial" w:cs="Arial" w:hint="eastAsia"/>
+          <w:rFonts w:ascii="Arial" w:eastAsia="PMingLiU" w:hAnsi="Arial" w:cs="Arial"/>
           <w:b/>
           <w:bCs/>
           <w:kern w:val="36"/>
@@ -8932,7 +8945,7 @@
     <w:p>
       <w:pPr>
         <w:rPr>
-          <w:rFonts w:ascii="Arial" w:eastAsia="PMingLiU" w:hAnsi="Arial" w:cs="Arial" w:hint="eastAsia"/>
+          <w:rFonts w:ascii="Arial" w:eastAsia="PMingLiU" w:hAnsi="Arial" w:cs="Arial"/>
           <w:b/>
           <w:bCs/>
           <w:kern w:val="36"/>
@@ -9111,7 +9124,120 @@
           <w:sz w:val="24"/>
           <w:szCs w:val="24"/>
         </w:rPr>
-        <w:t xml:space="preserve">. It takes a discrete set of values into tree structures, leaves represent class labels and branches represent conjunctions of features that lead to those class labels. It finally calculates the scores of each class. Multiple layer perceptron </w:t>
+        <w:t>. It takes a discrete set of values into tree structures, leaves represent class labels and branches represent conjunctions of features that lead to those class labels. It finally calculates the scores of each class.</w:t>
+      </w:r>
+    </w:p>
+    <w:p>
+      <w:pPr>
+        <w:rPr>
+          <w:rFonts w:ascii="Arial" w:eastAsia="宋体" w:hAnsi="Arial" w:cs="Arial" w:hint="eastAsia"/>
+          <w:bCs/>
+          <w:kern w:val="36"/>
+          <w:sz w:val="24"/>
+          <w:szCs w:val="24"/>
+        </w:rPr>
+      </w:pPr>
+    </w:p>
+    <w:p>
+      <w:pPr>
+        <w:jc w:val="center"/>
+        <w:rPr>
+          <w:rFonts w:ascii="Arial" w:eastAsia="宋体" w:hAnsi="Arial" w:cs="Arial"/>
+          <w:bCs/>
+          <w:kern w:val="36"/>
+          <w:sz w:val="24"/>
+          <w:szCs w:val="24"/>
+        </w:rPr>
+      </w:pPr>
+      <w:r>
+        <w:rPr>
+          <w:rFonts w:ascii="Arial" w:eastAsia="宋体" w:hAnsi="Arial" w:cs="Arial"/>
+          <w:bCs/>
+          <w:noProof/>
+          <w:kern w:val="36"/>
+          <w:sz w:val="24"/>
+          <w:szCs w:val="24"/>
+        </w:rPr>
+        <w:drawing>
+          <wp:inline distT="0" distB="0" distL="0" distR="0">
+            <wp:extent cx="3378378" cy="3345408"/>
+            <wp:effectExtent l="0" t="0" r="0" b="7620"/>
+            <wp:docPr id="14" name="圖片 14" descr="C:\Users\user\Documents\git_hub\udacity_capstone_project\decision_tree_diagram.png"/>
+            <wp:cNvGraphicFramePr>
+              <a:graphicFrameLocks xmlns:a="http://schemas.openxmlformats.org/drawingml/2006/main" noChangeAspect="1"/>
+            </wp:cNvGraphicFramePr>
+            <a:graphic xmlns:a="http://schemas.openxmlformats.org/drawingml/2006/main">
+              <a:graphicData uri="http://schemas.openxmlformats.org/drawingml/2006/picture">
+                <pic:pic xmlns:pic="http://schemas.openxmlformats.org/drawingml/2006/picture">
+                  <pic:nvPicPr>
+                    <pic:cNvPr id="0" name="Picture 1" descr="C:\Users\user\Documents\git_hub\udacity_capstone_project\decision_tree_diagram.png"/>
+                    <pic:cNvPicPr>
+                      <a:picLocks noChangeAspect="1" noChangeArrowheads="1"/>
+                    </pic:cNvPicPr>
+                  </pic:nvPicPr>
+                  <pic:blipFill>
+                    <a:blip r:embed="rId8" cstate="print">
+                      <a:extLst>
+                        <a:ext uri="{28A0092B-C50C-407E-A947-70E740481C1C}">
+                          <a14:useLocalDpi xmlns:a14="http://schemas.microsoft.com/office/drawing/2010/main" val="0"/>
+                        </a:ext>
+                      </a:extLst>
+                    </a:blip>
+                    <a:srcRect/>
+                    <a:stretch>
+                      <a:fillRect/>
+                    </a:stretch>
+                  </pic:blipFill>
+                  <pic:spPr bwMode="auto">
+                    <a:xfrm>
+                      <a:off x="0" y="0"/>
+                      <a:ext cx="3387338" cy="3354281"/>
+                    </a:xfrm>
+                    <a:prstGeom prst="rect">
+                      <a:avLst/>
+                    </a:prstGeom>
+                    <a:noFill/>
+                    <a:ln>
+                      <a:noFill/>
+                    </a:ln>
+                  </pic:spPr>
+                </pic:pic>
+              </a:graphicData>
+            </a:graphic>
+          </wp:inline>
+        </w:drawing>
+      </w:r>
+    </w:p>
+    <w:p>
+      <w:pPr>
+        <w:rPr>
+          <w:rFonts w:ascii="Arial" w:eastAsia="宋体" w:hAnsi="Arial" w:cs="Arial"/>
+          <w:bCs/>
+          <w:kern w:val="36"/>
+          <w:sz w:val="24"/>
+          <w:szCs w:val="24"/>
+        </w:rPr>
+      </w:pPr>
+    </w:p>
+    <w:p>
+      <w:pPr>
+        <w:rPr>
+          <w:rFonts w:ascii="Arial" w:eastAsia="宋体" w:hAnsi="Arial" w:cs="Arial"/>
+          <w:bCs/>
+          <w:kern w:val="36"/>
+          <w:sz w:val="24"/>
+          <w:szCs w:val="24"/>
+        </w:rPr>
+      </w:pPr>
+      <w:r>
+        <w:rPr>
+          <w:rFonts w:ascii="Arial" w:eastAsia="宋体" w:hAnsi="Arial" w:cs="Arial"/>
+          <w:bCs/>
+          <w:kern w:val="36"/>
+          <w:sz w:val="24"/>
+          <w:szCs w:val="24"/>
+        </w:rPr>
+        <w:t xml:space="preserve">In the tree structure above, every interior node </w:t>
       </w:r>
       <w:proofErr w:type="gramStart"/>
       <w:r>
@@ -9122,6 +9248,389 @@
           <w:sz w:val="24"/>
           <w:szCs w:val="24"/>
         </w:rPr>
+        <w:t>contain</w:t>
+      </w:r>
+      <w:proofErr w:type="gramEnd"/>
+      <w:r>
+        <w:rPr>
+          <w:rFonts w:ascii="Arial" w:eastAsia="宋体" w:hAnsi="Arial" w:cs="Arial"/>
+          <w:bCs/>
+          <w:kern w:val="36"/>
+          <w:sz w:val="24"/>
+          <w:szCs w:val="24"/>
+        </w:rPr>
+        <w:t xml:space="preserve"> a question </w:t>
+      </w:r>
+      <w:r>
+        <w:rPr>
+          <w:rFonts w:ascii="Arial" w:eastAsia="宋体" w:hAnsi="Arial" w:cs="Arial"/>
+          <w:bCs/>
+          <w:kern w:val="36"/>
+          <w:sz w:val="24"/>
+          <w:szCs w:val="24"/>
+        </w:rPr>
+        <w:t>corresponds</w:t>
+      </w:r>
+      <w:r>
+        <w:rPr>
+          <w:rFonts w:ascii="Arial" w:eastAsia="宋体" w:hAnsi="Arial" w:cs="Arial"/>
+          <w:bCs/>
+          <w:kern w:val="36"/>
+          <w:sz w:val="24"/>
+          <w:szCs w:val="24"/>
+        </w:rPr>
+        <w:t xml:space="preserve"> to a input variable. A </w:t>
+      </w:r>
+      <w:r>
+        <w:rPr>
+          <w:rFonts w:ascii="Arial" w:eastAsia="宋体" w:hAnsi="Arial" w:cs="Arial"/>
+          <w:bCs/>
+          <w:kern w:val="36"/>
+          <w:sz w:val="24"/>
+          <w:szCs w:val="24"/>
+        </w:rPr>
+        <w:t>threshold</w:t>
+      </w:r>
+      <w:r>
+        <w:rPr>
+          <w:rFonts w:ascii="Arial" w:eastAsia="宋体" w:hAnsi="Arial" w:cs="Arial"/>
+          <w:bCs/>
+          <w:kern w:val="36"/>
+          <w:sz w:val="24"/>
+          <w:szCs w:val="24"/>
+        </w:rPr>
+        <w:t xml:space="preserve"> is optimized </w:t>
+      </w:r>
+      <w:r>
+        <w:rPr>
+          <w:rFonts w:ascii="Arial" w:eastAsia="宋体" w:hAnsi="Arial" w:cs="Arial"/>
+          <w:bCs/>
+          <w:kern w:val="36"/>
+          <w:sz w:val="24"/>
+          <w:szCs w:val="24"/>
+        </w:rPr>
+        <w:t>through</w:t>
+      </w:r>
+      <w:r>
+        <w:rPr>
+          <w:rFonts w:ascii="Arial" w:eastAsia="宋体" w:hAnsi="Arial" w:cs="Arial"/>
+          <w:bCs/>
+          <w:kern w:val="36"/>
+          <w:sz w:val="24"/>
+          <w:szCs w:val="24"/>
+        </w:rPr>
+        <w:t xml:space="preserve"> a training algorithm, which is minimizing the information entropy</w:t>
+      </w:r>
+      <w:r>
+        <w:rPr>
+          <w:rFonts w:ascii="Arial" w:eastAsia="宋体" w:hAnsi="Arial" w:cs="Arial"/>
+          <w:bCs/>
+          <w:kern w:val="36"/>
+          <w:sz w:val="24"/>
+          <w:szCs w:val="24"/>
+        </w:rPr>
+        <w:t xml:space="preserve"> S</w:t>
+      </w:r>
+      <w:r>
+        <w:rPr>
+          <w:rFonts w:ascii="Arial" w:eastAsia="宋体" w:hAnsi="Arial" w:cs="Arial"/>
+          <w:bCs/>
+          <w:kern w:val="36"/>
+          <w:sz w:val="24"/>
+          <w:szCs w:val="24"/>
+        </w:rPr>
+        <w:t xml:space="preserve">, for a better classification quality. </w:t>
+      </w:r>
+    </w:p>
+    <w:p>
+      <w:pPr>
+        <w:rPr>
+          <w:rFonts w:ascii="Arial" w:eastAsia="宋体" w:hAnsi="Arial" w:cs="Arial"/>
+          <w:bCs/>
+          <w:kern w:val="36"/>
+          <w:sz w:val="24"/>
+          <w:szCs w:val="24"/>
+        </w:rPr>
+      </w:pPr>
+    </w:p>
+    <w:p>
+      <w:pPr>
+        <w:jc w:val="center"/>
+        <w:rPr>
+          <w:rFonts w:ascii="Arial" w:eastAsia="PMingLiU" w:hAnsi="Arial" w:cs="Arial" w:hint="eastAsia"/>
+          <w:bCs/>
+          <w:kern w:val="36"/>
+          <w:sz w:val="24"/>
+          <w:szCs w:val="24"/>
+          <w:lang w:eastAsia="zh-HK"/>
+        </w:rPr>
+      </w:pPr>
+      <m:oMathPara>
+        <m:oMath>
+          <m:r>
+            <m:rPr>
+              <m:sty m:val="p"/>
+            </m:rPr>
+            <w:rPr>
+              <w:rFonts w:ascii="Cambria Math" w:eastAsia="PMingLiU" w:hAnsi="Cambria Math" w:cs="Arial"/>
+              <w:kern w:val="36"/>
+              <w:sz w:val="24"/>
+              <w:szCs w:val="24"/>
+              <w:lang w:eastAsia="zh-HK"/>
+            </w:rPr>
+            <m:t>S= -</m:t>
+          </m:r>
+          <m:nary>
+            <m:naryPr>
+              <m:chr m:val="∑"/>
+              <m:limLoc m:val="undOvr"/>
+              <m:supHide m:val="1"/>
+              <m:ctrlPr>
+                <w:rPr>
+                  <w:rFonts w:ascii="Cambria Math" w:eastAsia="PMingLiU" w:hAnsi="Cambria Math" w:cs="Arial"/>
+                  <w:bCs/>
+                  <w:kern w:val="36"/>
+                  <w:sz w:val="24"/>
+                  <w:szCs w:val="24"/>
+                  <w:lang w:eastAsia="zh-HK"/>
+                </w:rPr>
+              </m:ctrlPr>
+            </m:naryPr>
+            <m:sub>
+              <m:r>
+                <w:rPr>
+                  <w:rFonts w:ascii="Cambria Math" w:eastAsia="PMingLiU" w:hAnsi="Cambria Math" w:cs="Arial"/>
+                  <w:kern w:val="36"/>
+                  <w:sz w:val="24"/>
+                  <w:szCs w:val="24"/>
+                  <w:lang w:eastAsia="zh-HK"/>
+                </w:rPr>
+                <m:t>i</m:t>
+              </m:r>
+            </m:sub>
+            <m:sup/>
+            <m:e>
+              <m:sSub>
+                <m:sSubPr>
+                  <m:ctrlPr>
+                    <w:rPr>
+                      <w:rFonts w:ascii="Cambria Math" w:eastAsia="PMingLiU" w:hAnsi="Cambria Math" w:cs="Arial"/>
+                      <w:bCs/>
+                      <w:i/>
+                      <w:kern w:val="36"/>
+                      <w:sz w:val="24"/>
+                      <w:szCs w:val="24"/>
+                      <w:lang w:eastAsia="zh-HK"/>
+                    </w:rPr>
+                  </m:ctrlPr>
+                </m:sSubPr>
+                <m:e>
+                  <m:r>
+                    <w:rPr>
+                      <w:rFonts w:ascii="Cambria Math" w:eastAsia="PMingLiU" w:hAnsi="Cambria Math" w:cs="Arial"/>
+                      <w:kern w:val="36"/>
+                      <w:sz w:val="24"/>
+                      <w:szCs w:val="24"/>
+                      <w:lang w:eastAsia="zh-HK"/>
+                    </w:rPr>
+                    <m:t>P</m:t>
+                  </m:r>
+                </m:e>
+                <m:sub>
+                  <m:r>
+                    <w:rPr>
+                      <w:rFonts w:ascii="Cambria Math" w:eastAsia="PMingLiU" w:hAnsi="Cambria Math" w:cs="Arial"/>
+                      <w:kern w:val="36"/>
+                      <w:sz w:val="24"/>
+                      <w:szCs w:val="24"/>
+                      <w:lang w:eastAsia="zh-HK"/>
+                    </w:rPr>
+                    <m:t>i</m:t>
+                  </m:r>
+                </m:sub>
+              </m:sSub>
+              <m:func>
+                <m:funcPr>
+                  <m:ctrlPr>
+                    <w:rPr>
+                      <w:rFonts w:ascii="Cambria Math" w:eastAsia="PMingLiU" w:hAnsi="Cambria Math" w:cs="Arial"/>
+                      <w:bCs/>
+                      <w:i/>
+                      <w:kern w:val="36"/>
+                      <w:sz w:val="24"/>
+                      <w:szCs w:val="24"/>
+                      <w:lang w:eastAsia="zh-HK"/>
+                    </w:rPr>
+                  </m:ctrlPr>
+                </m:funcPr>
+                <m:fName>
+                  <m:r>
+                    <m:rPr>
+                      <m:sty m:val="p"/>
+                    </m:rPr>
+                    <w:rPr>
+                      <w:rFonts w:ascii="Cambria Math" w:eastAsia="PMingLiU" w:hAnsi="Cambria Math" w:cs="Arial"/>
+                      <w:kern w:val="36"/>
+                      <w:sz w:val="24"/>
+                      <w:szCs w:val="24"/>
+                      <w:lang w:eastAsia="zh-HK"/>
+                    </w:rPr>
+                    <m:t>log</m:t>
+                  </m:r>
+                </m:fName>
+                <m:e>
+                  <m:sSub>
+                    <m:sSubPr>
+                      <m:ctrlPr>
+                        <w:rPr>
+                          <w:rFonts w:ascii="Cambria Math" w:eastAsia="PMingLiU" w:hAnsi="Cambria Math" w:cs="Arial"/>
+                          <w:bCs/>
+                          <w:i/>
+                          <w:kern w:val="36"/>
+                          <w:sz w:val="24"/>
+                          <w:szCs w:val="24"/>
+                          <w:lang w:eastAsia="zh-HK"/>
+                        </w:rPr>
+                      </m:ctrlPr>
+                    </m:sSubPr>
+                    <m:e>
+                      <m:r>
+                        <w:rPr>
+                          <w:rFonts w:ascii="Cambria Math" w:eastAsia="PMingLiU" w:hAnsi="Cambria Math" w:cs="Arial"/>
+                          <w:kern w:val="36"/>
+                          <w:sz w:val="24"/>
+                          <w:szCs w:val="24"/>
+                          <w:lang w:eastAsia="zh-HK"/>
+                        </w:rPr>
+                        <m:t>P</m:t>
+                      </m:r>
+                    </m:e>
+                    <m:sub>
+                      <m:r>
+                        <w:rPr>
+                          <w:rFonts w:ascii="Cambria Math" w:eastAsia="PMingLiU" w:hAnsi="Cambria Math" w:cs="Arial"/>
+                          <w:kern w:val="36"/>
+                          <w:sz w:val="24"/>
+                          <w:szCs w:val="24"/>
+                          <w:lang w:eastAsia="zh-HK"/>
+                        </w:rPr>
+                        <m:t>i</m:t>
+                      </m:r>
+                    </m:sub>
+                  </m:sSub>
+                </m:e>
+              </m:func>
+            </m:e>
+          </m:nary>
+        </m:oMath>
+      </m:oMathPara>
+    </w:p>
+    <w:p>
+      <w:pPr>
+        <w:rPr>
+          <w:rFonts w:ascii="Arial" w:eastAsia="宋体" w:hAnsi="Arial" w:cs="Arial"/>
+          <w:bCs/>
+          <w:kern w:val="36"/>
+          <w:sz w:val="24"/>
+          <w:szCs w:val="24"/>
+        </w:rPr>
+      </w:pPr>
+    </w:p>
+    <w:p>
+      <w:pPr>
+        <w:rPr>
+          <w:rFonts w:ascii="Arial" w:eastAsia="宋体" w:hAnsi="Arial" w:cs="Arial"/>
+          <w:bCs/>
+          <w:kern w:val="36"/>
+          <w:sz w:val="24"/>
+          <w:szCs w:val="24"/>
+        </w:rPr>
+      </w:pPr>
+      <w:r>
+        <w:rPr>
+          <w:rFonts w:ascii="Arial" w:eastAsia="宋体" w:hAnsi="Arial" w:cs="Arial"/>
+          <w:bCs/>
+          <w:kern w:val="36"/>
+          <w:sz w:val="24"/>
+          <w:szCs w:val="24"/>
+        </w:rPr>
+        <w:t>Finally, thee leaf of the tree is labeled with a class or a probability distribution. We always have a decision that any kind of data given. The simplicity and training efficiency of decision tree makes it becomes a main machine learning model today.</w:t>
+      </w:r>
+    </w:p>
+    <w:p>
+      <w:pPr>
+        <w:rPr>
+          <w:rFonts w:ascii="Arial" w:eastAsia="宋体" w:hAnsi="Arial" w:cs="Arial"/>
+          <w:bCs/>
+          <w:kern w:val="36"/>
+          <w:sz w:val="24"/>
+          <w:szCs w:val="24"/>
+        </w:rPr>
+      </w:pPr>
+    </w:p>
+    <w:p>
+      <w:pPr>
+        <w:rPr>
+          <w:rFonts w:ascii="Arial" w:eastAsia="宋体" w:hAnsi="Arial" w:cs="Arial"/>
+          <w:bCs/>
+          <w:kern w:val="36"/>
+          <w:sz w:val="24"/>
+          <w:szCs w:val="24"/>
+        </w:rPr>
+      </w:pPr>
+    </w:p>
+    <w:p>
+      <w:pPr>
+        <w:rPr>
+          <w:rFonts w:ascii="Arial" w:eastAsia="宋体" w:hAnsi="Arial" w:cs="Arial"/>
+          <w:bCs/>
+          <w:kern w:val="36"/>
+          <w:sz w:val="24"/>
+          <w:szCs w:val="24"/>
+        </w:rPr>
+      </w:pPr>
+    </w:p>
+    <w:p>
+      <w:pPr>
+        <w:rPr>
+          <w:rFonts w:ascii="Arial" w:eastAsia="宋体" w:hAnsi="Arial" w:cs="Arial" w:hint="eastAsia"/>
+          <w:bCs/>
+          <w:kern w:val="36"/>
+          <w:sz w:val="24"/>
+          <w:szCs w:val="24"/>
+        </w:rPr>
+      </w:pPr>
+    </w:p>
+    <w:p>
+      <w:pPr>
+        <w:rPr>
+          <w:rFonts w:ascii="Arial" w:eastAsia="宋体" w:hAnsi="Arial" w:cs="Arial"/>
+          <w:bCs/>
+          <w:kern w:val="36"/>
+          <w:sz w:val="24"/>
+          <w:szCs w:val="24"/>
+        </w:rPr>
+      </w:pPr>
+      <w:r>
+        <w:rPr>
+          <w:rFonts w:ascii="Arial" w:eastAsia="宋体" w:hAnsi="Arial" w:cs="Arial"/>
+          <w:bCs/>
+          <w:kern w:val="36"/>
+          <w:sz w:val="24"/>
+          <w:szCs w:val="24"/>
+        </w:rPr>
+        <w:lastRenderedPageBreak/>
+        <w:t xml:space="preserve">Multiple layer perceptron </w:t>
+      </w:r>
+      <w:proofErr w:type="gramStart"/>
+      <w:r>
+        <w:rPr>
+          <w:rFonts w:ascii="Arial" w:eastAsia="宋体" w:hAnsi="Arial" w:cs="Arial"/>
+          <w:bCs/>
+          <w:kern w:val="36"/>
+          <w:sz w:val="24"/>
+          <w:szCs w:val="24"/>
+        </w:rPr>
         <w:t>have</w:t>
       </w:r>
       <w:proofErr w:type="gramEnd"/>
@@ -9133,7 +9642,107 @@
           <w:sz w:val="24"/>
           <w:szCs w:val="24"/>
         </w:rPr>
-        <w:t xml:space="preserve"> similar structure but function differently. It does linear transform in each node at the beginning. And then, </w:t>
+        <w:t xml:space="preserve"> similar structure but function differently. </w:t>
+      </w:r>
+      <w:r>
+        <w:rPr>
+          <w:rFonts w:ascii="Arial" w:eastAsia="宋体" w:hAnsi="Arial" w:cs="Arial"/>
+          <w:bCs/>
+          <w:kern w:val="36"/>
+          <w:sz w:val="24"/>
+          <w:szCs w:val="24"/>
+        </w:rPr>
+        <w:t xml:space="preserve">It can split into three parts, input layer, hidden layer and output layer. Raw data vector will be put inside the input layer for every node a value. </w:t>
+      </w:r>
+    </w:p>
+    <w:p>
+      <w:pPr>
+        <w:rPr>
+          <w:rFonts w:ascii="Arial" w:eastAsia="宋体" w:hAnsi="Arial" w:cs="Arial"/>
+          <w:bCs/>
+          <w:kern w:val="36"/>
+          <w:sz w:val="24"/>
+          <w:szCs w:val="24"/>
+        </w:rPr>
+      </w:pPr>
+      <w:r>
+        <w:rPr>
+          <w:rFonts w:ascii="Arial" w:eastAsia="宋体" w:hAnsi="Arial" w:cs="Arial"/>
+          <w:bCs/>
+          <w:noProof/>
+          <w:kern w:val="36"/>
+          <w:sz w:val="24"/>
+          <w:szCs w:val="24"/>
+        </w:rPr>
+        <w:drawing>
+          <wp:inline distT="0" distB="0" distL="0" distR="0" wp14:anchorId="49204B89" wp14:editId="76FEB55C">
+            <wp:extent cx="5270500" cy="4054475"/>
+            <wp:effectExtent l="0" t="0" r="6350" b="3175"/>
+            <wp:docPr id="15" name="圖片 15" descr="C:\Users\user\Documents\git_hub\udacity_capstone_project\neural_network.png"/>
+            <wp:cNvGraphicFramePr>
+              <a:graphicFrameLocks xmlns:a="http://schemas.openxmlformats.org/drawingml/2006/main" noChangeAspect="1"/>
+            </wp:cNvGraphicFramePr>
+            <a:graphic xmlns:a="http://schemas.openxmlformats.org/drawingml/2006/main">
+              <a:graphicData uri="http://schemas.openxmlformats.org/drawingml/2006/picture">
+                <pic:pic xmlns:pic="http://schemas.openxmlformats.org/drawingml/2006/picture">
+                  <pic:nvPicPr>
+                    <pic:cNvPr id="0" name="Picture 2" descr="C:\Users\user\Documents\git_hub\udacity_capstone_project\neural_network.png"/>
+                    <pic:cNvPicPr>
+                      <a:picLocks noChangeAspect="1" noChangeArrowheads="1"/>
+                    </pic:cNvPicPr>
+                  </pic:nvPicPr>
+                  <pic:blipFill>
+                    <a:blip r:embed="rId9" cstate="print">
+                      <a:extLst>
+                        <a:ext uri="{28A0092B-C50C-407E-A947-70E740481C1C}">
+                          <a14:useLocalDpi xmlns:a14="http://schemas.microsoft.com/office/drawing/2010/main" val="0"/>
+                        </a:ext>
+                      </a:extLst>
+                    </a:blip>
+                    <a:srcRect/>
+                    <a:stretch>
+                      <a:fillRect/>
+                    </a:stretch>
+                  </pic:blipFill>
+                  <pic:spPr bwMode="auto">
+                    <a:xfrm>
+                      <a:off x="0" y="0"/>
+                      <a:ext cx="5270500" cy="4054475"/>
+                    </a:xfrm>
+                    <a:prstGeom prst="rect">
+                      <a:avLst/>
+                    </a:prstGeom>
+                    <a:noFill/>
+                    <a:ln>
+                      <a:noFill/>
+                    </a:ln>
+                  </pic:spPr>
+                </pic:pic>
+              </a:graphicData>
+            </a:graphic>
+          </wp:inline>
+        </w:drawing>
+      </w:r>
+    </w:p>
+    <w:p>
+      <w:pPr>
+        <w:rPr>
+          <w:rFonts w:ascii="Arial" w:eastAsia="宋体" w:hAnsi="Arial" w:cs="Arial" w:hint="eastAsia"/>
+          <w:bCs/>
+          <w:kern w:val="36"/>
+          <w:sz w:val="24"/>
+          <w:szCs w:val="24"/>
+        </w:rPr>
+      </w:pPr>
+      <w:r>
+        <w:rPr>
+          <w:rFonts w:ascii="Arial" w:eastAsia="宋体" w:hAnsi="Arial" w:cs="Arial"/>
+          <w:bCs/>
+          <w:kern w:val="36"/>
+          <w:sz w:val="24"/>
+          <w:szCs w:val="24"/>
+        </w:rPr>
+        <w:t xml:space="preserve">For node operations, each node </w:t>
       </w:r>
       <w:proofErr w:type="gramStart"/>
       <w:r>
@@ -9144,7 +9753,7 @@
           <w:sz w:val="24"/>
           <w:szCs w:val="24"/>
         </w:rPr>
-        <w:t>It</w:t>
+        <w:t>get</w:t>
       </w:r>
       <w:proofErr w:type="gramEnd"/>
       <w:r>
@@ -9155,38 +9764,532 @@
           <w:sz w:val="24"/>
           <w:szCs w:val="24"/>
         </w:rPr>
-        <w:t xml:space="preserve"> transform the value by activation function and finally get the likelihood of each class.</w:t>
-      </w:r>
-    </w:p>
-    <w:p>
-      <w:pPr>
-        <w:rPr>
-          <w:rFonts w:ascii="Arial" w:eastAsia="宋体" w:hAnsi="Arial" w:cs="Arial"/>
-          <w:bCs/>
-          <w:kern w:val="36"/>
-          <w:sz w:val="24"/>
-          <w:szCs w:val="24"/>
-        </w:rPr>
-      </w:pPr>
-    </w:p>
-    <w:p>
-      <w:pPr>
-        <w:rPr>
-          <w:rFonts w:ascii="Arial" w:eastAsia="宋体" w:hAnsi="Arial" w:cs="Arial"/>
-          <w:bCs/>
-          <w:kern w:val="36"/>
-          <w:sz w:val="24"/>
-          <w:szCs w:val="24"/>
-        </w:rPr>
-      </w:pPr>
-      <w:r>
-        <w:rPr>
-          <w:rFonts w:ascii="Arial" w:eastAsia="宋体" w:hAnsi="Arial" w:cs="Arial"/>
-          <w:bCs/>
-          <w:kern w:val="36"/>
-          <w:sz w:val="24"/>
-          <w:szCs w:val="24"/>
-        </w:rPr>
+        <w:t xml:space="preserve"> values from the previous layer. It </w:t>
+      </w:r>
+      <w:r>
+        <w:rPr>
+          <w:rFonts w:ascii="Arial" w:eastAsia="宋体" w:hAnsi="Arial" w:cs="Arial"/>
+          <w:bCs/>
+          <w:kern w:val="36"/>
+          <w:sz w:val="24"/>
+          <w:szCs w:val="24"/>
+        </w:rPr>
+        <w:t>does</w:t>
+      </w:r>
+      <w:r>
+        <w:rPr>
+          <w:rFonts w:ascii="Arial" w:eastAsia="宋体" w:hAnsi="Arial" w:cs="Arial"/>
+          <w:bCs/>
+          <w:kern w:val="36"/>
+          <w:sz w:val="24"/>
+          <w:szCs w:val="24"/>
+        </w:rPr>
+        <w:t xml:space="preserve"> a</w:t>
+      </w:r>
+      <w:r>
+        <w:rPr>
+          <w:rFonts w:ascii="Arial" w:eastAsia="宋体" w:hAnsi="Arial" w:cs="Arial"/>
+          <w:bCs/>
+          <w:kern w:val="36"/>
+          <w:sz w:val="24"/>
+          <w:szCs w:val="24"/>
+        </w:rPr>
+        <w:t xml:space="preserve"> linear transform </w:t>
+      </w:r>
+      <w:r>
+        <w:rPr>
+          <w:rFonts w:ascii="Arial" w:eastAsia="宋体" w:hAnsi="Arial" w:cs="Arial"/>
+          <w:bCs/>
+          <w:kern w:val="36"/>
+          <w:sz w:val="24"/>
+          <w:szCs w:val="24"/>
+        </w:rPr>
+        <w:t>a</w:t>
+      </w:r>
+      <w:r>
+        <w:rPr>
+          <w:rFonts w:ascii="Arial" w:eastAsia="宋体" w:hAnsi="Arial" w:cs="Arial"/>
+          <w:bCs/>
+          <w:kern w:val="36"/>
+          <w:sz w:val="24"/>
+          <w:szCs w:val="24"/>
+        </w:rPr>
+        <w:t xml:space="preserve">nd </w:t>
+      </w:r>
+      <w:r>
+        <w:rPr>
+          <w:rFonts w:ascii="Arial" w:eastAsia="宋体" w:hAnsi="Arial" w:cs="Arial"/>
+          <w:bCs/>
+          <w:kern w:val="36"/>
+          <w:sz w:val="24"/>
+          <w:szCs w:val="24"/>
+        </w:rPr>
+        <w:t>pass through</w:t>
+      </w:r>
+      <w:r>
+        <w:rPr>
+          <w:rFonts w:ascii="Arial" w:eastAsia="宋体" w:hAnsi="Arial" w:cs="Arial"/>
+          <w:bCs/>
+          <w:kern w:val="36"/>
+          <w:sz w:val="24"/>
+          <w:szCs w:val="24"/>
+        </w:rPr>
+        <w:t xml:space="preserve"> </w:t>
+      </w:r>
+      <w:r>
+        <w:rPr>
+          <w:rFonts w:ascii="Arial" w:eastAsia="宋体" w:hAnsi="Arial" w:cs="Arial"/>
+          <w:bCs/>
+          <w:kern w:val="36"/>
+          <w:sz w:val="24"/>
+          <w:szCs w:val="24"/>
+        </w:rPr>
+        <w:t xml:space="preserve">the </w:t>
+      </w:r>
+      <w:r>
+        <w:rPr>
+          <w:rFonts w:ascii="Arial" w:eastAsia="宋体" w:hAnsi="Arial" w:cs="Arial"/>
+          <w:bCs/>
+          <w:kern w:val="36"/>
+          <w:sz w:val="24"/>
+          <w:szCs w:val="24"/>
+        </w:rPr>
+        <w:t>activation function</w:t>
+      </w:r>
+      <w:r>
+        <w:rPr>
+          <w:rFonts w:ascii="Arial" w:eastAsia="宋体" w:hAnsi="Arial" w:cs="Arial"/>
+          <w:bCs/>
+          <w:kern w:val="36"/>
+          <w:sz w:val="24"/>
+          <w:szCs w:val="24"/>
+        </w:rPr>
+        <w:t>. Finally, the values obtained will pass to next layer.</w:t>
+      </w:r>
+    </w:p>
+    <w:p>
+      <w:pPr>
+        <w:rPr>
+          <w:rFonts w:ascii="Arial" w:eastAsia="宋体" w:hAnsi="Arial" w:cs="Arial"/>
+          <w:bCs/>
+          <w:kern w:val="36"/>
+          <w:sz w:val="24"/>
+          <w:szCs w:val="24"/>
+        </w:rPr>
+      </w:pPr>
+    </w:p>
+    <w:p>
+      <w:pPr>
+        <w:jc w:val="center"/>
+        <w:rPr>
+          <w:rFonts w:ascii="Arial" w:eastAsia="宋体" w:hAnsi="Arial" w:cs="Arial" w:hint="eastAsia"/>
+          <w:bCs/>
+          <w:kern w:val="36"/>
+          <w:sz w:val="24"/>
+          <w:szCs w:val="24"/>
+        </w:rPr>
+      </w:pPr>
+      <w:r>
+        <w:rPr>
+          <w:rFonts w:ascii="Arial" w:eastAsia="宋体" w:hAnsi="Arial" w:cs="Arial" w:hint="eastAsia"/>
+          <w:bCs/>
+          <w:noProof/>
+          <w:kern w:val="36"/>
+          <w:sz w:val="24"/>
+          <w:szCs w:val="24"/>
+        </w:rPr>
+        <w:drawing>
+          <wp:inline distT="0" distB="0" distL="0" distR="0">
+            <wp:extent cx="3174521" cy="1766640"/>
+            <wp:effectExtent l="0" t="0" r="6985" b="5080"/>
+            <wp:docPr id="19" name="圖片 19" descr="C:\Users\user\Documents\git_hub\udacity_capstone_project\node.png"/>
+            <wp:cNvGraphicFramePr>
+              <a:graphicFrameLocks xmlns:a="http://schemas.openxmlformats.org/drawingml/2006/main" noChangeAspect="1"/>
+            </wp:cNvGraphicFramePr>
+            <a:graphic xmlns:a="http://schemas.openxmlformats.org/drawingml/2006/main">
+              <a:graphicData uri="http://schemas.openxmlformats.org/drawingml/2006/picture">
+                <pic:pic xmlns:pic="http://schemas.openxmlformats.org/drawingml/2006/picture">
+                  <pic:nvPicPr>
+                    <pic:cNvPr id="0" name="Picture 3" descr="C:\Users\user\Documents\git_hub\udacity_capstone_project\node.png"/>
+                    <pic:cNvPicPr>
+                      <a:picLocks noChangeAspect="1" noChangeArrowheads="1"/>
+                    </pic:cNvPicPr>
+                  </pic:nvPicPr>
+                  <pic:blipFill>
+                    <a:blip r:embed="rId10" cstate="print">
+                      <a:extLst>
+                        <a:ext uri="{28A0092B-C50C-407E-A947-70E740481C1C}">
+                          <a14:useLocalDpi xmlns:a14="http://schemas.microsoft.com/office/drawing/2010/main" val="0"/>
+                        </a:ext>
+                      </a:extLst>
+                    </a:blip>
+                    <a:srcRect/>
+                    <a:stretch>
+                      <a:fillRect/>
+                    </a:stretch>
+                  </pic:blipFill>
+                  <pic:spPr bwMode="auto">
+                    <a:xfrm>
+                      <a:off x="0" y="0"/>
+                      <a:ext cx="3200547" cy="1781124"/>
+                    </a:xfrm>
+                    <a:prstGeom prst="rect">
+                      <a:avLst/>
+                    </a:prstGeom>
+                    <a:noFill/>
+                    <a:ln>
+                      <a:noFill/>
+                    </a:ln>
+                  </pic:spPr>
+                </pic:pic>
+              </a:graphicData>
+            </a:graphic>
+          </wp:inline>
+        </w:drawing>
+      </w:r>
+    </w:p>
+    <w:p>
+      <w:pPr>
+        <w:jc w:val="center"/>
+        <w:rPr>
+          <w:rFonts w:ascii="Arial" w:eastAsia="宋体" w:hAnsi="Arial" w:cs="Arial" w:hint="eastAsia"/>
+          <w:bCs/>
+          <w:kern w:val="36"/>
+          <w:sz w:val="24"/>
+          <w:szCs w:val="24"/>
+        </w:rPr>
+      </w:pPr>
+      <m:oMathPara>
+        <m:oMath>
+          <m:sSub>
+            <m:sSubPr>
+              <m:ctrlPr>
+                <w:rPr>
+                  <w:rFonts w:ascii="Cambria Math" w:eastAsia="宋体" w:hAnsi="Cambria Math" w:cs="Arial"/>
+                  <w:bCs/>
+                  <w:kern w:val="36"/>
+                  <w:sz w:val="24"/>
+                  <w:szCs w:val="24"/>
+                </w:rPr>
+              </m:ctrlPr>
+            </m:sSubPr>
+            <m:e>
+              <m:r>
+                <w:rPr>
+                  <w:rFonts w:ascii="Cambria Math" w:eastAsia="宋体" w:hAnsi="Cambria Math" w:cs="Arial"/>
+                  <w:kern w:val="36"/>
+                  <w:sz w:val="24"/>
+                  <w:szCs w:val="24"/>
+                </w:rPr>
+                <m:t>O</m:t>
+              </m:r>
+            </m:e>
+            <m:sub>
+              <m:r>
+                <w:rPr>
+                  <w:rFonts w:ascii="Cambria Math" w:eastAsia="宋体" w:hAnsi="Cambria Math" w:cs="Arial"/>
+                  <w:kern w:val="36"/>
+                  <w:sz w:val="24"/>
+                  <w:szCs w:val="24"/>
+                </w:rPr>
+                <m:t>i</m:t>
+              </m:r>
+            </m:sub>
+          </m:sSub>
+          <m:r>
+            <w:rPr>
+              <w:rFonts w:ascii="Cambria Math" w:eastAsia="宋体" w:hAnsi="Cambria Math" w:cs="Arial"/>
+              <w:kern w:val="36"/>
+              <w:sz w:val="24"/>
+              <w:szCs w:val="24"/>
+            </w:rPr>
+            <m:t>=</m:t>
+          </m:r>
+          <m:sSub>
+            <m:sSubPr>
+              <m:ctrlPr>
+                <w:rPr>
+                  <w:rFonts w:ascii="Cambria Math" w:eastAsia="宋体" w:hAnsi="Cambria Math" w:cs="Arial"/>
+                  <w:bCs/>
+                  <w:i/>
+                  <w:kern w:val="36"/>
+                  <w:sz w:val="24"/>
+                  <w:szCs w:val="24"/>
+                </w:rPr>
+              </m:ctrlPr>
+            </m:sSubPr>
+            <m:e>
+              <m:r>
+                <w:rPr>
+                  <w:rFonts w:ascii="Cambria Math" w:eastAsia="宋体" w:hAnsi="Cambria Math" w:cs="Arial"/>
+                  <w:kern w:val="36"/>
+                  <w:sz w:val="24"/>
+                  <w:szCs w:val="24"/>
+                </w:rPr>
+                <m:t>f</m:t>
+              </m:r>
+            </m:e>
+            <m:sub>
+              <m:sSub>
+                <m:sSubPr>
+                  <m:ctrlPr>
+                    <w:rPr>
+                      <w:rFonts w:ascii="Cambria Math" w:eastAsia="宋体" w:hAnsi="Cambria Math" w:cs="Arial"/>
+                      <w:bCs/>
+                      <w:i/>
+                      <w:kern w:val="36"/>
+                      <w:sz w:val="24"/>
+                      <w:szCs w:val="24"/>
+                    </w:rPr>
+                  </m:ctrlPr>
+                </m:sSubPr>
+                <m:e>
+                  <m:r>
+                    <w:rPr>
+                      <w:rFonts w:ascii="Cambria Math" w:eastAsia="宋体" w:hAnsi="Cambria Math" w:cs="Arial"/>
+                      <w:kern w:val="36"/>
+                      <w:sz w:val="24"/>
+                      <w:szCs w:val="24"/>
+                    </w:rPr>
+                    <m:t>A</m:t>
+                  </m:r>
+                </m:e>
+                <m:sub>
+                  <m:r>
+                    <w:rPr>
+                      <w:rFonts w:ascii="Cambria Math" w:eastAsia="宋体" w:hAnsi="Cambria Math" w:cs="Arial"/>
+                      <w:kern w:val="36"/>
+                      <w:sz w:val="24"/>
+                      <w:szCs w:val="24"/>
+                    </w:rPr>
+                    <m:t>i</m:t>
+                  </m:r>
+                </m:sub>
+              </m:sSub>
+            </m:sub>
+          </m:sSub>
+          <m:r>
+            <w:rPr>
+              <w:rFonts w:ascii="Cambria Math" w:eastAsia="宋体" w:hAnsi="Cambria Math" w:cs="Arial"/>
+              <w:kern w:val="36"/>
+              <w:sz w:val="24"/>
+              <w:szCs w:val="24"/>
+            </w:rPr>
+            <m:t>(</m:t>
+          </m:r>
+          <m:nary>
+            <m:naryPr>
+              <m:chr m:val="∑"/>
+              <m:limLoc m:val="undOvr"/>
+              <m:ctrlPr>
+                <w:rPr>
+                  <w:rFonts w:ascii="Cambria Math" w:eastAsia="宋体" w:hAnsi="Cambria Math" w:cs="Arial"/>
+                  <w:bCs/>
+                  <w:i/>
+                  <w:kern w:val="36"/>
+                  <w:sz w:val="24"/>
+                  <w:szCs w:val="24"/>
+                </w:rPr>
+              </m:ctrlPr>
+            </m:naryPr>
+            <m:sub>
+              <m:r>
+                <w:rPr>
+                  <w:rFonts w:ascii="Cambria Math" w:eastAsia="宋体" w:hAnsi="Cambria Math" w:cs="Arial"/>
+                  <w:kern w:val="36"/>
+                  <w:sz w:val="24"/>
+                  <w:szCs w:val="24"/>
+                </w:rPr>
+                <m:t>i=1</m:t>
+              </m:r>
+            </m:sub>
+            <m:sup>
+              <m:r>
+                <w:rPr>
+                  <w:rFonts w:ascii="Cambria Math" w:eastAsia="宋体" w:hAnsi="Cambria Math" w:cs="Arial"/>
+                  <w:kern w:val="36"/>
+                  <w:sz w:val="24"/>
+                  <w:szCs w:val="24"/>
+                </w:rPr>
+                <m:t>n</m:t>
+              </m:r>
+            </m:sup>
+            <m:e>
+              <m:sSub>
+                <m:sSubPr>
+                  <m:ctrlPr>
+                    <w:rPr>
+                      <w:rFonts w:ascii="Cambria Math" w:eastAsia="宋体" w:hAnsi="Cambria Math" w:cs="Arial"/>
+                      <w:bCs/>
+                      <w:i/>
+                      <w:kern w:val="36"/>
+                      <w:sz w:val="24"/>
+                      <w:szCs w:val="24"/>
+                    </w:rPr>
+                  </m:ctrlPr>
+                </m:sSubPr>
+                <m:e>
+                  <m:r>
+                    <w:rPr>
+                      <w:rFonts w:ascii="Cambria Math" w:eastAsia="宋体" w:hAnsi="Cambria Math" w:cs="Arial"/>
+                      <w:kern w:val="36"/>
+                      <w:sz w:val="24"/>
+                      <w:szCs w:val="24"/>
+                    </w:rPr>
+                    <m:t>w</m:t>
+                  </m:r>
+                </m:e>
+                <m:sub>
+                  <m:r>
+                    <w:rPr>
+                      <w:rFonts w:ascii="Cambria Math" w:eastAsia="宋体" w:hAnsi="Cambria Math" w:cs="Arial"/>
+                      <w:kern w:val="36"/>
+                      <w:sz w:val="24"/>
+                      <w:szCs w:val="24"/>
+                    </w:rPr>
+                    <m:t>i</m:t>
+                  </m:r>
+                </m:sub>
+              </m:sSub>
+              <m:sSub>
+                <m:sSubPr>
+                  <m:ctrlPr>
+                    <w:rPr>
+                      <w:rFonts w:ascii="Cambria Math" w:eastAsia="宋体" w:hAnsi="Cambria Math" w:cs="Arial"/>
+                      <w:bCs/>
+                      <w:i/>
+                      <w:kern w:val="36"/>
+                      <w:sz w:val="24"/>
+                      <w:szCs w:val="24"/>
+                    </w:rPr>
+                  </m:ctrlPr>
+                </m:sSubPr>
+                <m:e>
+                  <m:r>
+                    <w:rPr>
+                      <w:rFonts w:ascii="Cambria Math" w:eastAsia="宋体" w:hAnsi="Cambria Math" w:cs="Arial"/>
+                      <w:kern w:val="36"/>
+                      <w:sz w:val="24"/>
+                      <w:szCs w:val="24"/>
+                    </w:rPr>
+                    <m:t>X</m:t>
+                  </m:r>
+                </m:e>
+                <m:sub>
+                  <m:r>
+                    <w:rPr>
+                      <w:rFonts w:ascii="Cambria Math" w:eastAsia="宋体" w:hAnsi="Cambria Math" w:cs="Arial"/>
+                      <w:kern w:val="36"/>
+                      <w:sz w:val="24"/>
+                      <w:szCs w:val="24"/>
+                    </w:rPr>
+                    <m:t>i</m:t>
+                  </m:r>
+                </m:sub>
+              </m:sSub>
+            </m:e>
+          </m:nary>
+          <m:r>
+            <w:rPr>
+              <w:rFonts w:ascii="Cambria Math" w:eastAsia="宋体" w:hAnsi="Cambria Math" w:cs="Arial"/>
+              <w:kern w:val="36"/>
+              <w:sz w:val="24"/>
+              <w:szCs w:val="24"/>
+            </w:rPr>
+            <m:t>)</m:t>
+          </m:r>
+        </m:oMath>
+      </m:oMathPara>
+    </w:p>
+    <w:p>
+      <w:pPr>
+        <w:jc w:val="center"/>
+        <w:rPr>
+          <w:rFonts w:ascii="Arial" w:eastAsia="宋体" w:hAnsi="Arial" w:cs="Arial" w:hint="eastAsia"/>
+          <w:bCs/>
+          <w:kern w:val="36"/>
+          <w:sz w:val="24"/>
+          <w:szCs w:val="24"/>
+        </w:rPr>
+      </w:pPr>
+    </w:p>
+    <w:p>
+      <w:pPr>
+        <w:rPr>
+          <w:rFonts w:ascii="Arial" w:eastAsia="PMingLiU" w:hAnsi="Arial" w:cs="Arial" w:hint="eastAsia"/>
+          <w:bCs/>
+          <w:kern w:val="36"/>
+          <w:sz w:val="24"/>
+          <w:szCs w:val="24"/>
+          <w:lang w:eastAsia="zh-HK"/>
+        </w:rPr>
+      </w:pPr>
+      <w:r>
+        <w:rPr>
+          <w:rFonts w:ascii="Arial" w:eastAsia="PMingLiU" w:hAnsi="Arial" w:cs="Arial" w:hint="eastAsia"/>
+          <w:bCs/>
+          <w:kern w:val="36"/>
+          <w:sz w:val="24"/>
+          <w:szCs w:val="24"/>
+          <w:lang w:eastAsia="zh-HK"/>
+        </w:rPr>
+        <w:t>T</w:t>
+      </w:r>
+      <w:r>
+        <w:rPr>
+          <w:rFonts w:ascii="Arial" w:eastAsia="PMingLiU" w:hAnsi="Arial" w:cs="Arial"/>
+          <w:bCs/>
+          <w:kern w:val="36"/>
+          <w:sz w:val="24"/>
+          <w:szCs w:val="24"/>
+          <w:lang w:eastAsia="zh-HK"/>
+        </w:rPr>
+        <w:t xml:space="preserve">he network will keep on passing values until it </w:t>
+      </w:r>
+      <w:proofErr w:type="gramStart"/>
+      <w:r>
+        <w:rPr>
+          <w:rFonts w:ascii="Arial" w:eastAsia="PMingLiU" w:hAnsi="Arial" w:cs="Arial"/>
+          <w:bCs/>
+          <w:kern w:val="36"/>
+          <w:sz w:val="24"/>
+          <w:szCs w:val="24"/>
+          <w:lang w:eastAsia="zh-HK"/>
+        </w:rPr>
+        <w:t>reach</w:t>
+      </w:r>
+      <w:proofErr w:type="gramEnd"/>
+      <w:r>
+        <w:rPr>
+          <w:rFonts w:ascii="Arial" w:eastAsia="PMingLiU" w:hAnsi="Arial" w:cs="Arial"/>
+          <w:bCs/>
+          <w:kern w:val="36"/>
+          <w:sz w:val="24"/>
+          <w:szCs w:val="24"/>
+          <w:lang w:eastAsia="zh-HK"/>
+        </w:rPr>
+        <w:t xml:space="preserve"> the output layer. After the soft-max transformation, we can obtain the probability of belongs to the given class.</w:t>
+      </w:r>
+    </w:p>
+    <w:p>
+      <w:pPr>
+        <w:rPr>
+          <w:rFonts w:ascii="Arial" w:eastAsia="宋体" w:hAnsi="Arial" w:cs="Arial"/>
+          <w:bCs/>
+          <w:kern w:val="36"/>
+          <w:sz w:val="24"/>
+          <w:szCs w:val="24"/>
+        </w:rPr>
+      </w:pPr>
+      <w:r>
+        <w:rPr>
+          <w:rFonts w:ascii="Arial" w:eastAsia="宋体" w:hAnsi="Arial" w:cs="Arial"/>
+          <w:bCs/>
+          <w:kern w:val="36"/>
+          <w:sz w:val="24"/>
+          <w:szCs w:val="24"/>
+        </w:rPr>
+        <w:lastRenderedPageBreak/>
         <w:t>For the variable used, all the daily close price of each fund</w:t>
       </w:r>
       <w:r>
@@ -9617,29 +10720,7 @@
           <w:sz w:val="24"/>
           <w:szCs w:val="24"/>
         </w:rPr>
-        <w:t xml:space="preserve"> until </w:t>
-      </w:r>
-      <w:proofErr w:type="spellStart"/>
-      <w:r>
-        <w:rPr>
-          <w:rFonts w:ascii="Arial" w:eastAsia="宋体" w:hAnsi="Arial" w:cs="Arial"/>
-          <w:bCs/>
-          <w:kern w:val="36"/>
-          <w:sz w:val="24"/>
-          <w:szCs w:val="24"/>
-        </w:rPr>
-        <w:t xml:space="preserve">the </w:t>
-      </w:r>
-      <w:proofErr w:type="spellEnd"/>
-      <w:r>
-        <w:rPr>
-          <w:rFonts w:ascii="Arial" w:eastAsia="宋体" w:hAnsi="Arial" w:cs="Arial"/>
-          <w:bCs/>
-          <w:kern w:val="36"/>
-          <w:sz w:val="24"/>
-          <w:szCs w:val="24"/>
-        </w:rPr>
-        <w:t xml:space="preserve">end of testing period. </w:t>
+        <w:t xml:space="preserve"> until the end of testing period. </w:t>
       </w:r>
     </w:p>
     <w:tbl>
@@ -9659,7 +10740,7 @@
           <w:p>
             <w:pPr>
               <w:rPr>
-                <w:rFonts w:ascii="Arial" w:eastAsia="宋体" w:hAnsi="Arial" w:cs="Arial" w:hint="eastAsia"/>
+                <w:rFonts w:ascii="Arial" w:eastAsia="宋体" w:hAnsi="Arial" w:cs="Arial"/>
                 <w:bCs/>
                 <w:kern w:val="36"/>
                 <w:sz w:val="24"/>
@@ -9676,7 +10757,6 @@
                 <w:szCs w:val="24"/>
                 <w:lang w:eastAsia="zh-HK"/>
               </w:rPr>
-              <w:lastRenderedPageBreak/>
               <w:t>I</w:t>
             </w:r>
             <w:r>
@@ -9702,7 +10782,7 @@
           <w:p>
             <w:pPr>
               <w:rPr>
-                <w:rFonts w:ascii="Arial" w:eastAsia="PMingLiU" w:hAnsi="Arial" w:cs="Arial" w:hint="eastAsia"/>
+                <w:rFonts w:ascii="Arial" w:eastAsia="PMingLiU" w:hAnsi="Arial" w:cs="Arial"/>
                 <w:bCs/>
                 <w:kern w:val="36"/>
                 <w:sz w:val="24"/>
@@ -9751,7 +10831,7 @@
           <w:p>
             <w:pPr>
               <w:rPr>
-                <w:rFonts w:ascii="Arial" w:eastAsia="宋体" w:hAnsi="Arial" w:cs="Arial" w:hint="eastAsia"/>
+                <w:rFonts w:ascii="Arial" w:eastAsia="宋体" w:hAnsi="Arial" w:cs="Arial"/>
                 <w:bCs/>
                 <w:kern w:val="36"/>
                 <w:sz w:val="24"/>
@@ -9793,7 +10873,7 @@
           <w:p>
             <w:pPr>
               <w:rPr>
-                <w:rFonts w:ascii="Courier New" w:eastAsia="PMingLiU" w:hAnsi="Courier New" w:cs="Courier New" w:hint="eastAsia"/>
+                <w:rFonts w:ascii="Courier New" w:eastAsia="PMingLiU" w:hAnsi="Courier New" w:cs="Courier New"/>
                 <w:bCs/>
                 <w:kern w:val="36"/>
                 <w:sz w:val="24"/>
@@ -10086,6 +11166,7 @@
                 <w:sz w:val="24"/>
                 <w:szCs w:val="24"/>
               </w:rPr>
+              <w:lastRenderedPageBreak/>
               <w:t>Cumulative returns: 43.07 %</w:t>
             </w:r>
           </w:p>
@@ -10251,7 +11332,7 @@
           <w:p>
             <w:pPr>
               <w:rPr>
-                <w:rFonts w:ascii="Courier New" w:eastAsia="宋体" w:hAnsi="Courier New" w:cs="Courier New" w:hint="eastAsia"/>
+                <w:rFonts w:ascii="Courier New" w:eastAsia="宋体" w:hAnsi="Courier New" w:cs="Courier New"/>
                 <w:bCs/>
                 <w:kern w:val="36"/>
                 <w:sz w:val="24"/>
@@ -10275,18 +11356,18 @@
     <w:p>
       <w:pPr>
         <w:rPr>
-          <w:rFonts w:ascii="Arial" w:eastAsia="宋体" w:hAnsi="Arial" w:cs="Arial" w:hint="eastAsia"/>
-          <w:bCs/>
-          <w:kern w:val="36"/>
-          <w:sz w:val="24"/>
-          <w:szCs w:val="24"/>
-        </w:rPr>
-      </w:pPr>
-    </w:p>
-    <w:p>
-      <w:pPr>
-        <w:rPr>
-          <w:rFonts w:ascii="Arial" w:eastAsia="PMingLiU" w:hAnsi="Arial" w:cs="Arial" w:hint="eastAsia"/>
+          <w:rFonts w:ascii="Arial" w:eastAsia="宋体" w:hAnsi="Arial" w:cs="Arial"/>
+          <w:bCs/>
+          <w:kern w:val="36"/>
+          <w:sz w:val="24"/>
+          <w:szCs w:val="24"/>
+        </w:rPr>
+      </w:pPr>
+    </w:p>
+    <w:p>
+      <w:pPr>
+        <w:rPr>
+          <w:rFonts w:ascii="Arial" w:eastAsia="PMingLiU" w:hAnsi="Arial" w:cs="Arial"/>
           <w:bCs/>
           <w:kern w:val="36"/>
           <w:sz w:val="24"/>
@@ -10357,7 +11438,7 @@
     <w:p>
       <w:pPr>
         <w:rPr>
-          <w:rFonts w:ascii="Arial" w:eastAsia="宋体" w:hAnsi="Arial" w:cs="Arial" w:hint="eastAsia"/>
+          <w:rFonts w:ascii="Arial" w:eastAsia="宋体" w:hAnsi="Arial" w:cs="Arial"/>
           <w:bCs/>
           <w:kern w:val="36"/>
           <w:sz w:val="24"/>
@@ -10969,7 +12050,6 @@
                 <w:sz w:val="24"/>
                 <w:szCs w:val="24"/>
               </w:rPr>
-              <w:lastRenderedPageBreak/>
               <w:t>hk_equity_fund_df['Date</w:t>
             </w:r>
             <w:proofErr w:type="gramStart"/>
@@ -11535,7 +12615,6 @@
                 <w:szCs w:val="24"/>
                 <w:lang w:eastAsia="zh-HK"/>
               </w:rPr>
-              <w:lastRenderedPageBreak/>
               <w:t>O</w:t>
             </w:r>
             <w:r>
@@ -11582,6 +12661,7 @@
                 <w:sz w:val="24"/>
                 <w:szCs w:val="24"/>
               </w:rPr>
+              <w:lastRenderedPageBreak/>
               <w:drawing>
                 <wp:inline distT="0" distB="0" distL="0" distR="0" wp14:anchorId="7297CFD8" wp14:editId="450D786C">
                   <wp:extent cx="5095875" cy="3283804"/>
@@ -11600,7 +12680,7 @@
                           </pic:cNvPicPr>
                         </pic:nvPicPr>
                         <pic:blipFill>
-                          <a:blip r:embed="rId8">
+                          <a:blip r:embed="rId11">
                             <a:extLst>
                               <a:ext uri="{28A0092B-C50C-407E-A947-70E740481C1C}">
                                 <a14:useLocalDpi xmlns:a14="http://schemas.microsoft.com/office/drawing/2010/main" val="0"/>
@@ -11640,7 +12720,6 @@
                 <w:sz w:val="24"/>
                 <w:szCs w:val="24"/>
               </w:rPr>
-              <w:lastRenderedPageBreak/>
               <w:drawing>
                 <wp:inline distT="0" distB="0" distL="0" distR="0">
                   <wp:extent cx="5146237" cy="3238500"/>
@@ -11659,7 +12738,7 @@
                           </pic:cNvPicPr>
                         </pic:nvPicPr>
                         <pic:blipFill>
-                          <a:blip r:embed="rId9">
+                          <a:blip r:embed="rId12">
                             <a:extLst>
                               <a:ext uri="{28A0092B-C50C-407E-A947-70E740481C1C}">
                                 <a14:useLocalDpi xmlns:a14="http://schemas.microsoft.com/office/drawing/2010/main" val="0"/>
@@ -11717,7 +12796,6 @@
           <w:szCs w:val="24"/>
           <w:lang w:eastAsia="zh-HK"/>
         </w:rPr>
-        <w:lastRenderedPageBreak/>
         <w:t>T</w:t>
       </w:r>
       <w:r>
@@ -11825,193 +12903,6 @@
       <w:pPr>
         <w:rPr>
           <w:rFonts w:ascii="Arial" w:eastAsia="宋体" w:hAnsi="Arial" w:cs="Arial"/>
-          <w:bCs/>
-          <w:kern w:val="36"/>
-          <w:sz w:val="24"/>
-          <w:szCs w:val="24"/>
-        </w:rPr>
-      </w:pPr>
-    </w:p>
-    <w:p>
-      <w:pPr>
-        <w:rPr>
-          <w:rFonts w:ascii="Arial" w:eastAsia="宋体" w:hAnsi="Arial" w:cs="Arial"/>
-          <w:bCs/>
-          <w:kern w:val="36"/>
-          <w:sz w:val="24"/>
-          <w:szCs w:val="24"/>
-        </w:rPr>
-      </w:pPr>
-    </w:p>
-    <w:p>
-      <w:pPr>
-        <w:rPr>
-          <w:rFonts w:ascii="Arial" w:eastAsia="宋体" w:hAnsi="Arial" w:cs="Arial"/>
-          <w:bCs/>
-          <w:kern w:val="36"/>
-          <w:sz w:val="24"/>
-          <w:szCs w:val="24"/>
-        </w:rPr>
-      </w:pPr>
-    </w:p>
-    <w:p>
-      <w:pPr>
-        <w:rPr>
-          <w:rFonts w:ascii="Arial" w:eastAsia="宋体" w:hAnsi="Arial" w:cs="Arial"/>
-          <w:bCs/>
-          <w:kern w:val="36"/>
-          <w:sz w:val="24"/>
-          <w:szCs w:val="24"/>
-        </w:rPr>
-      </w:pPr>
-    </w:p>
-    <w:p>
-      <w:pPr>
-        <w:rPr>
-          <w:rFonts w:ascii="Arial" w:eastAsia="宋体" w:hAnsi="Arial" w:cs="Arial"/>
-          <w:bCs/>
-          <w:kern w:val="36"/>
-          <w:sz w:val="24"/>
-          <w:szCs w:val="24"/>
-        </w:rPr>
-      </w:pPr>
-    </w:p>
-    <w:p>
-      <w:pPr>
-        <w:rPr>
-          <w:rFonts w:ascii="Arial" w:eastAsia="宋体" w:hAnsi="Arial" w:cs="Arial"/>
-          <w:bCs/>
-          <w:kern w:val="36"/>
-          <w:sz w:val="24"/>
-          <w:szCs w:val="24"/>
-        </w:rPr>
-      </w:pPr>
-    </w:p>
-    <w:p>
-      <w:pPr>
-        <w:rPr>
-          <w:rFonts w:ascii="Arial" w:eastAsia="宋体" w:hAnsi="Arial" w:cs="Arial"/>
-          <w:bCs/>
-          <w:kern w:val="36"/>
-          <w:sz w:val="24"/>
-          <w:szCs w:val="24"/>
-        </w:rPr>
-      </w:pPr>
-    </w:p>
-    <w:p>
-      <w:pPr>
-        <w:rPr>
-          <w:rFonts w:ascii="Arial" w:eastAsia="宋体" w:hAnsi="Arial" w:cs="Arial"/>
-          <w:bCs/>
-          <w:kern w:val="36"/>
-          <w:sz w:val="24"/>
-          <w:szCs w:val="24"/>
-        </w:rPr>
-      </w:pPr>
-    </w:p>
-    <w:p>
-      <w:pPr>
-        <w:rPr>
-          <w:rFonts w:ascii="Arial" w:eastAsia="宋体" w:hAnsi="Arial" w:cs="Arial"/>
-          <w:bCs/>
-          <w:kern w:val="36"/>
-          <w:sz w:val="24"/>
-          <w:szCs w:val="24"/>
-        </w:rPr>
-      </w:pPr>
-    </w:p>
-    <w:p>
-      <w:pPr>
-        <w:rPr>
-          <w:rFonts w:ascii="Arial" w:eastAsia="宋体" w:hAnsi="Arial" w:cs="Arial"/>
-          <w:bCs/>
-          <w:kern w:val="36"/>
-          <w:sz w:val="24"/>
-          <w:szCs w:val="24"/>
-        </w:rPr>
-      </w:pPr>
-    </w:p>
-    <w:p>
-      <w:pPr>
-        <w:rPr>
-          <w:rFonts w:ascii="Arial" w:eastAsia="宋体" w:hAnsi="Arial" w:cs="Arial"/>
-          <w:bCs/>
-          <w:kern w:val="36"/>
-          <w:sz w:val="24"/>
-          <w:szCs w:val="24"/>
-        </w:rPr>
-      </w:pPr>
-    </w:p>
-    <w:p>
-      <w:pPr>
-        <w:rPr>
-          <w:rFonts w:ascii="Arial" w:eastAsia="宋体" w:hAnsi="Arial" w:cs="Arial"/>
-          <w:bCs/>
-          <w:kern w:val="36"/>
-          <w:sz w:val="24"/>
-          <w:szCs w:val="24"/>
-        </w:rPr>
-      </w:pPr>
-    </w:p>
-    <w:p>
-      <w:pPr>
-        <w:rPr>
-          <w:rFonts w:ascii="Arial" w:eastAsia="宋体" w:hAnsi="Arial" w:cs="Arial" w:hint="eastAsia"/>
-          <w:bCs/>
-          <w:kern w:val="36"/>
-          <w:sz w:val="24"/>
-          <w:szCs w:val="24"/>
-        </w:rPr>
-      </w:pPr>
-    </w:p>
-    <w:p>
-      <w:pPr>
-        <w:rPr>
-          <w:rFonts w:ascii="Arial" w:eastAsia="宋体" w:hAnsi="Arial" w:cs="Arial"/>
-          <w:bCs/>
-          <w:kern w:val="36"/>
-          <w:sz w:val="24"/>
-          <w:szCs w:val="24"/>
-        </w:rPr>
-      </w:pPr>
-    </w:p>
-    <w:p>
-      <w:pPr>
-        <w:rPr>
-          <w:rFonts w:ascii="Arial" w:eastAsia="宋体" w:hAnsi="Arial" w:cs="Arial"/>
-          <w:bCs/>
-          <w:kern w:val="36"/>
-          <w:sz w:val="24"/>
-          <w:szCs w:val="24"/>
-        </w:rPr>
-      </w:pPr>
-    </w:p>
-    <w:p>
-      <w:pPr>
-        <w:rPr>
-          <w:rFonts w:ascii="Arial" w:eastAsia="宋体" w:hAnsi="Arial" w:cs="Arial"/>
-          <w:bCs/>
-          <w:kern w:val="36"/>
-          <w:sz w:val="24"/>
-          <w:szCs w:val="24"/>
-        </w:rPr>
-      </w:pPr>
-    </w:p>
-    <w:p>
-      <w:pPr>
-        <w:rPr>
-          <w:rFonts w:ascii="Arial" w:eastAsia="宋体" w:hAnsi="Arial" w:cs="Arial"/>
-          <w:bCs/>
-          <w:kern w:val="36"/>
-          <w:sz w:val="24"/>
-          <w:szCs w:val="24"/>
-        </w:rPr>
-      </w:pPr>
-    </w:p>
-    <w:p>
-      <w:pPr>
-        <w:rPr>
-          <w:rFonts w:ascii="Arial" w:eastAsia="宋体" w:hAnsi="Arial" w:cs="Arial" w:hint="eastAsia"/>
           <w:bCs/>
           <w:kern w:val="36"/>
           <w:sz w:val="24"/>
@@ -13097,7 +13988,7 @@
     <w:p>
       <w:pPr>
         <w:rPr>
-          <w:rFonts w:ascii="Arial" w:eastAsia="宋体" w:hAnsi="Arial" w:cs="Arial" w:hint="eastAsia"/>
+          <w:rFonts w:ascii="Arial" w:eastAsia="宋体" w:hAnsi="Arial" w:cs="Arial"/>
           <w:bCs/>
           <w:kern w:val="36"/>
           <w:sz w:val="24"/>
@@ -14598,7 +15489,7 @@
     <w:p>
       <w:pPr>
         <w:rPr>
-          <w:rFonts w:ascii="Arial" w:eastAsia="PMingLiU" w:hAnsi="Arial" w:cs="Arial" w:hint="eastAsia"/>
+          <w:rFonts w:ascii="Arial" w:eastAsia="PMingLiU" w:hAnsi="Arial" w:cs="Arial"/>
           <w:bCs/>
           <w:kern w:val="36"/>
           <w:sz w:val="24"/>
@@ -15318,7 +16209,7 @@
     <w:p>
       <w:pPr>
         <w:rPr>
-          <w:rFonts w:ascii="Arial" w:eastAsia="PMingLiU" w:hAnsi="Arial" w:cs="Arial" w:hint="eastAsia"/>
+          <w:rFonts w:ascii="Arial" w:eastAsia="PMingLiU" w:hAnsi="Arial" w:cs="Arial"/>
           <w:bCs/>
           <w:kern w:val="36"/>
           <w:sz w:val="24"/>
@@ -20951,85 +21842,83 @@
           <w:lang w:eastAsia="zh-HK"/>
         </w:rPr>
       </w:pPr>
-      <w:bookmarkStart w:id="0" w:name="_GoBack"/>
-      <w:bookmarkEnd w:id="0"/>
-    </w:p>
-    <w:p>
-      <w:pPr>
-        <w:rPr>
-          <w:rFonts w:ascii="Arial" w:eastAsia="PMingLiU" w:hAnsi="Arial" w:cs="Arial"/>
-          <w:bCs/>
-          <w:kern w:val="36"/>
-          <w:sz w:val="24"/>
-          <w:szCs w:val="24"/>
-          <w:lang w:eastAsia="zh-HK"/>
-        </w:rPr>
-      </w:pPr>
-    </w:p>
-    <w:p>
-      <w:pPr>
-        <w:rPr>
-          <w:rFonts w:ascii="Arial" w:eastAsia="PMingLiU" w:hAnsi="Arial" w:cs="Arial"/>
-          <w:bCs/>
-          <w:kern w:val="36"/>
-          <w:sz w:val="24"/>
-          <w:szCs w:val="24"/>
-          <w:lang w:eastAsia="zh-HK"/>
-        </w:rPr>
-      </w:pPr>
-    </w:p>
-    <w:p>
-      <w:pPr>
-        <w:rPr>
-          <w:rFonts w:ascii="Arial" w:eastAsia="PMingLiU" w:hAnsi="Arial" w:cs="Arial"/>
-          <w:bCs/>
-          <w:kern w:val="36"/>
-          <w:sz w:val="24"/>
-          <w:szCs w:val="24"/>
-          <w:lang w:eastAsia="zh-HK"/>
-        </w:rPr>
-      </w:pPr>
-    </w:p>
-    <w:p>
-      <w:pPr>
-        <w:rPr>
-          <w:rFonts w:ascii="Arial" w:eastAsia="PMingLiU" w:hAnsi="Arial" w:cs="Arial"/>
-          <w:bCs/>
-          <w:kern w:val="36"/>
-          <w:sz w:val="24"/>
-          <w:szCs w:val="24"/>
-          <w:lang w:eastAsia="zh-HK"/>
-        </w:rPr>
-      </w:pPr>
-    </w:p>
-    <w:p>
-      <w:pPr>
-        <w:rPr>
-          <w:rFonts w:ascii="Arial" w:eastAsia="PMingLiU" w:hAnsi="Arial" w:cs="Arial"/>
-          <w:bCs/>
-          <w:kern w:val="36"/>
-          <w:sz w:val="24"/>
-          <w:szCs w:val="24"/>
-          <w:lang w:eastAsia="zh-HK"/>
-        </w:rPr>
-      </w:pPr>
-    </w:p>
-    <w:p>
-      <w:pPr>
-        <w:rPr>
-          <w:rFonts w:ascii="Arial" w:eastAsia="PMingLiU" w:hAnsi="Arial" w:cs="Arial"/>
-          <w:bCs/>
-          <w:kern w:val="36"/>
-          <w:sz w:val="24"/>
-          <w:szCs w:val="24"/>
-          <w:lang w:eastAsia="zh-HK"/>
-        </w:rPr>
-      </w:pPr>
-    </w:p>
-    <w:p>
-      <w:pPr>
-        <w:rPr>
-          <w:rFonts w:ascii="Arial" w:eastAsia="PMingLiU" w:hAnsi="Arial" w:cs="Arial" w:hint="eastAsia"/>
+    </w:p>
+    <w:p>
+      <w:pPr>
+        <w:rPr>
+          <w:rFonts w:ascii="Arial" w:eastAsia="PMingLiU" w:hAnsi="Arial" w:cs="Arial"/>
+          <w:bCs/>
+          <w:kern w:val="36"/>
+          <w:sz w:val="24"/>
+          <w:szCs w:val="24"/>
+          <w:lang w:eastAsia="zh-HK"/>
+        </w:rPr>
+      </w:pPr>
+    </w:p>
+    <w:p>
+      <w:pPr>
+        <w:rPr>
+          <w:rFonts w:ascii="Arial" w:eastAsia="PMingLiU" w:hAnsi="Arial" w:cs="Arial"/>
+          <w:bCs/>
+          <w:kern w:val="36"/>
+          <w:sz w:val="24"/>
+          <w:szCs w:val="24"/>
+          <w:lang w:eastAsia="zh-HK"/>
+        </w:rPr>
+      </w:pPr>
+    </w:p>
+    <w:p>
+      <w:pPr>
+        <w:rPr>
+          <w:rFonts w:ascii="Arial" w:eastAsia="PMingLiU" w:hAnsi="Arial" w:cs="Arial"/>
+          <w:bCs/>
+          <w:kern w:val="36"/>
+          <w:sz w:val="24"/>
+          <w:szCs w:val="24"/>
+          <w:lang w:eastAsia="zh-HK"/>
+        </w:rPr>
+      </w:pPr>
+    </w:p>
+    <w:p>
+      <w:pPr>
+        <w:rPr>
+          <w:rFonts w:ascii="Arial" w:eastAsia="PMingLiU" w:hAnsi="Arial" w:cs="Arial"/>
+          <w:bCs/>
+          <w:kern w:val="36"/>
+          <w:sz w:val="24"/>
+          <w:szCs w:val="24"/>
+          <w:lang w:eastAsia="zh-HK"/>
+        </w:rPr>
+      </w:pPr>
+    </w:p>
+    <w:p>
+      <w:pPr>
+        <w:rPr>
+          <w:rFonts w:ascii="Arial" w:eastAsia="PMingLiU" w:hAnsi="Arial" w:cs="Arial"/>
+          <w:bCs/>
+          <w:kern w:val="36"/>
+          <w:sz w:val="24"/>
+          <w:szCs w:val="24"/>
+          <w:lang w:eastAsia="zh-HK"/>
+        </w:rPr>
+      </w:pPr>
+    </w:p>
+    <w:p>
+      <w:pPr>
+        <w:rPr>
+          <w:rFonts w:ascii="Arial" w:eastAsia="PMingLiU" w:hAnsi="Arial" w:cs="Arial"/>
+          <w:bCs/>
+          <w:kern w:val="36"/>
+          <w:sz w:val="24"/>
+          <w:szCs w:val="24"/>
+          <w:lang w:eastAsia="zh-HK"/>
+        </w:rPr>
+      </w:pPr>
+    </w:p>
+    <w:p>
+      <w:pPr>
+        <w:rPr>
+          <w:rFonts w:ascii="Arial" w:eastAsia="PMingLiU" w:hAnsi="Arial" w:cs="Arial"/>
           <w:bCs/>
           <w:kern w:val="36"/>
           <w:sz w:val="24"/>
@@ -21091,7 +21980,7 @@
                     </pic:cNvPicPr>
                   </pic:nvPicPr>
                   <pic:blipFill>
-                    <a:blip r:embed="rId10">
+                    <a:blip r:embed="rId13">
                       <a:extLst>
                         <a:ext uri="{28A0092B-C50C-407E-A947-70E740481C1C}">
                           <a14:useLocalDpi xmlns:a14="http://schemas.microsoft.com/office/drawing/2010/main" val="0"/>
@@ -21198,7 +22087,7 @@
                     </pic:cNvPicPr>
                   </pic:nvPicPr>
                   <pic:blipFill>
-                    <a:blip r:embed="rId11">
+                    <a:blip r:embed="rId14">
                       <a:extLst>
                         <a:ext uri="{28A0092B-C50C-407E-A947-70E740481C1C}">
                           <a14:useLocalDpi xmlns:a14="http://schemas.microsoft.com/office/drawing/2010/main" val="0"/>
@@ -21292,7 +22181,7 @@
     <w:p>
       <w:pPr>
         <w:rPr>
-          <w:rFonts w:ascii="Arial" w:eastAsia="PMingLiU" w:hAnsi="Arial" w:cs="Arial" w:hint="eastAsia"/>
+          <w:rFonts w:ascii="Arial" w:eastAsia="PMingLiU" w:hAnsi="Arial" w:cs="Arial"/>
           <w:bCs/>
           <w:kern w:val="36"/>
           <w:sz w:val="24"/>
@@ -21640,113 +22529,20 @@
           <w:szCs w:val="24"/>
           <w:lang w:eastAsia="zh-HK"/>
         </w:rPr>
-        <w:t xml:space="preserve"> reflecting the economic status, money supply and liquidity of a state. At </w:t>
-      </w:r>
-      <w:proofErr w:type="gramStart"/>
-      <w:r>
-        <w:rPr>
-          <w:rFonts w:ascii="Arial" w:eastAsia="PMingLiU" w:hAnsi="Arial" w:cs="Arial"/>
-          <w:bCs/>
-          <w:kern w:val="36"/>
-          <w:sz w:val="24"/>
-          <w:szCs w:val="24"/>
-          <w:lang w:eastAsia="zh-HK"/>
-        </w:rPr>
-        <w:t>first</w:t>
-      </w:r>
-      <w:proofErr w:type="gramEnd"/>
-      <w:r>
-        <w:rPr>
-          <w:rFonts w:ascii="Arial" w:eastAsia="PMingLiU" w:hAnsi="Arial" w:cs="Arial"/>
-          <w:bCs/>
-          <w:kern w:val="36"/>
-          <w:sz w:val="24"/>
-          <w:szCs w:val="24"/>
-          <w:lang w:eastAsia="zh-HK"/>
-        </w:rPr>
-        <w:t xml:space="preserve"> I prefer using reinforcement learning agent as my primary model but I found that the </w:t>
-      </w:r>
-      <w:r>
-        <w:rPr>
-          <w:rFonts w:ascii="Arial" w:eastAsia="PMingLiU" w:hAnsi="Arial" w:cs="Arial"/>
-          <w:bCs/>
-          <w:noProof/>
-          <w:kern w:val="36"/>
-          <w:sz w:val="24"/>
-          <w:szCs w:val="24"/>
-          <w:lang w:eastAsia="zh-HK"/>
-        </w:rPr>
-        <w:drawing>
-          <wp:inline distT="0" distB="0" distL="0" distR="0">
-            <wp:extent cx="5270500" cy="3510915"/>
-            <wp:effectExtent l="0" t="0" r="6350" b="0"/>
-            <wp:docPr id="16" name="圖片 16" descr="C:\Users\user\Documents\git_hub\udacity_capstone_project\best_sol_equity.png"/>
-            <wp:cNvGraphicFramePr>
-              <a:graphicFrameLocks xmlns:a="http://schemas.openxmlformats.org/drawingml/2006/main" noChangeAspect="1"/>
-            </wp:cNvGraphicFramePr>
-            <a:graphic xmlns:a="http://schemas.openxmlformats.org/drawingml/2006/main">
-              <a:graphicData uri="http://schemas.openxmlformats.org/drawingml/2006/picture">
-                <pic:pic xmlns:pic="http://schemas.openxmlformats.org/drawingml/2006/picture">
-                  <pic:nvPicPr>
-                    <pic:cNvPr id="0" name="Picture 1" descr="C:\Users\user\Documents\git_hub\udacity_capstone_project\best_sol_equity.png"/>
-                    <pic:cNvPicPr>
-                      <a:picLocks noChangeAspect="1" noChangeArrowheads="1"/>
-                    </pic:cNvPicPr>
-                  </pic:nvPicPr>
-                  <pic:blipFill>
-                    <a:blip r:embed="rId10">
-                      <a:extLst>
-                        <a:ext uri="{28A0092B-C50C-407E-A947-70E740481C1C}">
-                          <a14:useLocalDpi xmlns:a14="http://schemas.microsoft.com/office/drawing/2010/main" val="0"/>
-                        </a:ext>
-                      </a:extLst>
-                    </a:blip>
-                    <a:srcRect/>
-                    <a:stretch>
-                      <a:fillRect/>
-                    </a:stretch>
-                  </pic:blipFill>
-                  <pic:spPr bwMode="auto">
-                    <a:xfrm>
-                      <a:off x="0" y="0"/>
-                      <a:ext cx="5270500" cy="3510915"/>
-                    </a:xfrm>
-                    <a:prstGeom prst="rect">
-                      <a:avLst/>
-                    </a:prstGeom>
-                    <a:noFill/>
-                    <a:ln>
-                      <a:noFill/>
-                    </a:ln>
-                  </pic:spPr>
-                </pic:pic>
-              </a:graphicData>
-            </a:graphic>
-          </wp:inline>
-        </w:drawing>
-      </w:r>
-      <w:r>
-        <w:rPr>
-          <w:rFonts w:ascii="Arial" w:eastAsia="PMingLiU" w:hAnsi="Arial" w:cs="Arial"/>
-          <w:bCs/>
-          <w:kern w:val="36"/>
-          <w:sz w:val="24"/>
-          <w:szCs w:val="24"/>
-          <w:lang w:eastAsia="zh-HK"/>
-        </w:rPr>
-        <w:t xml:space="preserve">package is hard to use and picking up the knowledge is very time consuming. I </w:t>
-      </w:r>
-      <w:r>
-        <w:rPr>
-          <w:rFonts w:ascii="Arial" w:eastAsia="PMingLiU" w:hAnsi="Arial" w:cs="Arial"/>
-          <w:bCs/>
-          <w:kern w:val="36"/>
-          <w:sz w:val="24"/>
-          <w:szCs w:val="24"/>
-          <w:lang w:eastAsia="zh-HK"/>
-        </w:rPr>
-        <w:lastRenderedPageBreak/>
-        <w:t>would like to try if further study is conducted and I believe a better solution will be produced.</w:t>
+        <w:t xml:space="preserve"> reflecting the economic status, money supply and liquidity of a state. At first I prefer using reinforcement learning agent as my primary model but I found that the </w:t>
+      </w:r>
+      <w:bookmarkStart w:id="1" w:name="_GoBack"/>
+      <w:bookmarkEnd w:id="1"/>
+      <w:r>
+        <w:rPr>
+          <w:rFonts w:ascii="Arial" w:eastAsia="PMingLiU" w:hAnsi="Arial" w:cs="Arial"/>
+          <w:bCs/>
+          <w:kern w:val="36"/>
+          <w:sz w:val="24"/>
+          <w:szCs w:val="24"/>
+          <w:lang w:eastAsia="zh-HK"/>
+        </w:rPr>
+        <w:t>package is hard to use and picking up the knowledge is very time consuming. I would like to try if further study is conducted and I believe a better solution will be produced.</w:t>
       </w:r>
     </w:p>
     <w:sectPr>
@@ -22489,6 +23285,16 @@
       <w:szCs w:val="32"/>
     </w:rPr>
   </w:style>
+  <w:style w:type="character" w:styleId="a5">
+    <w:name w:val="Placeholder Text"/>
+    <w:basedOn w:val="a0"/>
+    <w:uiPriority w:val="99"/>
+    <w:semiHidden/>
+    <w:rsid w:val="00C4369E"/>
+    <w:rPr>
+      <w:color w:val="808080"/>
+    </w:rPr>
+  </w:style>
 </w:styles>
 </file>
 

</xml_diff>